<commit_message>
added a new scenario
added a new scenario, waiting for the review of Davide.
</commit_message>
<xml_diff>
--- a/Documentazione/PS - Problem Statement.docx
+++ b/Documentazione/PS - Problem Statement.docx
@@ -1,6 +1,6 @@
 
 <file path=word/document.xml><?xml version="1.0" encoding="utf-8"?>
-<w:document xmlns:wpc="http://schemas.microsoft.com/office/word/2010/wordprocessingCanvas" xmlns:cx="http://schemas.microsoft.com/office/drawing/2014/chartex" xmlns:cx1="http://schemas.microsoft.com/office/drawing/2015/9/8/chartex" xmlns:cx2="http://schemas.microsoft.com/office/drawing/2015/10/21/chartex" xmlns:cx3="http://schemas.microsoft.com/office/drawing/2016/5/9/chartex" xmlns:cx4="http://schemas.microsoft.com/office/drawing/2016/5/10/chartex" xmlns:cx5="http://schemas.microsoft.com/office/drawing/2016/5/11/chartex" xmlns:cx6="http://schemas.microsoft.com/office/drawing/2016/5/12/chartex" xmlns:cx7="http://schemas.microsoft.com/office/drawing/2016/5/13/chartex" xmlns:cx8="http://schemas.microsoft.com/office/drawing/2016/5/14/chartex" xmlns:mc="http://schemas.openxmlformats.org/markup-compatibility/2006" xmlns:aink="http://schemas.microsoft.com/office/drawing/2016/ink" xmlns:am3d="http://schemas.microsoft.com/office/drawing/2017/model3d" xmlns:o="urn:schemas-microsoft-com:office:office" xmlns:r="http://schemas.openxmlformats.org/officeDocument/2006/relationships" xmlns:m="http://schemas.openxmlformats.org/officeDocument/2006/math" xmlns:v="urn:schemas-microsoft-com:vml" xmlns:wp14="http://schemas.microsoft.com/office/word/2010/wordprocessingDrawing" xmlns:wp="http://schemas.openxmlformats.org/drawingml/2006/wordprocessingDrawing" xmlns:w10="urn:schemas-microsoft-com:office:word" xmlns:w="http://schemas.openxmlformats.org/wordprocessingml/2006/main" xmlns:w14="http://schemas.microsoft.com/office/word/2010/wordml" xmlns:w15="http://schemas.microsoft.com/office/word/2012/wordml" xmlns:w16cid="http://schemas.microsoft.com/office/word/2016/wordml/cid" xmlns:w16se="http://schemas.microsoft.com/office/word/2015/wordml/symex" xmlns:wpg="http://schemas.microsoft.com/office/word/2010/wordprocessingGroup" xmlns:wpi="http://schemas.microsoft.com/office/word/2010/wordprocessingInk" xmlns:wne="http://schemas.microsoft.com/office/word/2006/wordml" xmlns:wps="http://schemas.microsoft.com/office/word/2010/wordprocessingShape" mc:Ignorable="w14 w15 w16se w16cid wp14">
+<w:document xmlns:wpc="http://schemas.microsoft.com/office/word/2010/wordprocessingCanvas" xmlns:mc="http://schemas.openxmlformats.org/markup-compatibility/2006" xmlns:o="urn:schemas-microsoft-com:office:office" xmlns:r="http://schemas.openxmlformats.org/officeDocument/2006/relationships" xmlns:m="http://schemas.openxmlformats.org/officeDocument/2006/math" xmlns:v="urn:schemas-microsoft-com:vml" xmlns:wp14="http://schemas.microsoft.com/office/word/2010/wordprocessingDrawing" xmlns:wp="http://schemas.openxmlformats.org/drawingml/2006/wordprocessingDrawing" xmlns:w10="urn:schemas-microsoft-com:office:word" xmlns:w="http://schemas.openxmlformats.org/wordprocessingml/2006/main" xmlns:w14="http://schemas.microsoft.com/office/word/2010/wordml" xmlns:wpg="http://schemas.microsoft.com/office/word/2010/wordprocessingGroup" xmlns:wpi="http://schemas.microsoft.com/office/word/2010/wordprocessingInk" xmlns:wne="http://schemas.microsoft.com/office/word/2006/wordml" xmlns:wps="http://schemas.microsoft.com/office/word/2010/wordprocessingShape" mc:Ignorable="w14 wp14">
   <w:body>
     <w:p>
       <w:pPr>
@@ -1101,7 +1101,39 @@
           <w:sz w:val="24"/>
           <w:szCs w:val="24"/>
         </w:rPr>
-        <w:t xml:space="preserve">Una tendenza corrente nella società odierna è quello di mettere in comunicazione migliaia di persone di tutto il mondo e di tutte le nazionalità attraverso un social network. Questi ultimi forniscono da molto tempo numerosi servizi per formare e rafforzare rapporti con amici presenti nelle zone circostanti, ma anche con persone estranee molto lontane. </w:t>
+        <w:t>Una tendenza corrente nella società odierna è quello di mettere in comunicazione migliaia di pers</w:t>
+      </w:r>
+      <w:r>
+        <w:rPr>
+          <w:rFonts w:ascii="Times New Roman" w:hAnsi="Times New Roman" w:cs="Times New Roman"/>
+          <w:sz w:val="24"/>
+          <w:szCs w:val="24"/>
+        </w:rPr>
+        <w:t>o</w:t>
+      </w:r>
+      <w:r>
+        <w:rPr>
+          <w:rFonts w:ascii="Times New Roman" w:hAnsi="Times New Roman" w:cs="Times New Roman"/>
+          <w:sz w:val="24"/>
+          <w:szCs w:val="24"/>
+        </w:rPr>
+        <w:t>ne di tutto il mondo e di tutte le nazionalità attraverso un social network. Questi ultimi forniscono da molto tempo numerosi servizi per formare e rafforzare rapporti con amici presenti nelle zone ci</w:t>
+      </w:r>
+      <w:r>
+        <w:rPr>
+          <w:rFonts w:ascii="Times New Roman" w:hAnsi="Times New Roman" w:cs="Times New Roman"/>
+          <w:sz w:val="24"/>
+          <w:szCs w:val="24"/>
+        </w:rPr>
+        <w:t>r</w:t>
+      </w:r>
+      <w:r>
+        <w:rPr>
+          <w:rFonts w:ascii="Times New Roman" w:hAnsi="Times New Roman" w:cs="Times New Roman"/>
+          <w:sz w:val="24"/>
+          <w:szCs w:val="24"/>
+        </w:rPr>
+        <w:t xml:space="preserve">costanti, ma anche con persone estranee molto lontane. </w:t>
       </w:r>
     </w:p>
     <w:p>
@@ -1139,7 +1171,23 @@
           <w:sz w:val="24"/>
           <w:szCs w:val="24"/>
         </w:rPr>
-        <w:t>Esporre la propria idea o parlare di questioni personali con degli sconosciuti a volte può causare imbarazzi o problemi (come il cyber-bullismo), quindi la possibilità di esporre le proprie idee a milioni di utenti che possono visualizzare ciò che è stato scritto e commentare, può essere pericoloso, e l’anonimato garantisce uno strato di protezione tra applicazione e realtà.</w:t>
+        <w:t>Esporre la propria idea o parlare di questioni personali con degli sconosciuti a volte può causare imbarazzi o problemi (come il cyber-bullismo), quindi la possibilità di esporre le proprie idee a m</w:t>
+      </w:r>
+      <w:r>
+        <w:rPr>
+          <w:rFonts w:ascii="Times New Roman" w:hAnsi="Times New Roman" w:cs="Times New Roman"/>
+          <w:sz w:val="24"/>
+          <w:szCs w:val="24"/>
+        </w:rPr>
+        <w:t>i</w:t>
+      </w:r>
+      <w:r>
+        <w:rPr>
+          <w:rFonts w:ascii="Times New Roman" w:hAnsi="Times New Roman" w:cs="Times New Roman"/>
+          <w:sz w:val="24"/>
+          <w:szCs w:val="24"/>
+        </w:rPr>
+        <w:t>lioni di utenti che possono visualizzare ciò che è stato scritto e commentare, può essere pericoloso, e l’anonimato garantisce uno strato di protezione tra applicazione e realtà.</w:t>
       </w:r>
     </w:p>
     <w:p>
@@ -1240,7 +1288,23 @@
           <w:sz w:val="24"/>
           <w:szCs w:val="24"/>
         </w:rPr>
-        <w:t>Per indicare che è a tutti gli effetti un sistema di comunicazione (Come il Telegramma)</w:t>
+        <w:t>Per indicare che è a tutti gli effetti un sistema di comunicazione (Come il Tel</w:t>
+      </w:r>
+      <w:r>
+        <w:rPr>
+          <w:rFonts w:ascii="Times New Roman" w:hAnsi="Times New Roman" w:cs="Times New Roman"/>
+          <w:sz w:val="24"/>
+          <w:szCs w:val="24"/>
+        </w:rPr>
+        <w:t>e</w:t>
+      </w:r>
+      <w:r>
+        <w:rPr>
+          <w:rFonts w:ascii="Times New Roman" w:hAnsi="Times New Roman" w:cs="Times New Roman"/>
+          <w:sz w:val="24"/>
+          <w:szCs w:val="24"/>
+        </w:rPr>
+        <w:t>gramma)</w:t>
       </w:r>
     </w:p>
     <w:p>
@@ -1275,15 +1339,47 @@
           <w:sz w:val="24"/>
           <w:szCs w:val="24"/>
         </w:rPr>
-        <w:t xml:space="preserve"> da qualsiasi dispositivo supportato, le uniche informazioni che riceverà saranno quelle che l’utente scelto, di propria iniziativa, inserisce per far</w:t>
-      </w:r>
-      <w:r>
-        <w:rPr>
-          <w:rFonts w:ascii="Times New Roman" w:hAnsi="Times New Roman" w:cs="Times New Roman"/>
-          <w:sz w:val="24"/>
-          <w:szCs w:val="24"/>
-        </w:rPr>
-        <w:t xml:space="preserve">si conoscere </w:t>
+        <w:t xml:space="preserve"> da qualsiasi dispositivo supportato, le uniche inform</w:t>
+      </w:r>
+      <w:r>
+        <w:rPr>
+          <w:rFonts w:ascii="Times New Roman" w:hAnsi="Times New Roman" w:cs="Times New Roman"/>
+          <w:sz w:val="24"/>
+          <w:szCs w:val="24"/>
+        </w:rPr>
+        <w:t>a</w:t>
+      </w:r>
+      <w:r>
+        <w:rPr>
+          <w:rFonts w:ascii="Times New Roman" w:hAnsi="Times New Roman" w:cs="Times New Roman"/>
+          <w:sz w:val="24"/>
+          <w:szCs w:val="24"/>
+        </w:rPr>
+        <w:t>zioni che riceverà saranno quelle che l’utente scelto, di propria iniziativa, inserisce per far</w:t>
+      </w:r>
+      <w:r>
+        <w:rPr>
+          <w:rFonts w:ascii="Times New Roman" w:hAnsi="Times New Roman" w:cs="Times New Roman"/>
+          <w:sz w:val="24"/>
+          <w:szCs w:val="24"/>
+        </w:rPr>
+        <w:t>si con</w:t>
+      </w:r>
+      <w:r>
+        <w:rPr>
+          <w:rFonts w:ascii="Times New Roman" w:hAnsi="Times New Roman" w:cs="Times New Roman"/>
+          <w:sz w:val="24"/>
+          <w:szCs w:val="24"/>
+        </w:rPr>
+        <w:t>o</w:t>
+      </w:r>
+      <w:r>
+        <w:rPr>
+          <w:rFonts w:ascii="Times New Roman" w:hAnsi="Times New Roman" w:cs="Times New Roman"/>
+          <w:sz w:val="24"/>
+          <w:szCs w:val="24"/>
+        </w:rPr>
+        <w:t xml:space="preserve">scere </w:t>
       </w:r>
       <w:r>
         <w:rPr>
@@ -1329,7 +1425,23 @@
           <w:sz w:val="24"/>
           <w:szCs w:val="24"/>
         </w:rPr>
-        <w:t>Dovute restrizioni aiuteranno l’utente ad utilizzare e gestire il proprio dispositivo e le proprie informazioni in modo anche più responsabile per evitare possibili disagi.</w:t>
+        <w:t>Dovute restrizioni aiuteranno l’utente ad utilizzare e gestire il proprio dispositivo e le proprie i</w:t>
+      </w:r>
+      <w:r>
+        <w:rPr>
+          <w:rFonts w:ascii="Times New Roman" w:hAnsi="Times New Roman" w:cs="Times New Roman"/>
+          <w:sz w:val="24"/>
+          <w:szCs w:val="24"/>
+        </w:rPr>
+        <w:t>n</w:t>
+      </w:r>
+      <w:r>
+        <w:rPr>
+          <w:rFonts w:ascii="Times New Roman" w:hAnsi="Times New Roman" w:cs="Times New Roman"/>
+          <w:sz w:val="24"/>
+          <w:szCs w:val="24"/>
+        </w:rPr>
+        <w:t>formazioni in modo anche più responsabile per evitare possibili disagi.</w:t>
       </w:r>
     </w:p>
     <w:p>
@@ -1705,7 +1817,39 @@
                 <w:sz w:val="24"/>
                 <w:szCs w:val="24"/>
               </w:rPr>
-              <w:t>Davide, sempre stato appassionato di fotografia, sta cercando un sito sul quale poter ammirare delle belle foto e sul quale poter pubblicare le proprie. Un amico gli consiglia Exigram, un sito che fa proprio al caso suo. Spinto dalla curiosità Davide apre il suo browser ed entra sul sito. Da subito Davide capisce che il sito è perfetto e decide di creare un account, clicca sul tasto Registrati, inserisce tutti le informazioni necessarie e conferma.</w:t>
+              <w:t>Davide, sempre stato appassionato di fotografia, sta cercando un sito sul quale poter ammirare delle belle foto e sul quale poter pubblicare le proprie. Un amico gli consiglia Exigram, un sito che fa proprio al caso suo. Spinto dalla curiosità Davide apre il suo browser ed entra sul sito. Da subito Davide capisce che il sito è perfetto e decide di creare un account, clicca sul t</w:t>
+            </w:r>
+            <w:r>
+              <w:rPr>
+                <w:rFonts w:ascii="Times New Roman" w:hAnsi="Times New Roman" w:cs="Times New Roman"/>
+                <w:sz w:val="24"/>
+                <w:szCs w:val="24"/>
+              </w:rPr>
+              <w:t>a</w:t>
+            </w:r>
+            <w:r>
+              <w:rPr>
+                <w:rFonts w:ascii="Times New Roman" w:hAnsi="Times New Roman" w:cs="Times New Roman"/>
+                <w:sz w:val="24"/>
+                <w:szCs w:val="24"/>
+              </w:rPr>
+              <w:t>sto Registrati, inserisce tutti le informazioni necess</w:t>
+            </w:r>
+            <w:r>
+              <w:rPr>
+                <w:rFonts w:ascii="Times New Roman" w:hAnsi="Times New Roman" w:cs="Times New Roman"/>
+                <w:sz w:val="24"/>
+                <w:szCs w:val="24"/>
+              </w:rPr>
+              <w:t>a</w:t>
+            </w:r>
+            <w:r>
+              <w:rPr>
+                <w:rFonts w:ascii="Times New Roman" w:hAnsi="Times New Roman" w:cs="Times New Roman"/>
+                <w:sz w:val="24"/>
+                <w:szCs w:val="24"/>
+              </w:rPr>
+              <w:t>rie e conferma.</w:t>
             </w:r>
           </w:p>
           <w:p>
@@ -1773,7 +1917,23 @@
                 <w:sz w:val="24"/>
                 <w:szCs w:val="24"/>
               </w:rPr>
-              <w:t>Il sito conferma che la registrazione è andata a buon fine facendo tornare Davide sulla pagina di login, da qui Davide esegue il login inserendo tutte le informazioni necessarie per entrare nel suo nuovo account Exigram.</w:t>
+              <w:t>Il sito conferma che la registrazione è andata a buon fine facendo tornare Davide sulla pagina di login, da qui Davide esegue il login inserendo tutte le inform</w:t>
+            </w:r>
+            <w:r>
+              <w:rPr>
+                <w:rFonts w:ascii="Times New Roman" w:hAnsi="Times New Roman" w:cs="Times New Roman"/>
+                <w:sz w:val="24"/>
+                <w:szCs w:val="24"/>
+              </w:rPr>
+              <w:t>a</w:t>
+            </w:r>
+            <w:r>
+              <w:rPr>
+                <w:rFonts w:ascii="Times New Roman" w:hAnsi="Times New Roman" w:cs="Times New Roman"/>
+                <w:sz w:val="24"/>
+                <w:szCs w:val="24"/>
+              </w:rPr>
+              <w:t>zioni necessarie per entrare nel suo nuovo account Exigram.</w:t>
             </w:r>
           </w:p>
           <w:p>
@@ -1809,7 +1969,23 @@
                 <w:sz w:val="24"/>
                 <w:szCs w:val="24"/>
               </w:rPr>
-              <w:t>Il software riceve le informazioni e, una volta verificate le credenziali, permette l’accesso.</w:t>
+              <w:t>Il software riceve le informazioni e, una volta verif</w:t>
+            </w:r>
+            <w:r>
+              <w:rPr>
+                <w:rFonts w:ascii="Times New Roman" w:hAnsi="Times New Roman" w:cs="Times New Roman"/>
+                <w:sz w:val="24"/>
+                <w:szCs w:val="24"/>
+              </w:rPr>
+              <w:t>i</w:t>
+            </w:r>
+            <w:r>
+              <w:rPr>
+                <w:rFonts w:ascii="Times New Roman" w:hAnsi="Times New Roman" w:cs="Times New Roman"/>
+                <w:sz w:val="24"/>
+                <w:szCs w:val="24"/>
+              </w:rPr>
+              <w:t>cate le credenziali, permette l’accesso.</w:t>
             </w:r>
           </w:p>
           <w:p>
@@ -1845,7 +2021,23 @@
                 <w:sz w:val="24"/>
                 <w:szCs w:val="24"/>
               </w:rPr>
-              <w:t>Appena entrato nel suo account Davide inizia la sua avventura nel mondo di Exigram modificando la sua immagine del profilo mettendone una foto del suo ultimo viaggio nel Madagascar, dopo aver selezionato l’immagine conferma la sua scelta.</w:t>
+              <w:t>Appena entrato nel suo account Davide inizia la sua avventura nel mondo di Exigram modificando la sua immagine del profilo mettendone una foto del suo u</w:t>
+            </w:r>
+            <w:r>
+              <w:rPr>
+                <w:rFonts w:ascii="Times New Roman" w:hAnsi="Times New Roman" w:cs="Times New Roman"/>
+                <w:sz w:val="24"/>
+                <w:szCs w:val="24"/>
+              </w:rPr>
+              <w:t>l</w:t>
+            </w:r>
+            <w:r>
+              <w:rPr>
+                <w:rFonts w:ascii="Times New Roman" w:hAnsi="Times New Roman" w:cs="Times New Roman"/>
+                <w:sz w:val="24"/>
+                <w:szCs w:val="24"/>
+              </w:rPr>
+              <w:t>timo viaggio nel Madagascar, dopo aver selezionato l’immagine conferma la sua scelta.</w:t>
             </w:r>
           </w:p>
           <w:p>
@@ -1881,7 +2073,39 @@
                 <w:sz w:val="24"/>
                 <w:szCs w:val="24"/>
               </w:rPr>
-              <w:t>Il software riceve la nuova immagine e, una volta controllato che il formato vada bene, cambia le informazioni nel database inserendo la nuova immagine come immagine del profilo.</w:t>
+              <w:t>Il software riceve la nuova immagine e, una volta controllato che il formato vada bene, cambia le i</w:t>
+            </w:r>
+            <w:r>
+              <w:rPr>
+                <w:rFonts w:ascii="Times New Roman" w:hAnsi="Times New Roman" w:cs="Times New Roman"/>
+                <w:sz w:val="24"/>
+                <w:szCs w:val="24"/>
+              </w:rPr>
+              <w:t>n</w:t>
+            </w:r>
+            <w:r>
+              <w:rPr>
+                <w:rFonts w:ascii="Times New Roman" w:hAnsi="Times New Roman" w:cs="Times New Roman"/>
+                <w:sz w:val="24"/>
+                <w:szCs w:val="24"/>
+              </w:rPr>
+              <w:t>formazioni nel database inserendo la nuova immag</w:t>
+            </w:r>
+            <w:r>
+              <w:rPr>
+                <w:rFonts w:ascii="Times New Roman" w:hAnsi="Times New Roman" w:cs="Times New Roman"/>
+                <w:sz w:val="24"/>
+                <w:szCs w:val="24"/>
+              </w:rPr>
+              <w:t>i</w:t>
+            </w:r>
+            <w:r>
+              <w:rPr>
+                <w:rFonts w:ascii="Times New Roman" w:hAnsi="Times New Roman" w:cs="Times New Roman"/>
+                <w:sz w:val="24"/>
+                <w:szCs w:val="24"/>
+              </w:rPr>
+              <w:t>ne come immagine del profilo.</w:t>
             </w:r>
           </w:p>
           <w:p>
@@ -1913,7 +2137,39 @@
                 <w:sz w:val="24"/>
                 <w:szCs w:val="24"/>
               </w:rPr>
-              <w:t>Una volta modificata l’immagine Davide decide di esplorare Exigram e di cercare l’amico che gli ha consigliato il sito: Domenico. Una volta effettuata la ricerca e averlo trovato, Davide decide di aggiungerlo come companion in modo tale da ricevere degli aggiornamenti nel caso dovesse caricare qualche nuova foto, e clicca sul suo nome utente per visualizzare il profilo.</w:t>
+              <w:t>Una volta modificata l’immagine Davide decide di esplorare Exigram e di cercare l’amico che gli ha consigliato il sito: Domenico. Una volta effettuata la ricerca e averlo trovato, Davide decide di aggiunge</w:t>
+            </w:r>
+            <w:r>
+              <w:rPr>
+                <w:rFonts w:ascii="Times New Roman" w:hAnsi="Times New Roman" w:cs="Times New Roman"/>
+                <w:sz w:val="24"/>
+                <w:szCs w:val="24"/>
+              </w:rPr>
+              <w:t>r</w:t>
+            </w:r>
+            <w:r>
+              <w:rPr>
+                <w:rFonts w:ascii="Times New Roman" w:hAnsi="Times New Roman" w:cs="Times New Roman"/>
+                <w:sz w:val="24"/>
+                <w:szCs w:val="24"/>
+              </w:rPr>
+              <w:t>lo come companion in modo tale da ricevere degli aggiornamenti nel caso dovesse caricare qualche nuova foto, e clicca sul suo nome utente per visuali</w:t>
+            </w:r>
+            <w:r>
+              <w:rPr>
+                <w:rFonts w:ascii="Times New Roman" w:hAnsi="Times New Roman" w:cs="Times New Roman"/>
+                <w:sz w:val="24"/>
+                <w:szCs w:val="24"/>
+              </w:rPr>
+              <w:t>z</w:t>
+            </w:r>
+            <w:r>
+              <w:rPr>
+                <w:rFonts w:ascii="Times New Roman" w:hAnsi="Times New Roman" w:cs="Times New Roman"/>
+                <w:sz w:val="24"/>
+                <w:szCs w:val="24"/>
+              </w:rPr>
+              <w:t>zare il profilo.</w:t>
             </w:r>
           </w:p>
           <w:p>
@@ -1950,7 +2206,39 @@
                 <w:szCs w:val="24"/>
               </w:rPr>
               <w:lastRenderedPageBreak/>
-              <w:t>Il software riceve l’informazione e aggiunge il profilo di Domenico ai companion di Davide in modo tale da visualizzare le immagini che Domenico carica nella bacheca principale, e una volta ricevuta la richiesta reindirizza Davide al profilo di Domenico.</w:t>
+              <w:t>Il software riceve l’informazione e aggiunge il prof</w:t>
+            </w:r>
+            <w:r>
+              <w:rPr>
+                <w:rFonts w:ascii="Times New Roman" w:hAnsi="Times New Roman" w:cs="Times New Roman"/>
+                <w:sz w:val="24"/>
+                <w:szCs w:val="24"/>
+              </w:rPr>
+              <w:t>i</w:t>
+            </w:r>
+            <w:r>
+              <w:rPr>
+                <w:rFonts w:ascii="Times New Roman" w:hAnsi="Times New Roman" w:cs="Times New Roman"/>
+                <w:sz w:val="24"/>
+                <w:szCs w:val="24"/>
+              </w:rPr>
+              <w:t>lo di Domenico ai companion di Davide in modo tale da visualizzare le immagini che Domenico carica nella bacheca principale, e una volta ricevuta la r</w:t>
+            </w:r>
+            <w:r>
+              <w:rPr>
+                <w:rFonts w:ascii="Times New Roman" w:hAnsi="Times New Roman" w:cs="Times New Roman"/>
+                <w:sz w:val="24"/>
+                <w:szCs w:val="24"/>
+              </w:rPr>
+              <w:t>i</w:t>
+            </w:r>
+            <w:r>
+              <w:rPr>
+                <w:rFonts w:ascii="Times New Roman" w:hAnsi="Times New Roman" w:cs="Times New Roman"/>
+                <w:sz w:val="24"/>
+                <w:szCs w:val="24"/>
+              </w:rPr>
+              <w:t>chiesta reindirizza Davide al profilo di Domenico.</w:t>
             </w:r>
           </w:p>
           <w:p>
@@ -1986,7 +2274,39 @@
                 <w:sz w:val="24"/>
                 <w:szCs w:val="24"/>
               </w:rPr>
-              <w:t>In seguito, mentre guarda le immagini caricate da Domenico, Davide trova un’immagine di quando sono andati insieme in un safari in Africa, dopo aver cliccato il post per visualizzarlo a schermo intero decide di lasciare un upvote e di commentare la foto, ma si accorge di un errore nel commento quindi lo elimina e dopo aver confermato la scelta lo riscrive e lo riscrive.</w:t>
+              <w:t>In seguito, mentre guarda le immagini caricate da Domenico, Davide trova un’immagine di quando s</w:t>
+            </w:r>
+            <w:r>
+              <w:rPr>
+                <w:rFonts w:ascii="Times New Roman" w:hAnsi="Times New Roman" w:cs="Times New Roman"/>
+                <w:sz w:val="24"/>
+                <w:szCs w:val="24"/>
+              </w:rPr>
+              <w:t>o</w:t>
+            </w:r>
+            <w:r>
+              <w:rPr>
+                <w:rFonts w:ascii="Times New Roman" w:hAnsi="Times New Roman" w:cs="Times New Roman"/>
+                <w:sz w:val="24"/>
+                <w:szCs w:val="24"/>
+              </w:rPr>
+              <w:t>no andati insieme in un safari in Africa, dopo aver cliccato il post per visualizzarlo a schermo intero d</w:t>
+            </w:r>
+            <w:r>
+              <w:rPr>
+                <w:rFonts w:ascii="Times New Roman" w:hAnsi="Times New Roman" w:cs="Times New Roman"/>
+                <w:sz w:val="24"/>
+                <w:szCs w:val="24"/>
+              </w:rPr>
+              <w:t>e</w:t>
+            </w:r>
+            <w:r>
+              <w:rPr>
+                <w:rFonts w:ascii="Times New Roman" w:hAnsi="Times New Roman" w:cs="Times New Roman"/>
+                <w:sz w:val="24"/>
+                <w:szCs w:val="24"/>
+              </w:rPr>
+              <w:t>cide di lasciare un upvote e di commentare la foto, ma si accorge di un errore nel commento quindi lo elimina e dopo aver confermato la scelta lo riscrive e lo riscrive.</w:t>
             </w:r>
           </w:p>
           <w:p>
@@ -2022,7 +2342,71 @@
                 <w:sz w:val="24"/>
                 <w:szCs w:val="24"/>
               </w:rPr>
-              <w:t>Il software riceve le informazioni e reindirizza Davide alla pagina per visualizzare il post e dopo aver ricevuto altre informazioni aumenta il contatore totale degli upvotes/downvotes alla foto e, dopo aver ricevuto nuovamente altre informazioni, aggiunge il commento di Davide al post, in seguito invia un messaggio di conferma e una volta ricevuta elimina il commento, ricevute altre informazioni aggiunge un altro commento al post.</w:t>
+              <w:t>Il software riceve le informazioni e reindirizza Dav</w:t>
+            </w:r>
+            <w:r>
+              <w:rPr>
+                <w:rFonts w:ascii="Times New Roman" w:hAnsi="Times New Roman" w:cs="Times New Roman"/>
+                <w:sz w:val="24"/>
+                <w:szCs w:val="24"/>
+              </w:rPr>
+              <w:t>i</w:t>
+            </w:r>
+            <w:r>
+              <w:rPr>
+                <w:rFonts w:ascii="Times New Roman" w:hAnsi="Times New Roman" w:cs="Times New Roman"/>
+                <w:sz w:val="24"/>
+                <w:szCs w:val="24"/>
+              </w:rPr>
+              <w:t>de alla pagina per visualizzare il post e dopo aver r</w:t>
+            </w:r>
+            <w:r>
+              <w:rPr>
+                <w:rFonts w:ascii="Times New Roman" w:hAnsi="Times New Roman" w:cs="Times New Roman"/>
+                <w:sz w:val="24"/>
+                <w:szCs w:val="24"/>
+              </w:rPr>
+              <w:t>i</w:t>
+            </w:r>
+            <w:r>
+              <w:rPr>
+                <w:rFonts w:ascii="Times New Roman" w:hAnsi="Times New Roman" w:cs="Times New Roman"/>
+                <w:sz w:val="24"/>
+                <w:szCs w:val="24"/>
+              </w:rPr>
+              <w:t>cevuto altre informazioni aumenta il contatore totale degli upvotes/downvotes alla foto e, dopo aver ric</w:t>
+            </w:r>
+            <w:r>
+              <w:rPr>
+                <w:rFonts w:ascii="Times New Roman" w:hAnsi="Times New Roman" w:cs="Times New Roman"/>
+                <w:sz w:val="24"/>
+                <w:szCs w:val="24"/>
+              </w:rPr>
+              <w:t>e</w:t>
+            </w:r>
+            <w:r>
+              <w:rPr>
+                <w:rFonts w:ascii="Times New Roman" w:hAnsi="Times New Roman" w:cs="Times New Roman"/>
+                <w:sz w:val="24"/>
+                <w:szCs w:val="24"/>
+              </w:rPr>
+              <w:t>vuto nuovamente altre informazioni, aggiunge il commento di Davide al post, in seguito invia un me</w:t>
+            </w:r>
+            <w:r>
+              <w:rPr>
+                <w:rFonts w:ascii="Times New Roman" w:hAnsi="Times New Roman" w:cs="Times New Roman"/>
+                <w:sz w:val="24"/>
+                <w:szCs w:val="24"/>
+              </w:rPr>
+              <w:t>s</w:t>
+            </w:r>
+            <w:r>
+              <w:rPr>
+                <w:rFonts w:ascii="Times New Roman" w:hAnsi="Times New Roman" w:cs="Times New Roman"/>
+                <w:sz w:val="24"/>
+                <w:szCs w:val="24"/>
+              </w:rPr>
+              <w:t>saggio di conferma e una volta ricevuta elimina il commento, ricevute altre informazioni aggiunge un altro commento al post.</w:t>
             </w:r>
           </w:p>
           <w:p>
@@ -2058,7 +2442,23 @@
                 <w:sz w:val="24"/>
                 <w:szCs w:val="24"/>
               </w:rPr>
-              <w:t>Davide dopo aver lasciato il commento alla foto del suo amico decide di cercare qualche foto e scopre che è possibile eseguire una ricerca tramite tag per poter cercare foto più specifiche, decide di cercare delle foto con il tag: safari. Dopo aver visto un po’ di foto, una gli risalta all’occhio per i vari errori commessi, decide quindi di lasciare un downvote e un commento per dare dei consigli su come fare delle foto migliori.</w:t>
+              <w:t>Davide dopo aver lasciato il commento alla foto del suo amico decide di cercare qualche foto e scopre che è possibile eseguire una ricerca tramite tag per poter cercare foto più specifiche, decide di cercare delle foto con il tag: safari. Dopo aver visto un po’ di foto, una gli risalta all’occhio per i vari errori co</w:t>
+            </w:r>
+            <w:r>
+              <w:rPr>
+                <w:rFonts w:ascii="Times New Roman" w:hAnsi="Times New Roman" w:cs="Times New Roman"/>
+                <w:sz w:val="24"/>
+                <w:szCs w:val="24"/>
+              </w:rPr>
+              <w:t>m</w:t>
+            </w:r>
+            <w:r>
+              <w:rPr>
+                <w:rFonts w:ascii="Times New Roman" w:hAnsi="Times New Roman" w:cs="Times New Roman"/>
+                <w:sz w:val="24"/>
+                <w:szCs w:val="24"/>
+              </w:rPr>
+              <w:t>messi, decide quindi di lasciare un downvote e un commento per dare dei consigli su come fare delle foto migliori.</w:t>
             </w:r>
           </w:p>
           <w:p>
@@ -2094,7 +2494,71 @@
                 <w:sz w:val="24"/>
                 <w:szCs w:val="24"/>
               </w:rPr>
-              <w:t>Il software riceve le informazioni per eseguire la ricerca tramite tag e ritorna le foto che contengono questo tag, in seguito riceve altre informazioni e diminuisce di uno il contatore totale di upvotes/dowvotes e aggiunge al database il nuovo commento alla foto.</w:t>
+              <w:t>Il software riceve le informazioni per eseguire la r</w:t>
+            </w:r>
+            <w:r>
+              <w:rPr>
+                <w:rFonts w:ascii="Times New Roman" w:hAnsi="Times New Roman" w:cs="Times New Roman"/>
+                <w:sz w:val="24"/>
+                <w:szCs w:val="24"/>
+              </w:rPr>
+              <w:t>i</w:t>
+            </w:r>
+            <w:r>
+              <w:rPr>
+                <w:rFonts w:ascii="Times New Roman" w:hAnsi="Times New Roman" w:cs="Times New Roman"/>
+                <w:sz w:val="24"/>
+                <w:szCs w:val="24"/>
+              </w:rPr>
+              <w:t>cerca tramite tag e ritorna le foto che contengono questo tag, in seguito riceve altre informazioni e d</w:t>
+            </w:r>
+            <w:r>
+              <w:rPr>
+                <w:rFonts w:ascii="Times New Roman" w:hAnsi="Times New Roman" w:cs="Times New Roman"/>
+                <w:sz w:val="24"/>
+                <w:szCs w:val="24"/>
+              </w:rPr>
+              <w:t>i</w:t>
+            </w:r>
+            <w:r>
+              <w:rPr>
+                <w:rFonts w:ascii="Times New Roman" w:hAnsi="Times New Roman" w:cs="Times New Roman"/>
+                <w:sz w:val="24"/>
+                <w:szCs w:val="24"/>
+              </w:rPr>
+              <w:t>minuisce di uno il contatore totale di upv</w:t>
+            </w:r>
+            <w:r>
+              <w:rPr>
+                <w:rFonts w:ascii="Times New Roman" w:hAnsi="Times New Roman" w:cs="Times New Roman"/>
+                <w:sz w:val="24"/>
+                <w:szCs w:val="24"/>
+              </w:rPr>
+              <w:t>o</w:t>
+            </w:r>
+            <w:r>
+              <w:rPr>
+                <w:rFonts w:ascii="Times New Roman" w:hAnsi="Times New Roman" w:cs="Times New Roman"/>
+                <w:sz w:val="24"/>
+                <w:szCs w:val="24"/>
+              </w:rPr>
+              <w:t>tes/dowvotes e aggiunge al database il nuovo co</w:t>
+            </w:r>
+            <w:r>
+              <w:rPr>
+                <w:rFonts w:ascii="Times New Roman" w:hAnsi="Times New Roman" w:cs="Times New Roman"/>
+                <w:sz w:val="24"/>
+                <w:szCs w:val="24"/>
+              </w:rPr>
+              <w:t>m</w:t>
+            </w:r>
+            <w:r>
+              <w:rPr>
+                <w:rFonts w:ascii="Times New Roman" w:hAnsi="Times New Roman" w:cs="Times New Roman"/>
+                <w:sz w:val="24"/>
+                <w:szCs w:val="24"/>
+              </w:rPr>
+              <w:t>mento alla foto.</w:t>
             </w:r>
           </w:p>
           <w:p>
@@ -2130,7 +2594,79 @@
                 <w:sz w:val="24"/>
                 <w:szCs w:val="24"/>
               </w:rPr>
-              <w:t>Prima di chiudere il sito Davide decide di caricare il suo primo post con foto quindi va sul suo profilo e clicca su carica post, seleziona una sua foto di famiglia aggiunge un tag e clicca su conferma. Subito dopo aver cliccato conferma, Davide nota di aver dimenticato di aggiungere una didascalia ma, fortunatamente, si accorge che è possibile aggiungerla anche dopo aver caricato la foto, quindi clicca su modifica didascalia e, dopo aver scritto tutto, clicca su con</w:t>
+              <w:t>Prima di chiudere il sito Davide decide di caricare il suo primo post con foto quindi va sul suo profilo e clicca su carica post, seleziona una sua foto di fam</w:t>
+            </w:r>
+            <w:r>
+              <w:rPr>
+                <w:rFonts w:ascii="Times New Roman" w:hAnsi="Times New Roman" w:cs="Times New Roman"/>
+                <w:sz w:val="24"/>
+                <w:szCs w:val="24"/>
+              </w:rPr>
+              <w:t>i</w:t>
+            </w:r>
+            <w:r>
+              <w:rPr>
+                <w:rFonts w:ascii="Times New Roman" w:hAnsi="Times New Roman" w:cs="Times New Roman"/>
+                <w:sz w:val="24"/>
+                <w:szCs w:val="24"/>
+              </w:rPr>
+              <w:t>glia aggiunge un tag e clicca su conferma. Subito d</w:t>
+            </w:r>
+            <w:r>
+              <w:rPr>
+                <w:rFonts w:ascii="Times New Roman" w:hAnsi="Times New Roman" w:cs="Times New Roman"/>
+                <w:sz w:val="24"/>
+                <w:szCs w:val="24"/>
+              </w:rPr>
+              <w:t>o</w:t>
+            </w:r>
+            <w:r>
+              <w:rPr>
+                <w:rFonts w:ascii="Times New Roman" w:hAnsi="Times New Roman" w:cs="Times New Roman"/>
+                <w:sz w:val="24"/>
+                <w:szCs w:val="24"/>
+              </w:rPr>
+              <w:t>po aver cliccato conferma, Davide nota di aver d</w:t>
+            </w:r>
+            <w:r>
+              <w:rPr>
+                <w:rFonts w:ascii="Times New Roman" w:hAnsi="Times New Roman" w:cs="Times New Roman"/>
+                <w:sz w:val="24"/>
+                <w:szCs w:val="24"/>
+              </w:rPr>
+              <w:t>i</w:t>
+            </w:r>
+            <w:r>
+              <w:rPr>
+                <w:rFonts w:ascii="Times New Roman" w:hAnsi="Times New Roman" w:cs="Times New Roman"/>
+                <w:sz w:val="24"/>
+                <w:szCs w:val="24"/>
+              </w:rPr>
+              <w:t>menticato di aggiungere una didascalia ma, fortun</w:t>
+            </w:r>
+            <w:r>
+              <w:rPr>
+                <w:rFonts w:ascii="Times New Roman" w:hAnsi="Times New Roman" w:cs="Times New Roman"/>
+                <w:sz w:val="24"/>
+                <w:szCs w:val="24"/>
+              </w:rPr>
+              <w:t>a</w:t>
+            </w:r>
+            <w:r>
+              <w:rPr>
+                <w:rFonts w:ascii="Times New Roman" w:hAnsi="Times New Roman" w:cs="Times New Roman"/>
+                <w:sz w:val="24"/>
+                <w:szCs w:val="24"/>
+              </w:rPr>
+              <w:t>tamente, si accorge che è possibile aggiungerla anche dopo aver caricato la foto, quindi clicca su modifica didascalia e, dopo aver scritto tutto, clicca su co</w:t>
+            </w:r>
+            <w:r>
+              <w:rPr>
+                <w:rFonts w:ascii="Times New Roman" w:hAnsi="Times New Roman" w:cs="Times New Roman"/>
+                <w:sz w:val="24"/>
+                <w:szCs w:val="24"/>
+              </w:rPr>
+              <w:t>n</w:t>
             </w:r>
             <w:r>
               <w:rPr>
@@ -2139,7 +2675,23 @@
                 <w:szCs w:val="24"/>
               </w:rPr>
               <w:lastRenderedPageBreak/>
-              <w:t>ferma. Di seguito esegue il logout e chiude il browser.</w:t>
+              <w:t>ferma. Di seguito esegue il logout e chiude il bro</w:t>
+            </w:r>
+            <w:r>
+              <w:rPr>
+                <w:rFonts w:ascii="Times New Roman" w:hAnsi="Times New Roman" w:cs="Times New Roman"/>
+                <w:sz w:val="24"/>
+                <w:szCs w:val="24"/>
+              </w:rPr>
+              <w:t>w</w:t>
+            </w:r>
+            <w:r>
+              <w:rPr>
+                <w:rFonts w:ascii="Times New Roman" w:hAnsi="Times New Roman" w:cs="Times New Roman"/>
+                <w:sz w:val="24"/>
+                <w:szCs w:val="24"/>
+              </w:rPr>
+              <w:t>ser.</w:t>
             </w:r>
           </w:p>
           <w:p>
@@ -2175,7 +2727,71 @@
                 <w:sz w:val="24"/>
                 <w:szCs w:val="24"/>
               </w:rPr>
-              <w:t>Il software riceve le informazioni e aggiorna il database con la nuova foto e con il tag, in seguito il software riceve altre informazioni e aggiorna le informazioni riguardanti la foto aggiunta precedentemente con quelle nuove e aggiunge la didascalia, infine il software una volta ricevute le ultime informazioni esegue il logout e rimanda Davide alla pagina iniziale</w:t>
+              <w:t>Il software riceve le informazioni e aggiorna il dat</w:t>
+            </w:r>
+            <w:r>
+              <w:rPr>
+                <w:rFonts w:ascii="Times New Roman" w:hAnsi="Times New Roman" w:cs="Times New Roman"/>
+                <w:sz w:val="24"/>
+                <w:szCs w:val="24"/>
+              </w:rPr>
+              <w:t>a</w:t>
+            </w:r>
+            <w:r>
+              <w:rPr>
+                <w:rFonts w:ascii="Times New Roman" w:hAnsi="Times New Roman" w:cs="Times New Roman"/>
+                <w:sz w:val="24"/>
+                <w:szCs w:val="24"/>
+              </w:rPr>
+              <w:t>base con la nuova foto e con il tag, in seguito il sof</w:t>
+            </w:r>
+            <w:r>
+              <w:rPr>
+                <w:rFonts w:ascii="Times New Roman" w:hAnsi="Times New Roman" w:cs="Times New Roman"/>
+                <w:sz w:val="24"/>
+                <w:szCs w:val="24"/>
+              </w:rPr>
+              <w:t>t</w:t>
+            </w:r>
+            <w:r>
+              <w:rPr>
+                <w:rFonts w:ascii="Times New Roman" w:hAnsi="Times New Roman" w:cs="Times New Roman"/>
+                <w:sz w:val="24"/>
+                <w:szCs w:val="24"/>
+              </w:rPr>
+              <w:t>ware riceve altre informazioni e aggiorna le inform</w:t>
+            </w:r>
+            <w:r>
+              <w:rPr>
+                <w:rFonts w:ascii="Times New Roman" w:hAnsi="Times New Roman" w:cs="Times New Roman"/>
+                <w:sz w:val="24"/>
+                <w:szCs w:val="24"/>
+              </w:rPr>
+              <w:t>a</w:t>
+            </w:r>
+            <w:r>
+              <w:rPr>
+                <w:rFonts w:ascii="Times New Roman" w:hAnsi="Times New Roman" w:cs="Times New Roman"/>
+                <w:sz w:val="24"/>
+                <w:szCs w:val="24"/>
+              </w:rPr>
+              <w:t>zioni riguardanti la foto aggiunta precedentemente con quelle nuove e aggiunge la didascalia, infine il software una volta ricevute le ultime informazioni esegue il logout e rimanda Davide alla pagina inizi</w:t>
+            </w:r>
+            <w:r>
+              <w:rPr>
+                <w:rFonts w:ascii="Times New Roman" w:hAnsi="Times New Roman" w:cs="Times New Roman"/>
+                <w:sz w:val="24"/>
+                <w:szCs w:val="24"/>
+              </w:rPr>
+              <w:t>a</w:t>
+            </w:r>
+            <w:r>
+              <w:rPr>
+                <w:rFonts w:ascii="Times New Roman" w:hAnsi="Times New Roman" w:cs="Times New Roman"/>
+                <w:sz w:val="24"/>
+                <w:szCs w:val="24"/>
+              </w:rPr>
+              <w:t>le</w:t>
             </w:r>
             <w:r>
               <w:rPr>
@@ -2398,7 +3014,87 @@
                 <w:sz w:val="24"/>
                 <w:szCs w:val="24"/>
               </w:rPr>
-              <w:t>Domenico, assiduo utilizzatore di Exigram, ha deciso di fare un po’ di pulizia nella lisa dei suoi companion quindi apre il suo browser e una volta arrivato su Exigram e gli viene chiesto di effettuare il login non ricorda più la password, clicca quindi su recupera password.</w:t>
+              <w:t>Domenico, assiduo utilizzatore di Exigram, ha dec</w:t>
+            </w:r>
+            <w:r>
+              <w:rPr>
+                <w:rFonts w:ascii="Times New Roman" w:hAnsi="Times New Roman" w:cs="Times New Roman"/>
+                <w:sz w:val="24"/>
+                <w:szCs w:val="24"/>
+              </w:rPr>
+              <w:t>i</w:t>
+            </w:r>
+            <w:r>
+              <w:rPr>
+                <w:rFonts w:ascii="Times New Roman" w:hAnsi="Times New Roman" w:cs="Times New Roman"/>
+                <w:sz w:val="24"/>
+                <w:szCs w:val="24"/>
+              </w:rPr>
+              <w:t>so di fare un po’ di pulizia nella lisa dei suoi co</w:t>
+            </w:r>
+            <w:r>
+              <w:rPr>
+                <w:rFonts w:ascii="Times New Roman" w:hAnsi="Times New Roman" w:cs="Times New Roman"/>
+                <w:sz w:val="24"/>
+                <w:szCs w:val="24"/>
+              </w:rPr>
+              <w:t>m</w:t>
+            </w:r>
+            <w:r>
+              <w:rPr>
+                <w:rFonts w:ascii="Times New Roman" w:hAnsi="Times New Roman" w:cs="Times New Roman"/>
+                <w:sz w:val="24"/>
+                <w:szCs w:val="24"/>
+              </w:rPr>
+              <w:t>panion quindi apre il suo browser e una volta arriv</w:t>
+            </w:r>
+            <w:r>
+              <w:rPr>
+                <w:rFonts w:ascii="Times New Roman" w:hAnsi="Times New Roman" w:cs="Times New Roman"/>
+                <w:sz w:val="24"/>
+                <w:szCs w:val="24"/>
+              </w:rPr>
+              <w:t>a</w:t>
+            </w:r>
+            <w:r>
+              <w:rPr>
+                <w:rFonts w:ascii="Times New Roman" w:hAnsi="Times New Roman" w:cs="Times New Roman"/>
+                <w:sz w:val="24"/>
+                <w:szCs w:val="24"/>
+              </w:rPr>
+              <w:t>to su Exigram e gli viene chiesto di effettuare il l</w:t>
+            </w:r>
+            <w:r>
+              <w:rPr>
+                <w:rFonts w:ascii="Times New Roman" w:hAnsi="Times New Roman" w:cs="Times New Roman"/>
+                <w:sz w:val="24"/>
+                <w:szCs w:val="24"/>
+              </w:rPr>
+              <w:t>o</w:t>
+            </w:r>
+            <w:r>
+              <w:rPr>
+                <w:rFonts w:ascii="Times New Roman" w:hAnsi="Times New Roman" w:cs="Times New Roman"/>
+                <w:sz w:val="24"/>
+                <w:szCs w:val="24"/>
+              </w:rPr>
+              <w:t>gin non ricorda più la password, clicca quindi su r</w:t>
+            </w:r>
+            <w:r>
+              <w:rPr>
+                <w:rFonts w:ascii="Times New Roman" w:hAnsi="Times New Roman" w:cs="Times New Roman"/>
+                <w:sz w:val="24"/>
+                <w:szCs w:val="24"/>
+              </w:rPr>
+              <w:t>e</w:t>
+            </w:r>
+            <w:r>
+              <w:rPr>
+                <w:rFonts w:ascii="Times New Roman" w:hAnsi="Times New Roman" w:cs="Times New Roman"/>
+                <w:sz w:val="24"/>
+                <w:szCs w:val="24"/>
+              </w:rPr>
+              <w:t>cupera password.</w:t>
             </w:r>
           </w:p>
           <w:p>
@@ -2422,7 +3118,23 @@
                 <w:sz w:val="24"/>
                 <w:szCs w:val="24"/>
               </w:rPr>
-              <w:t>Il Software riceve le informazioni e reindirizza Domenico ad una pagina per inserire la propria e-mail.</w:t>
+              <w:t>Il Software riceve le informazioni e reindirizza D</w:t>
+            </w:r>
+            <w:r>
+              <w:rPr>
+                <w:rFonts w:ascii="Times New Roman" w:hAnsi="Times New Roman" w:cs="Times New Roman"/>
+                <w:sz w:val="24"/>
+                <w:szCs w:val="24"/>
+              </w:rPr>
+              <w:t>o</w:t>
+            </w:r>
+            <w:r>
+              <w:rPr>
+                <w:rFonts w:ascii="Times New Roman" w:hAnsi="Times New Roman" w:cs="Times New Roman"/>
+                <w:sz w:val="24"/>
+                <w:szCs w:val="24"/>
+              </w:rPr>
+              <w:t>menico ad una pagina per inserire la propria e-mail.</w:t>
             </w:r>
           </w:p>
           <w:p>
@@ -2446,7 +3158,23 @@
                 <w:sz w:val="24"/>
                 <w:szCs w:val="24"/>
               </w:rPr>
-              <w:t>Una volta inserita l’e-mail Domenico clicca sul tasto conferma.</w:t>
+              <w:t>Una volta inserita l’e-mail Domenico clicca sul t</w:t>
+            </w:r>
+            <w:r>
+              <w:rPr>
+                <w:rFonts w:ascii="Times New Roman" w:hAnsi="Times New Roman" w:cs="Times New Roman"/>
+                <w:sz w:val="24"/>
+                <w:szCs w:val="24"/>
+              </w:rPr>
+              <w:t>a</w:t>
+            </w:r>
+            <w:r>
+              <w:rPr>
+                <w:rFonts w:ascii="Times New Roman" w:hAnsi="Times New Roman" w:cs="Times New Roman"/>
+                <w:sz w:val="24"/>
+                <w:szCs w:val="24"/>
+              </w:rPr>
+              <w:t>sto conferma.</w:t>
             </w:r>
           </w:p>
           <w:p>
@@ -2470,7 +3198,39 @@
                 <w:sz w:val="24"/>
                 <w:szCs w:val="24"/>
               </w:rPr>
-              <w:t>Il software riceve le informazioni e, una volta controllato che l’e-mail sia collegata ad un account, invia la password tramite e-mail.</w:t>
+              <w:t>Il software riceve le informazioni e, una volta co</w:t>
+            </w:r>
+            <w:r>
+              <w:rPr>
+                <w:rFonts w:ascii="Times New Roman" w:hAnsi="Times New Roman" w:cs="Times New Roman"/>
+                <w:sz w:val="24"/>
+                <w:szCs w:val="24"/>
+              </w:rPr>
+              <w:t>n</w:t>
+            </w:r>
+            <w:r>
+              <w:rPr>
+                <w:rFonts w:ascii="Times New Roman" w:hAnsi="Times New Roman" w:cs="Times New Roman"/>
+                <w:sz w:val="24"/>
+                <w:szCs w:val="24"/>
+              </w:rPr>
+              <w:t>trollato che l’e-mail sia collegata ad un account, i</w:t>
+            </w:r>
+            <w:r>
+              <w:rPr>
+                <w:rFonts w:ascii="Times New Roman" w:hAnsi="Times New Roman" w:cs="Times New Roman"/>
+                <w:sz w:val="24"/>
+                <w:szCs w:val="24"/>
+              </w:rPr>
+              <w:t>n</w:t>
+            </w:r>
+            <w:r>
+              <w:rPr>
+                <w:rFonts w:ascii="Times New Roman" w:hAnsi="Times New Roman" w:cs="Times New Roman"/>
+                <w:sz w:val="24"/>
+                <w:szCs w:val="24"/>
+              </w:rPr>
+              <w:t>via la password tramite e-mail.</w:t>
             </w:r>
           </w:p>
           <w:p>
@@ -2494,7 +3254,23 @@
                 <w:sz w:val="24"/>
                 <w:szCs w:val="24"/>
               </w:rPr>
-              <w:t xml:space="preserve">Domenico inserisce le credenziali necessarie per effettuare il login e conferma. </w:t>
+              <w:t>Domenico inserisce le credenziali necessarie per e</w:t>
+            </w:r>
+            <w:r>
+              <w:rPr>
+                <w:rFonts w:ascii="Times New Roman" w:hAnsi="Times New Roman" w:cs="Times New Roman"/>
+                <w:sz w:val="24"/>
+                <w:szCs w:val="24"/>
+              </w:rPr>
+              <w:t>f</w:t>
+            </w:r>
+            <w:r>
+              <w:rPr>
+                <w:rFonts w:ascii="Times New Roman" w:hAnsi="Times New Roman" w:cs="Times New Roman"/>
+                <w:sz w:val="24"/>
+                <w:szCs w:val="24"/>
+              </w:rPr>
+              <w:t xml:space="preserve">fettuare il login e conferma. </w:t>
             </w:r>
           </w:p>
           <w:p>
@@ -2518,7 +3294,23 @@
                 <w:sz w:val="24"/>
                 <w:szCs w:val="24"/>
               </w:rPr>
-              <w:t>Il software riceve le informazioni e una volta confermate effettua il login.</w:t>
+              <w:t>Il software riceve le informazioni e una volta co</w:t>
+            </w:r>
+            <w:r>
+              <w:rPr>
+                <w:rFonts w:ascii="Times New Roman" w:hAnsi="Times New Roman" w:cs="Times New Roman"/>
+                <w:sz w:val="24"/>
+                <w:szCs w:val="24"/>
+              </w:rPr>
+              <w:t>n</w:t>
+            </w:r>
+            <w:r>
+              <w:rPr>
+                <w:rFonts w:ascii="Times New Roman" w:hAnsi="Times New Roman" w:cs="Times New Roman"/>
+                <w:sz w:val="24"/>
+                <w:szCs w:val="24"/>
+              </w:rPr>
+              <w:t>fermate effettua il login.</w:t>
             </w:r>
           </w:p>
           <w:p>
@@ -2542,18 +3334,24 @@
                 <w:sz w:val="24"/>
                 <w:szCs w:val="24"/>
               </w:rPr>
-              <w:t xml:space="preserve">Subito Domenico clicca su notifiche per poter vedere se gli ultimi aggiornamenti e torna subito dopo nella home </w:t>
-            </w:r>
-            <w:proofErr w:type="gramStart"/>
-            <w:r>
-              <w:rPr>
-                <w:rFonts w:ascii="Times New Roman" w:hAnsi="Times New Roman" w:cs="Times New Roman"/>
-                <w:sz w:val="24"/>
-                <w:szCs w:val="24"/>
-              </w:rPr>
-              <w:t>page .</w:t>
-            </w:r>
-            <w:proofErr w:type="gramEnd"/>
+              <w:t>Subito Domenico clicca su notifiche per poter ved</w:t>
+            </w:r>
+            <w:r>
+              <w:rPr>
+                <w:rFonts w:ascii="Times New Roman" w:hAnsi="Times New Roman" w:cs="Times New Roman"/>
+                <w:sz w:val="24"/>
+                <w:szCs w:val="24"/>
+              </w:rPr>
+              <w:t>e</w:t>
+            </w:r>
+            <w:r>
+              <w:rPr>
+                <w:rFonts w:ascii="Times New Roman" w:hAnsi="Times New Roman" w:cs="Times New Roman"/>
+                <w:sz w:val="24"/>
+                <w:szCs w:val="24"/>
+              </w:rPr>
+              <w:t>re se gli ultimi aggiornamenti e torna subito dopo nella home page .</w:t>
+            </w:r>
           </w:p>
           <w:p>
             <w:pPr>
@@ -2576,7 +3374,55 @@
                 <w:sz w:val="24"/>
                 <w:szCs w:val="24"/>
               </w:rPr>
-              <w:t>Il software riceve le informazioni e rimanda Domenico ad una pagina con tutte le notifiche che gli sono arrivate, in seguito dopo aver ricevuto altre informazioni rimanda Domenico alla homepage.</w:t>
+              <w:t>Il software riceve le informazioni e rimanda Dom</w:t>
+            </w:r>
+            <w:r>
+              <w:rPr>
+                <w:rFonts w:ascii="Times New Roman" w:hAnsi="Times New Roman" w:cs="Times New Roman"/>
+                <w:sz w:val="24"/>
+                <w:szCs w:val="24"/>
+              </w:rPr>
+              <w:t>e</w:t>
+            </w:r>
+            <w:r>
+              <w:rPr>
+                <w:rFonts w:ascii="Times New Roman" w:hAnsi="Times New Roman" w:cs="Times New Roman"/>
+                <w:sz w:val="24"/>
+                <w:szCs w:val="24"/>
+              </w:rPr>
+              <w:t>nico ad una pagina con tutte le notifiche che gli s</w:t>
+            </w:r>
+            <w:r>
+              <w:rPr>
+                <w:rFonts w:ascii="Times New Roman" w:hAnsi="Times New Roman" w:cs="Times New Roman"/>
+                <w:sz w:val="24"/>
+                <w:szCs w:val="24"/>
+              </w:rPr>
+              <w:t>o</w:t>
+            </w:r>
+            <w:r>
+              <w:rPr>
+                <w:rFonts w:ascii="Times New Roman" w:hAnsi="Times New Roman" w:cs="Times New Roman"/>
+                <w:sz w:val="24"/>
+                <w:szCs w:val="24"/>
+              </w:rPr>
+              <w:t>no arrivate, in seguito dopo aver ricevuto altre i</w:t>
+            </w:r>
+            <w:r>
+              <w:rPr>
+                <w:rFonts w:ascii="Times New Roman" w:hAnsi="Times New Roman" w:cs="Times New Roman"/>
+                <w:sz w:val="24"/>
+                <w:szCs w:val="24"/>
+              </w:rPr>
+              <w:t>n</w:t>
+            </w:r>
+            <w:r>
+              <w:rPr>
+                <w:rFonts w:ascii="Times New Roman" w:hAnsi="Times New Roman" w:cs="Times New Roman"/>
+                <w:sz w:val="24"/>
+                <w:szCs w:val="24"/>
+              </w:rPr>
+              <w:t>formazioni rimanda Domenico alla homepage.</w:t>
             </w:r>
           </w:p>
           <w:p>
@@ -2594,23 +3440,13 @@
                 <w:szCs w:val="24"/>
               </w:rPr>
             </w:pPr>
-            <w:proofErr w:type="gramStart"/>
-            <w:r>
-              <w:rPr>
-                <w:rFonts w:ascii="Times New Roman" w:hAnsi="Times New Roman" w:cs="Times New Roman"/>
-                <w:sz w:val="24"/>
-                <w:szCs w:val="24"/>
-              </w:rPr>
-              <w:t>In seguito</w:t>
-            </w:r>
-            <w:proofErr w:type="gramEnd"/>
-            <w:r>
-              <w:rPr>
-                <w:rFonts w:ascii="Times New Roman" w:hAnsi="Times New Roman" w:cs="Times New Roman"/>
-                <w:sz w:val="24"/>
-                <w:szCs w:val="24"/>
-              </w:rPr>
-              <w:t xml:space="preserve"> Domenico nota che il suo collega Marco pubblica foto ripetitive e che non sono di suo gusto quindi decide di eliminarlo dai suoi companion.</w:t>
+            <w:r>
+              <w:rPr>
+                <w:rFonts w:ascii="Times New Roman" w:hAnsi="Times New Roman" w:cs="Times New Roman"/>
+                <w:sz w:val="24"/>
+                <w:szCs w:val="24"/>
+              </w:rPr>
+              <w:t>In seguito Domenico nota che il suo collega Marco pubblica foto ripetitive e che non sono di suo gusto quindi decide di eliminarlo dai suoi companion.</w:t>
             </w:r>
           </w:p>
           <w:p>
@@ -2658,7 +3494,23 @@
                 <w:sz w:val="24"/>
                 <w:szCs w:val="24"/>
               </w:rPr>
-              <w:t>Il post del suo collega fa pensare a Domenico ad uno dei suoi post che vuole eliminare, va quindi prima sul suo profilo e una volta trovato il post clicca per visualizzarlo e infine clicca su elimina post e conferma la scelta.</w:t>
+              <w:t>Il post del suo collega fa pensare a Domenico ad uno dei suoi post che vuole eliminare, va quindi prima sul suo profilo e una volta trovato il post cli</w:t>
+            </w:r>
+            <w:r>
+              <w:rPr>
+                <w:rFonts w:ascii="Times New Roman" w:hAnsi="Times New Roman" w:cs="Times New Roman"/>
+                <w:sz w:val="24"/>
+                <w:szCs w:val="24"/>
+              </w:rPr>
+              <w:t>c</w:t>
+            </w:r>
+            <w:r>
+              <w:rPr>
+                <w:rFonts w:ascii="Times New Roman" w:hAnsi="Times New Roman" w:cs="Times New Roman"/>
+                <w:sz w:val="24"/>
+                <w:szCs w:val="24"/>
+              </w:rPr>
+              <w:t>ca per visualizzarlo e infine clicca su elimina post e conferma la scelta.</w:t>
             </w:r>
           </w:p>
           <w:p>
@@ -2682,7 +3534,39 @@
                 <w:sz w:val="24"/>
                 <w:szCs w:val="24"/>
               </w:rPr>
-              <w:t>Il software riceve le informazioni e rimanda Domenico alla pagina del suo profilo, ricevendo altre informazioni lo rimanda alla pagina di visualizzazione del post cliccato e ricevute altre informazioni manda un messaggio di conferma e, una volta ricevuta la conferma, elimina il post e rimanda Domenico alla pagina del suo profilo.</w:t>
+              <w:t>Il software riceve le informazioni e rimanda Dom</w:t>
+            </w:r>
+            <w:r>
+              <w:rPr>
+                <w:rFonts w:ascii="Times New Roman" w:hAnsi="Times New Roman" w:cs="Times New Roman"/>
+                <w:sz w:val="24"/>
+                <w:szCs w:val="24"/>
+              </w:rPr>
+              <w:t>e</w:t>
+            </w:r>
+            <w:r>
+              <w:rPr>
+                <w:rFonts w:ascii="Times New Roman" w:hAnsi="Times New Roman" w:cs="Times New Roman"/>
+                <w:sz w:val="24"/>
+                <w:szCs w:val="24"/>
+              </w:rPr>
+              <w:t>nico alla pagina del suo profilo, ricevendo altre i</w:t>
+            </w:r>
+            <w:r>
+              <w:rPr>
+                <w:rFonts w:ascii="Times New Roman" w:hAnsi="Times New Roman" w:cs="Times New Roman"/>
+                <w:sz w:val="24"/>
+                <w:szCs w:val="24"/>
+              </w:rPr>
+              <w:t>n</w:t>
+            </w:r>
+            <w:r>
+              <w:rPr>
+                <w:rFonts w:ascii="Times New Roman" w:hAnsi="Times New Roman" w:cs="Times New Roman"/>
+                <w:sz w:val="24"/>
+                <w:szCs w:val="24"/>
+              </w:rPr>
+              <w:t>formazioni lo rimanda alla pagina di visualizzazione del post cliccato e ricevute altre informazioni manda un messaggio di conferma e, una volta ricevuta la conferma, elimina il post e rimanda Domenico alla pagina del suo profilo.</w:t>
             </w:r>
           </w:p>
           <w:p>
@@ -2707,7 +3591,23 @@
                 <w:szCs w:val="24"/>
               </w:rPr>
               <w:lastRenderedPageBreak/>
-              <w:t>Subito dopo, avendo deciso di rinnovare il suo profilo quindi va sul suo profilo e clicca su modifica profilo, una volta effettuate le modifiche clicca su modifica.</w:t>
+              <w:t>Subito dopo, avendo deciso di rinnovare il suo pr</w:t>
+            </w:r>
+            <w:r>
+              <w:rPr>
+                <w:rFonts w:ascii="Times New Roman" w:hAnsi="Times New Roman" w:cs="Times New Roman"/>
+                <w:sz w:val="24"/>
+                <w:szCs w:val="24"/>
+              </w:rPr>
+              <w:t>o</w:t>
+            </w:r>
+            <w:r>
+              <w:rPr>
+                <w:rFonts w:ascii="Times New Roman" w:hAnsi="Times New Roman" w:cs="Times New Roman"/>
+                <w:sz w:val="24"/>
+                <w:szCs w:val="24"/>
+              </w:rPr>
+              <w:t>filo quindi va sul suo profilo e clicca su modifica profilo, una volta effettuate le modifiche clicca su modifica.</w:t>
             </w:r>
           </w:p>
           <w:p>
@@ -2731,7 +3631,39 @@
                 <w:sz w:val="24"/>
                 <w:szCs w:val="24"/>
               </w:rPr>
-              <w:t>Il Software riceve le informazioni e, una volta controllate che i nuovi dati siano validi, aggiorna il database.</w:t>
+              <w:t>Il Software riceve le informazioni e, una volta co</w:t>
+            </w:r>
+            <w:r>
+              <w:rPr>
+                <w:rFonts w:ascii="Times New Roman" w:hAnsi="Times New Roman" w:cs="Times New Roman"/>
+                <w:sz w:val="24"/>
+                <w:szCs w:val="24"/>
+              </w:rPr>
+              <w:t>n</w:t>
+            </w:r>
+            <w:r>
+              <w:rPr>
+                <w:rFonts w:ascii="Times New Roman" w:hAnsi="Times New Roman" w:cs="Times New Roman"/>
+                <w:sz w:val="24"/>
+                <w:szCs w:val="24"/>
+              </w:rPr>
+              <w:t>trollate che i nuovi dati siano validi, aggiorna il d</w:t>
+            </w:r>
+            <w:r>
+              <w:rPr>
+                <w:rFonts w:ascii="Times New Roman" w:hAnsi="Times New Roman" w:cs="Times New Roman"/>
+                <w:sz w:val="24"/>
+                <w:szCs w:val="24"/>
+              </w:rPr>
+              <w:t>a</w:t>
+            </w:r>
+            <w:r>
+              <w:rPr>
+                <w:rFonts w:ascii="Times New Roman" w:hAnsi="Times New Roman" w:cs="Times New Roman"/>
+                <w:sz w:val="24"/>
+                <w:szCs w:val="24"/>
+              </w:rPr>
+              <w:t>tabase.</w:t>
             </w:r>
           </w:p>
           <w:p>
@@ -2755,7 +3687,23 @@
                 <w:sz w:val="24"/>
                 <w:szCs w:val="24"/>
               </w:rPr>
-              <w:t>Domenico prima di eseguire il logout decide di cambiare la password in una più semplice da ricordare in modo tale da non dimenticarla più, clicca quindi su modifica password.</w:t>
+              <w:t>Domenico prima di eseguire il logout decide di cambiare la password in una più semplice da rico</w:t>
+            </w:r>
+            <w:r>
+              <w:rPr>
+                <w:rFonts w:ascii="Times New Roman" w:hAnsi="Times New Roman" w:cs="Times New Roman"/>
+                <w:sz w:val="24"/>
+                <w:szCs w:val="24"/>
+              </w:rPr>
+              <w:t>r</w:t>
+            </w:r>
+            <w:r>
+              <w:rPr>
+                <w:rFonts w:ascii="Times New Roman" w:hAnsi="Times New Roman" w:cs="Times New Roman"/>
+                <w:sz w:val="24"/>
+                <w:szCs w:val="24"/>
+              </w:rPr>
+              <w:t>dare in modo tale da non dimenticarla più, clicca quindi su modifica password.</w:t>
             </w:r>
           </w:p>
           <w:p>
@@ -2779,7 +3727,39 @@
                 <w:sz w:val="24"/>
                 <w:szCs w:val="24"/>
               </w:rPr>
-              <w:t>Il software riceve le informazioni e mostra sul monitor il modulo da compilare per modificare la password.</w:t>
+              <w:t>Il software riceve le informazioni e mostra sul m</w:t>
+            </w:r>
+            <w:r>
+              <w:rPr>
+                <w:rFonts w:ascii="Times New Roman" w:hAnsi="Times New Roman" w:cs="Times New Roman"/>
+                <w:sz w:val="24"/>
+                <w:szCs w:val="24"/>
+              </w:rPr>
+              <w:t>o</w:t>
+            </w:r>
+            <w:r>
+              <w:rPr>
+                <w:rFonts w:ascii="Times New Roman" w:hAnsi="Times New Roman" w:cs="Times New Roman"/>
+                <w:sz w:val="24"/>
+                <w:szCs w:val="24"/>
+              </w:rPr>
+              <w:t>nitor il modulo da compilare per modificare la pa</w:t>
+            </w:r>
+            <w:r>
+              <w:rPr>
+                <w:rFonts w:ascii="Times New Roman" w:hAnsi="Times New Roman" w:cs="Times New Roman"/>
+                <w:sz w:val="24"/>
+                <w:szCs w:val="24"/>
+              </w:rPr>
+              <w:t>s</w:t>
+            </w:r>
+            <w:r>
+              <w:rPr>
+                <w:rFonts w:ascii="Times New Roman" w:hAnsi="Times New Roman" w:cs="Times New Roman"/>
+                <w:sz w:val="24"/>
+                <w:szCs w:val="24"/>
+              </w:rPr>
+              <w:t>sword.</w:t>
             </w:r>
           </w:p>
           <w:p>
@@ -2827,7 +3807,23 @@
                 <w:sz w:val="24"/>
                 <w:szCs w:val="24"/>
               </w:rPr>
-              <w:t>Il software riceve le informazioni e, una volta confermato che vadano bene, aggiorna le informazioni nel database.</w:t>
+              <w:t>Il software riceve le informazioni e, una volta co</w:t>
+            </w:r>
+            <w:r>
+              <w:rPr>
+                <w:rFonts w:ascii="Times New Roman" w:hAnsi="Times New Roman" w:cs="Times New Roman"/>
+                <w:sz w:val="24"/>
+                <w:szCs w:val="24"/>
+              </w:rPr>
+              <w:t>n</w:t>
+            </w:r>
+            <w:r>
+              <w:rPr>
+                <w:rFonts w:ascii="Times New Roman" w:hAnsi="Times New Roman" w:cs="Times New Roman"/>
+                <w:sz w:val="24"/>
+                <w:szCs w:val="24"/>
+              </w:rPr>
+              <w:t>fermato che vadano bene, aggiorna le informazioni nel database.</w:t>
             </w:r>
           </w:p>
           <w:p>
@@ -2851,7 +3847,23 @@
                 <w:sz w:val="24"/>
                 <w:szCs w:val="24"/>
               </w:rPr>
-              <w:t>Dopo essersi soffermato molto a pensare sul suo utilizzo di Exigram Domenico decide di eliminare il proprio profilo, va quindi sul suo profilo, clicca su elimina account, e clicca su conferma.</w:t>
+              <w:t>Dopo essersi soffermato molto a pensare sul suo ut</w:t>
+            </w:r>
+            <w:r>
+              <w:rPr>
+                <w:rFonts w:ascii="Times New Roman" w:hAnsi="Times New Roman" w:cs="Times New Roman"/>
+                <w:sz w:val="24"/>
+                <w:szCs w:val="24"/>
+              </w:rPr>
+              <w:t>i</w:t>
+            </w:r>
+            <w:r>
+              <w:rPr>
+                <w:rFonts w:ascii="Times New Roman" w:hAnsi="Times New Roman" w:cs="Times New Roman"/>
+                <w:sz w:val="24"/>
+                <w:szCs w:val="24"/>
+              </w:rPr>
+              <w:t>lizzo di Exigram Domenico decide di eliminare il proprio profilo, va quindi sul suo profilo, clicca su elimina account, e clicca su conferma.</w:t>
             </w:r>
           </w:p>
           <w:p>
@@ -2875,7 +3887,23 @@
                 <w:sz w:val="24"/>
                 <w:szCs w:val="24"/>
               </w:rPr>
-              <w:t>Il software riceve le informazioni e manda un messaggio di conferma all’utente, una volta ricevuta la conferma rimanda l’utente alla pagina per il login ed elimina tutte le informazioni riguardanti il profilo Domenico dal database.</w:t>
+              <w:t>Il software riceve le informazioni e manda un me</w:t>
+            </w:r>
+            <w:r>
+              <w:rPr>
+                <w:rFonts w:ascii="Times New Roman" w:hAnsi="Times New Roman" w:cs="Times New Roman"/>
+                <w:sz w:val="24"/>
+                <w:szCs w:val="24"/>
+              </w:rPr>
+              <w:t>s</w:t>
+            </w:r>
+            <w:r>
+              <w:rPr>
+                <w:rFonts w:ascii="Times New Roman" w:hAnsi="Times New Roman" w:cs="Times New Roman"/>
+                <w:sz w:val="24"/>
+                <w:szCs w:val="24"/>
+              </w:rPr>
+              <w:t>saggio di conferma all’utente, una volta ricevuta la conferma rimanda l’utente alla pagina per il login ed elimina tutte le informazioni riguardanti il profilo Domenico dal database.</w:t>
             </w:r>
           </w:p>
         </w:tc>
@@ -2999,6 +4027,1327 @@
           <w:szCs w:val="24"/>
         </w:rPr>
       </w:pPr>
+    </w:p>
+    <w:p>
+      <w:pPr>
+        <w:pStyle w:val="Corpo"/>
+        <w:rPr>
+          <w:rFonts w:ascii="Times New Roman" w:hAnsi="Times New Roman" w:cs="Times New Roman"/>
+          <w:b/>
+          <w:bCs/>
+          <w:sz w:val="24"/>
+          <w:szCs w:val="24"/>
+        </w:rPr>
+      </w:pPr>
+    </w:p>
+    <w:tbl>
+      <w:tblPr>
+        <w:tblStyle w:val="Grigliatabella"/>
+        <w:tblpPr w:leftFromText="141" w:rightFromText="141" w:vertAnchor="text" w:horzAnchor="margin" w:tblpY="-620"/>
+        <w:tblW w:w="0" w:type="auto"/>
+        <w:tblLook w:val="04A0" w:firstRow="1" w:lastRow="0" w:firstColumn="1" w:lastColumn="0" w:noHBand="0" w:noVBand="1"/>
+      </w:tblPr>
+      <w:tblGrid>
+        <w:gridCol w:w="4644"/>
+        <w:gridCol w:w="5134"/>
+      </w:tblGrid>
+      <w:tr>
+        <w:tc>
+          <w:tcPr>
+            <w:tcW w:w="4644" w:type="dxa"/>
+            <w:shd w:val="clear" w:color="auto" w:fill="FFFFFF" w:themeFill="background1"/>
+          </w:tcPr>
+          <w:p>
+            <w:pPr>
+              <w:rPr>
+                <w:rFonts w:ascii="Times New Roman" w:hAnsi="Times New Roman" w:cs="Times New Roman"/>
+                <w:b/>
+                <w:sz w:val="28"/>
+                <w:szCs w:val="28"/>
+              </w:rPr>
+            </w:pPr>
+            <w:r>
+              <w:rPr>
+                <w:rFonts w:ascii="Times New Roman" w:hAnsi="Times New Roman" w:cs="Times New Roman"/>
+                <w:b/>
+                <w:sz w:val="28"/>
+                <w:szCs w:val="28"/>
+              </w:rPr>
+              <w:lastRenderedPageBreak/>
+              <w:t>Nome scenario</w:t>
+            </w:r>
+            <w:r>
+              <w:rPr>
+                <w:rFonts w:ascii="Times New Roman" w:hAnsi="Times New Roman" w:cs="Times New Roman"/>
+                <w:b/>
+                <w:sz w:val="28"/>
+                <w:szCs w:val="28"/>
+              </w:rPr>
+              <w:t>:</w:t>
+            </w:r>
+          </w:p>
+          <w:p>
+            <w:pPr>
+              <w:rPr>
+                <w:rFonts w:ascii="Times New Roman" w:hAnsi="Times New Roman" w:cs="Times New Roman"/>
+                <w:b/>
+                <w:sz w:val="28"/>
+                <w:szCs w:val="28"/>
+              </w:rPr>
+            </w:pPr>
+          </w:p>
+        </w:tc>
+        <w:tc>
+          <w:tcPr>
+            <w:tcW w:w="5134" w:type="dxa"/>
+            <w:tcBorders>
+              <w:bottom w:val="single" w:sz="4" w:space="0" w:color="auto"/>
+            </w:tcBorders>
+          </w:tcPr>
+          <w:p>
+            <w:pPr>
+              <w:pStyle w:val="Contenutotabella"/>
+              <w:rPr>
+                <w:rFonts w:ascii="Times New Roman" w:hAnsi="Times New Roman" w:cs="Times New Roman"/>
+              </w:rPr>
+            </w:pPr>
+          </w:p>
+          <w:p>
+            <w:pPr>
+              <w:pStyle w:val="Contenutotabella"/>
+              <w:rPr>
+                <w:rFonts w:ascii="Times New Roman" w:hAnsi="Times New Roman" w:cs="Times New Roman"/>
+              </w:rPr>
+            </w:pPr>
+            <w:r>
+              <w:rPr>
+                <w:rFonts w:ascii="Times New Roman" w:hAnsi="Times New Roman" w:cs="Times New Roman"/>
+              </w:rPr>
+              <w:t>Prime Segnalazioni</w:t>
+            </w:r>
+          </w:p>
+        </w:tc>
+      </w:tr>
+      <w:tr>
+        <w:tc>
+          <w:tcPr>
+            <w:tcW w:w="4644" w:type="dxa"/>
+            <w:shd w:val="clear" w:color="auto" w:fill="FFFFFF" w:themeFill="background1"/>
+          </w:tcPr>
+          <w:p>
+            <w:pPr>
+              <w:rPr>
+                <w:rFonts w:ascii="Times New Roman" w:hAnsi="Times New Roman" w:cs="Times New Roman"/>
+                <w:b/>
+                <w:sz w:val="28"/>
+                <w:szCs w:val="28"/>
+              </w:rPr>
+            </w:pPr>
+            <w:r>
+              <w:rPr>
+                <w:rFonts w:ascii="Times New Roman" w:hAnsi="Times New Roman" w:cs="Times New Roman"/>
+                <w:b/>
+                <w:sz w:val="28"/>
+                <w:szCs w:val="28"/>
+              </w:rPr>
+              <w:t>Attori partecipanti</w:t>
+            </w:r>
+            <w:r>
+              <w:rPr>
+                <w:rFonts w:ascii="Times New Roman" w:hAnsi="Times New Roman" w:cs="Times New Roman"/>
+                <w:b/>
+                <w:sz w:val="28"/>
+                <w:szCs w:val="28"/>
+              </w:rPr>
+              <w:t>:</w:t>
+            </w:r>
+          </w:p>
+          <w:p>
+            <w:pPr>
+              <w:rPr>
+                <w:rFonts w:ascii="Times New Roman" w:hAnsi="Times New Roman" w:cs="Times New Roman"/>
+                <w:b/>
+                <w:sz w:val="28"/>
+                <w:szCs w:val="28"/>
+              </w:rPr>
+            </w:pPr>
+          </w:p>
+        </w:tc>
+        <w:tc>
+          <w:tcPr>
+            <w:tcW w:w="5134" w:type="dxa"/>
+            <w:tcBorders>
+              <w:top w:val="single" w:sz="4" w:space="0" w:color="auto"/>
+            </w:tcBorders>
+          </w:tcPr>
+          <w:p>
+            <w:pPr>
+              <w:pStyle w:val="Contenutotabella"/>
+              <w:rPr>
+                <w:rFonts w:ascii="Times New Roman" w:hAnsi="Times New Roman" w:cs="Times New Roman"/>
+              </w:rPr>
+            </w:pPr>
+          </w:p>
+          <w:p>
+            <w:pPr>
+              <w:pStyle w:val="Contenutotabella"/>
+              <w:rPr>
+                <w:rFonts w:ascii="Times New Roman" w:hAnsi="Times New Roman" w:cs="Times New Roman"/>
+              </w:rPr>
+            </w:pPr>
+            <w:r>
+              <w:rPr>
+                <w:rFonts w:ascii="Times New Roman" w:hAnsi="Times New Roman" w:cs="Times New Roman"/>
+              </w:rPr>
+              <w:t>Davide</w:t>
+            </w:r>
+            <w:r>
+              <w:rPr>
+                <w:rFonts w:ascii="Times New Roman" w:hAnsi="Times New Roman" w:cs="Times New Roman"/>
+              </w:rPr>
+              <w:t>: Utente Exigram</w:t>
+            </w:r>
+          </w:p>
+          <w:p>
+            <w:pPr>
+              <w:pStyle w:val="Contenutotabella"/>
+              <w:rPr>
+                <w:rFonts w:ascii="Times New Roman" w:hAnsi="Times New Roman" w:cs="Times New Roman"/>
+              </w:rPr>
+            </w:pPr>
+            <w:r>
+              <w:rPr>
+                <w:rFonts w:ascii="Times New Roman" w:hAnsi="Times New Roman" w:cs="Times New Roman"/>
+              </w:rPr>
+              <w:t>Salvatore: Amministratore Exigram</w:t>
+            </w:r>
+          </w:p>
+        </w:tc>
+      </w:tr>
+      <w:tr>
+        <w:tc>
+          <w:tcPr>
+            <w:tcW w:w="4644" w:type="dxa"/>
+            <w:shd w:val="clear" w:color="auto" w:fill="FFFFFF" w:themeFill="background1"/>
+          </w:tcPr>
+          <w:p>
+            <w:pPr>
+              <w:rPr>
+                <w:rFonts w:ascii="Times New Roman" w:hAnsi="Times New Roman" w:cs="Times New Roman"/>
+                <w:b/>
+                <w:sz w:val="28"/>
+                <w:szCs w:val="28"/>
+              </w:rPr>
+            </w:pPr>
+            <w:r>
+              <w:rPr>
+                <w:rFonts w:ascii="Times New Roman" w:hAnsi="Times New Roman" w:cs="Times New Roman"/>
+                <w:b/>
+                <w:sz w:val="28"/>
+                <w:szCs w:val="28"/>
+              </w:rPr>
+              <w:t>Sequenza degli eventi</w:t>
+            </w:r>
+          </w:p>
+        </w:tc>
+        <w:tc>
+          <w:tcPr>
+            <w:tcW w:w="5134" w:type="dxa"/>
+          </w:tcPr>
+          <w:p>
+            <w:pPr>
+              <w:pStyle w:val="Didefault"/>
+              <w:spacing w:after="160" w:line="280" w:lineRule="atLeast"/>
+              <w:ind w:left="720"/>
+              <w:rPr>
+                <w:rFonts w:ascii="Times New Roman" w:hAnsi="Times New Roman" w:cs="Times New Roman"/>
+                <w:sz w:val="24"/>
+                <w:szCs w:val="24"/>
+              </w:rPr>
+            </w:pPr>
+          </w:p>
+          <w:p>
+            <w:pPr>
+              <w:pStyle w:val="Didefault"/>
+              <w:numPr>
+                <w:ilvl w:val="0"/>
+                <w:numId w:val="13"/>
+              </w:numPr>
+              <w:spacing w:after="160" w:line="280" w:lineRule="atLeast"/>
+              <w:jc w:val="both"/>
+              <w:rPr>
+                <w:rFonts w:ascii="Times New Roman" w:hAnsi="Times New Roman" w:cs="Times New Roman"/>
+                <w:sz w:val="24"/>
+                <w:szCs w:val="24"/>
+              </w:rPr>
+            </w:pPr>
+            <w:r>
+              <w:rPr>
+                <w:rFonts w:ascii="Times New Roman" w:hAnsi="Times New Roman" w:cs="Times New Roman"/>
+                <w:sz w:val="24"/>
+                <w:szCs w:val="24"/>
+              </w:rPr>
+              <w:t>Davide, mentre guardava delle fotografie su Exigram, trova una foto pornografica, rimanendo sconvolto decide di utilizzare la possibilità di segnalare la foto per fare in modo che un amministratore possa elim</w:t>
+            </w:r>
+            <w:r>
+              <w:rPr>
+                <w:rFonts w:ascii="Times New Roman" w:hAnsi="Times New Roman" w:cs="Times New Roman"/>
+                <w:sz w:val="24"/>
+                <w:szCs w:val="24"/>
+              </w:rPr>
+              <w:t>i</w:t>
+            </w:r>
+            <w:r>
+              <w:rPr>
+                <w:rFonts w:ascii="Times New Roman" w:hAnsi="Times New Roman" w:cs="Times New Roman"/>
+                <w:sz w:val="24"/>
+                <w:szCs w:val="24"/>
+              </w:rPr>
+              <w:t>narla quindi visualizza la foto a schermo intero e clicca su segala post.</w:t>
+            </w:r>
+          </w:p>
+          <w:p>
+            <w:pPr>
+              <w:pStyle w:val="Didefault"/>
+              <w:numPr>
+                <w:ilvl w:val="0"/>
+                <w:numId w:val="13"/>
+              </w:numPr>
+              <w:spacing w:after="160" w:line="280" w:lineRule="atLeast"/>
+              <w:jc w:val="both"/>
+              <w:rPr>
+                <w:rFonts w:ascii="Times New Roman" w:hAnsi="Times New Roman" w:cs="Times New Roman"/>
+                <w:sz w:val="24"/>
+                <w:szCs w:val="24"/>
+              </w:rPr>
+            </w:pPr>
+            <w:r>
+              <w:rPr>
+                <w:rFonts w:ascii="Times New Roman" w:hAnsi="Times New Roman" w:cs="Times New Roman"/>
+                <w:sz w:val="24"/>
+                <w:szCs w:val="24"/>
+              </w:rPr>
+              <w:t>Il Software riceve le informazioni e reind</w:t>
+            </w:r>
+            <w:r>
+              <w:rPr>
+                <w:rFonts w:ascii="Times New Roman" w:hAnsi="Times New Roman" w:cs="Times New Roman"/>
+                <w:sz w:val="24"/>
+                <w:szCs w:val="24"/>
+              </w:rPr>
+              <w:t>i</w:t>
+            </w:r>
+            <w:r>
+              <w:rPr>
+                <w:rFonts w:ascii="Times New Roman" w:hAnsi="Times New Roman" w:cs="Times New Roman"/>
+                <w:sz w:val="24"/>
+                <w:szCs w:val="24"/>
+              </w:rPr>
+              <w:t>rizza Davide alla pagina per visualizzare il post a schermo intero, una volta ricevute altre informazioni reindirizza Davide alla pagina per selezionare i motivi del i quali vuole segnalare il post.</w:t>
+            </w:r>
+          </w:p>
+          <w:p>
+            <w:pPr>
+              <w:pStyle w:val="Didefault"/>
+              <w:numPr>
+                <w:ilvl w:val="0"/>
+                <w:numId w:val="13"/>
+              </w:numPr>
+              <w:spacing w:after="160" w:line="280" w:lineRule="atLeast"/>
+              <w:jc w:val="both"/>
+              <w:rPr>
+                <w:rFonts w:ascii="Times New Roman" w:hAnsi="Times New Roman" w:cs="Times New Roman"/>
+                <w:sz w:val="24"/>
+                <w:szCs w:val="24"/>
+              </w:rPr>
+            </w:pPr>
+            <w:r>
+              <w:rPr>
+                <w:rFonts w:ascii="Times New Roman" w:hAnsi="Times New Roman" w:cs="Times New Roman"/>
+                <w:sz w:val="24"/>
+                <w:szCs w:val="24"/>
+              </w:rPr>
+              <w:t>Una volta arrivato alla per pagina di segn</w:t>
+            </w:r>
+            <w:r>
+              <w:rPr>
+                <w:rFonts w:ascii="Times New Roman" w:hAnsi="Times New Roman" w:cs="Times New Roman"/>
+                <w:sz w:val="24"/>
+                <w:szCs w:val="24"/>
+              </w:rPr>
+              <w:t>a</w:t>
+            </w:r>
+            <w:r>
+              <w:rPr>
+                <w:rFonts w:ascii="Times New Roman" w:hAnsi="Times New Roman" w:cs="Times New Roman"/>
+                <w:sz w:val="24"/>
+                <w:szCs w:val="24"/>
+              </w:rPr>
+              <w:t>lazione Davide seleziona i motivi della s</w:t>
+            </w:r>
+            <w:r>
+              <w:rPr>
+                <w:rFonts w:ascii="Times New Roman" w:hAnsi="Times New Roman" w:cs="Times New Roman"/>
+                <w:sz w:val="24"/>
+                <w:szCs w:val="24"/>
+              </w:rPr>
+              <w:t>e</w:t>
+            </w:r>
+            <w:r>
+              <w:rPr>
+                <w:rFonts w:ascii="Times New Roman" w:hAnsi="Times New Roman" w:cs="Times New Roman"/>
+                <w:sz w:val="24"/>
+                <w:szCs w:val="24"/>
+              </w:rPr>
+              <w:t>gnalazione e cli</w:t>
+            </w:r>
+            <w:r>
+              <w:rPr>
+                <w:rFonts w:ascii="Times New Roman" w:hAnsi="Times New Roman" w:cs="Times New Roman"/>
+                <w:sz w:val="24"/>
+                <w:szCs w:val="24"/>
+              </w:rPr>
+              <w:t>c</w:t>
+            </w:r>
+            <w:r>
+              <w:rPr>
+                <w:rFonts w:ascii="Times New Roman" w:hAnsi="Times New Roman" w:cs="Times New Roman"/>
+                <w:sz w:val="24"/>
+                <w:szCs w:val="24"/>
+              </w:rPr>
+              <w:t>ca conferma.</w:t>
+            </w:r>
+          </w:p>
+          <w:p>
+            <w:pPr>
+              <w:pStyle w:val="Didefault"/>
+              <w:numPr>
+                <w:ilvl w:val="0"/>
+                <w:numId w:val="13"/>
+              </w:numPr>
+              <w:spacing w:after="160" w:line="280" w:lineRule="atLeast"/>
+              <w:jc w:val="both"/>
+              <w:rPr>
+                <w:rFonts w:ascii="Times New Roman" w:hAnsi="Times New Roman" w:cs="Times New Roman"/>
+                <w:sz w:val="24"/>
+                <w:szCs w:val="24"/>
+              </w:rPr>
+            </w:pPr>
+            <w:r>
+              <w:rPr>
+                <w:rFonts w:ascii="Times New Roman" w:hAnsi="Times New Roman" w:cs="Times New Roman"/>
+                <w:sz w:val="24"/>
+                <w:szCs w:val="24"/>
+              </w:rPr>
+              <w:t>Il Software riceve le informazioni e invia una segnalazione agli amministratori con le informazioni fornite dall’utente e reindiri</w:t>
+            </w:r>
+            <w:r>
+              <w:rPr>
+                <w:rFonts w:ascii="Times New Roman" w:hAnsi="Times New Roman" w:cs="Times New Roman"/>
+                <w:sz w:val="24"/>
+                <w:szCs w:val="24"/>
+              </w:rPr>
+              <w:t>z</w:t>
+            </w:r>
+            <w:r>
+              <w:rPr>
+                <w:rFonts w:ascii="Times New Roman" w:hAnsi="Times New Roman" w:cs="Times New Roman"/>
+                <w:sz w:val="24"/>
+                <w:szCs w:val="24"/>
+              </w:rPr>
+              <w:t>za Davide alla pagina del post con un me</w:t>
+            </w:r>
+            <w:r>
+              <w:rPr>
+                <w:rFonts w:ascii="Times New Roman" w:hAnsi="Times New Roman" w:cs="Times New Roman"/>
+                <w:sz w:val="24"/>
+                <w:szCs w:val="24"/>
+              </w:rPr>
+              <w:t>s</w:t>
+            </w:r>
+            <w:r>
+              <w:rPr>
+                <w:rFonts w:ascii="Times New Roman" w:hAnsi="Times New Roman" w:cs="Times New Roman"/>
+                <w:sz w:val="24"/>
+                <w:szCs w:val="24"/>
+              </w:rPr>
+              <w:t>saggio per segnalare che la segnalazione è andata a buon fine.</w:t>
+            </w:r>
+          </w:p>
+          <w:p>
+            <w:pPr>
+              <w:pStyle w:val="Didefault"/>
+              <w:numPr>
+                <w:ilvl w:val="0"/>
+                <w:numId w:val="13"/>
+              </w:numPr>
+              <w:spacing w:after="160" w:line="280" w:lineRule="atLeast"/>
+              <w:jc w:val="both"/>
+              <w:rPr>
+                <w:rFonts w:ascii="Times New Roman" w:hAnsi="Times New Roman" w:cs="Times New Roman"/>
+                <w:sz w:val="24"/>
+                <w:szCs w:val="24"/>
+              </w:rPr>
+            </w:pPr>
+            <w:r>
+              <w:rPr>
+                <w:rFonts w:ascii="Times New Roman" w:hAnsi="Times New Roman" w:cs="Times New Roman"/>
+                <w:sz w:val="24"/>
+                <w:szCs w:val="24"/>
+              </w:rPr>
+              <w:t xml:space="preserve"> Davide, una volta reindirizzato alla pagina del post, riceve il messaggio di successo e decide di controllare l’account dell’utente che ha inserito l’immagine, clicca quindi sul nome utente per andare sul suo profilo. Con grande stupore scopre che è un a</w:t>
+            </w:r>
+            <w:r>
+              <w:rPr>
+                <w:rFonts w:ascii="Times New Roman" w:hAnsi="Times New Roman" w:cs="Times New Roman"/>
+                <w:sz w:val="24"/>
+                <w:szCs w:val="24"/>
+              </w:rPr>
+              <w:t>c</w:t>
+            </w:r>
+            <w:r>
+              <w:rPr>
+                <w:rFonts w:ascii="Times New Roman" w:hAnsi="Times New Roman" w:cs="Times New Roman"/>
+                <w:sz w:val="24"/>
+                <w:szCs w:val="24"/>
+              </w:rPr>
+              <w:t>count che posta solo foto indecenti, decide quindi di segnalare l’utente. Clicca su s</w:t>
+            </w:r>
+            <w:r>
+              <w:rPr>
+                <w:rFonts w:ascii="Times New Roman" w:hAnsi="Times New Roman" w:cs="Times New Roman"/>
+                <w:sz w:val="24"/>
+                <w:szCs w:val="24"/>
+              </w:rPr>
+              <w:t>e</w:t>
+            </w:r>
+            <w:r>
+              <w:rPr>
+                <w:rFonts w:ascii="Times New Roman" w:hAnsi="Times New Roman" w:cs="Times New Roman"/>
+                <w:sz w:val="24"/>
+                <w:szCs w:val="24"/>
+              </w:rPr>
+              <w:t>gnala utente e segala le motivazioni per la segnalazione e clicca invio.</w:t>
+            </w:r>
+          </w:p>
+          <w:p>
+            <w:pPr>
+              <w:pStyle w:val="Didefault"/>
+              <w:numPr>
+                <w:ilvl w:val="0"/>
+                <w:numId w:val="13"/>
+              </w:numPr>
+              <w:spacing w:after="160" w:line="280" w:lineRule="atLeast"/>
+              <w:jc w:val="both"/>
+              <w:rPr>
+                <w:rFonts w:ascii="Times New Roman" w:hAnsi="Times New Roman" w:cs="Times New Roman"/>
+                <w:sz w:val="24"/>
+                <w:szCs w:val="24"/>
+              </w:rPr>
+            </w:pPr>
+            <w:r>
+              <w:rPr>
+                <w:rFonts w:ascii="Times New Roman" w:hAnsi="Times New Roman" w:cs="Times New Roman"/>
+                <w:sz w:val="24"/>
+                <w:szCs w:val="24"/>
+              </w:rPr>
+              <w:t>Il Software riceve le informazioni e reind</w:t>
+            </w:r>
+            <w:r>
+              <w:rPr>
+                <w:rFonts w:ascii="Times New Roman" w:hAnsi="Times New Roman" w:cs="Times New Roman"/>
+                <w:sz w:val="24"/>
+                <w:szCs w:val="24"/>
+              </w:rPr>
+              <w:t>i</w:t>
+            </w:r>
+            <w:r>
+              <w:rPr>
+                <w:rFonts w:ascii="Times New Roman" w:hAnsi="Times New Roman" w:cs="Times New Roman"/>
+                <w:sz w:val="24"/>
+                <w:szCs w:val="24"/>
+              </w:rPr>
+              <w:t>rizza Davide alla pagina del profilo dell’utente selezionato, in seguito, ricevute altre informazioni, reindirizza Davide alla pagina per le segnalazioni e, una volta r</w:t>
+            </w:r>
+            <w:r>
+              <w:rPr>
+                <w:rFonts w:ascii="Times New Roman" w:hAnsi="Times New Roman" w:cs="Times New Roman"/>
+                <w:sz w:val="24"/>
+                <w:szCs w:val="24"/>
+              </w:rPr>
+              <w:t>i</w:t>
+            </w:r>
+            <w:r>
+              <w:rPr>
+                <w:rFonts w:ascii="Times New Roman" w:hAnsi="Times New Roman" w:cs="Times New Roman"/>
+                <w:sz w:val="24"/>
+                <w:szCs w:val="24"/>
+              </w:rPr>
+              <w:t>cevute le informazioni, invia agli ammin</w:t>
+            </w:r>
+            <w:r>
+              <w:rPr>
+                <w:rFonts w:ascii="Times New Roman" w:hAnsi="Times New Roman" w:cs="Times New Roman"/>
+                <w:sz w:val="24"/>
+                <w:szCs w:val="24"/>
+              </w:rPr>
+              <w:t>i</w:t>
+            </w:r>
+            <w:r>
+              <w:rPr>
+                <w:rFonts w:ascii="Times New Roman" w:hAnsi="Times New Roman" w:cs="Times New Roman"/>
+                <w:sz w:val="24"/>
+                <w:szCs w:val="24"/>
+              </w:rPr>
+              <w:t>stratori una segnalazione dell’utente con le informazioni fornite dall’utente , infine reindirizza Davide alla pagina dell’utente segnalato con un messaggio di successo.</w:t>
+            </w:r>
+          </w:p>
+          <w:p>
+            <w:pPr>
+              <w:pStyle w:val="Didefault"/>
+              <w:numPr>
+                <w:ilvl w:val="0"/>
+                <w:numId w:val="13"/>
+              </w:numPr>
+              <w:spacing w:after="160" w:line="280" w:lineRule="atLeast"/>
+              <w:jc w:val="both"/>
+              <w:rPr>
+                <w:rFonts w:ascii="Times New Roman" w:hAnsi="Times New Roman" w:cs="Times New Roman"/>
+                <w:sz w:val="24"/>
+                <w:szCs w:val="24"/>
+              </w:rPr>
+            </w:pPr>
+            <w:r>
+              <w:rPr>
+                <w:rFonts w:ascii="Times New Roman" w:hAnsi="Times New Roman" w:cs="Times New Roman"/>
+                <w:sz w:val="24"/>
+                <w:szCs w:val="24"/>
+              </w:rPr>
+              <w:lastRenderedPageBreak/>
+              <w:t>L’amministratore Salvatore, il quale ha a</w:t>
+            </w:r>
+            <w:r>
+              <w:rPr>
+                <w:rFonts w:ascii="Times New Roman" w:hAnsi="Times New Roman" w:cs="Times New Roman"/>
+                <w:sz w:val="24"/>
+                <w:szCs w:val="24"/>
+              </w:rPr>
+              <w:t>p</w:t>
+            </w:r>
+            <w:r>
+              <w:rPr>
+                <w:rFonts w:ascii="Times New Roman" w:hAnsi="Times New Roman" w:cs="Times New Roman"/>
+                <w:sz w:val="24"/>
+                <w:szCs w:val="24"/>
+              </w:rPr>
+              <w:t>pena effettuato il login, decide di visuali</w:t>
+            </w:r>
+            <w:r>
+              <w:rPr>
+                <w:rFonts w:ascii="Times New Roman" w:hAnsi="Times New Roman" w:cs="Times New Roman"/>
+                <w:sz w:val="24"/>
+                <w:szCs w:val="24"/>
+              </w:rPr>
+              <w:t>z</w:t>
+            </w:r>
+            <w:r>
+              <w:rPr>
+                <w:rFonts w:ascii="Times New Roman" w:hAnsi="Times New Roman" w:cs="Times New Roman"/>
+                <w:sz w:val="24"/>
+                <w:szCs w:val="24"/>
+              </w:rPr>
+              <w:t>zare la lista di tutti gli utenti di Exigram e clicca quindi sulla lista degli utenti.</w:t>
+            </w:r>
+          </w:p>
+          <w:p>
+            <w:pPr>
+              <w:pStyle w:val="Didefault"/>
+              <w:numPr>
+                <w:ilvl w:val="0"/>
+                <w:numId w:val="13"/>
+              </w:numPr>
+              <w:spacing w:after="160" w:line="280" w:lineRule="atLeast"/>
+              <w:jc w:val="both"/>
+              <w:rPr>
+                <w:rFonts w:ascii="Times New Roman" w:hAnsi="Times New Roman" w:cs="Times New Roman"/>
+                <w:sz w:val="24"/>
+                <w:szCs w:val="24"/>
+              </w:rPr>
+            </w:pPr>
+            <w:r>
+              <w:rPr>
+                <w:rFonts w:ascii="Times New Roman" w:hAnsi="Times New Roman" w:cs="Times New Roman"/>
+                <w:sz w:val="24"/>
+                <w:szCs w:val="24"/>
+              </w:rPr>
+              <w:t>Il Software riceve l’informazione e reind</w:t>
+            </w:r>
+            <w:r>
+              <w:rPr>
+                <w:rFonts w:ascii="Times New Roman" w:hAnsi="Times New Roman" w:cs="Times New Roman"/>
+                <w:sz w:val="24"/>
+                <w:szCs w:val="24"/>
+              </w:rPr>
+              <w:t>i</w:t>
+            </w:r>
+            <w:r>
+              <w:rPr>
+                <w:rFonts w:ascii="Times New Roman" w:hAnsi="Times New Roman" w:cs="Times New Roman"/>
+                <w:sz w:val="24"/>
+                <w:szCs w:val="24"/>
+              </w:rPr>
+              <w:t>rizza Salvatore alla pagina con la lista di tutti gli utenti di Exigram (amministratori compresi).</w:t>
+            </w:r>
+          </w:p>
+          <w:p>
+            <w:pPr>
+              <w:pStyle w:val="Didefault"/>
+              <w:numPr>
+                <w:ilvl w:val="0"/>
+                <w:numId w:val="13"/>
+              </w:numPr>
+              <w:spacing w:after="160" w:line="280" w:lineRule="atLeast"/>
+              <w:jc w:val="both"/>
+              <w:rPr>
+                <w:rFonts w:ascii="Times New Roman" w:hAnsi="Times New Roman" w:cs="Times New Roman"/>
+                <w:sz w:val="24"/>
+                <w:szCs w:val="24"/>
+              </w:rPr>
+            </w:pPr>
+            <w:r>
+              <w:rPr>
+                <w:rFonts w:ascii="Times New Roman" w:hAnsi="Times New Roman" w:cs="Times New Roman"/>
+                <w:sz w:val="24"/>
+                <w:szCs w:val="24"/>
+              </w:rPr>
+              <w:t>Una volta visualizzata la lista degli utenti  Salvatore clicca sulla pagina delle segnal</w:t>
+            </w:r>
+            <w:r>
+              <w:rPr>
+                <w:rFonts w:ascii="Times New Roman" w:hAnsi="Times New Roman" w:cs="Times New Roman"/>
+                <w:sz w:val="24"/>
+                <w:szCs w:val="24"/>
+              </w:rPr>
+              <w:t>a</w:t>
+            </w:r>
+            <w:r>
+              <w:rPr>
+                <w:rFonts w:ascii="Times New Roman" w:hAnsi="Times New Roman" w:cs="Times New Roman"/>
+                <w:sz w:val="24"/>
+                <w:szCs w:val="24"/>
+              </w:rPr>
+              <w:t>zioni.</w:t>
+            </w:r>
+          </w:p>
+          <w:p>
+            <w:pPr>
+              <w:pStyle w:val="Didefault"/>
+              <w:numPr>
+                <w:ilvl w:val="0"/>
+                <w:numId w:val="13"/>
+              </w:numPr>
+              <w:spacing w:after="160" w:line="280" w:lineRule="atLeast"/>
+              <w:jc w:val="both"/>
+              <w:rPr>
+                <w:rFonts w:ascii="Times New Roman" w:hAnsi="Times New Roman" w:cs="Times New Roman"/>
+                <w:sz w:val="24"/>
+                <w:szCs w:val="24"/>
+              </w:rPr>
+            </w:pPr>
+            <w:r>
+              <w:rPr>
+                <w:rFonts w:ascii="Times New Roman" w:hAnsi="Times New Roman" w:cs="Times New Roman"/>
+                <w:sz w:val="24"/>
+                <w:szCs w:val="24"/>
+              </w:rPr>
+              <w:t>Il Software riceve le informazioni e reind</w:t>
+            </w:r>
+            <w:r>
+              <w:rPr>
+                <w:rFonts w:ascii="Times New Roman" w:hAnsi="Times New Roman" w:cs="Times New Roman"/>
+                <w:sz w:val="24"/>
+                <w:szCs w:val="24"/>
+              </w:rPr>
+              <w:t>i</w:t>
+            </w:r>
+            <w:r>
+              <w:rPr>
+                <w:rFonts w:ascii="Times New Roman" w:hAnsi="Times New Roman" w:cs="Times New Roman"/>
+                <w:sz w:val="24"/>
+                <w:szCs w:val="24"/>
+              </w:rPr>
+              <w:t>rizza Salvatore alla pagina con tutte le s</w:t>
+            </w:r>
+            <w:r>
+              <w:rPr>
+                <w:rFonts w:ascii="Times New Roman" w:hAnsi="Times New Roman" w:cs="Times New Roman"/>
+                <w:sz w:val="24"/>
+                <w:szCs w:val="24"/>
+              </w:rPr>
+              <w:t>e</w:t>
+            </w:r>
+            <w:r>
+              <w:rPr>
+                <w:rFonts w:ascii="Times New Roman" w:hAnsi="Times New Roman" w:cs="Times New Roman"/>
+                <w:sz w:val="24"/>
+                <w:szCs w:val="24"/>
+              </w:rPr>
+              <w:t>gnalazioni effettuate dagli utenti Exigram.</w:t>
+            </w:r>
+          </w:p>
+          <w:p>
+            <w:pPr>
+              <w:pStyle w:val="Didefault"/>
+              <w:numPr>
+                <w:ilvl w:val="0"/>
+                <w:numId w:val="13"/>
+              </w:numPr>
+              <w:spacing w:after="160" w:line="280" w:lineRule="atLeast"/>
+              <w:jc w:val="both"/>
+              <w:rPr>
+                <w:rFonts w:ascii="Times New Roman" w:hAnsi="Times New Roman" w:cs="Times New Roman"/>
+                <w:sz w:val="24"/>
+                <w:szCs w:val="24"/>
+              </w:rPr>
+            </w:pPr>
+            <w:r>
+              <w:rPr>
+                <w:rFonts w:ascii="Times New Roman" w:hAnsi="Times New Roman" w:cs="Times New Roman"/>
+                <w:sz w:val="24"/>
+                <w:szCs w:val="24"/>
+              </w:rPr>
+              <w:t>Una volta arrivato alla pagina delle segn</w:t>
+            </w:r>
+            <w:r>
+              <w:rPr>
+                <w:rFonts w:ascii="Times New Roman" w:hAnsi="Times New Roman" w:cs="Times New Roman"/>
+                <w:sz w:val="24"/>
+                <w:szCs w:val="24"/>
+              </w:rPr>
+              <w:t>a</w:t>
+            </w:r>
+            <w:r>
+              <w:rPr>
+                <w:rFonts w:ascii="Times New Roman" w:hAnsi="Times New Roman" w:cs="Times New Roman"/>
+                <w:sz w:val="24"/>
+                <w:szCs w:val="24"/>
+              </w:rPr>
+              <w:t>lazioni Salvatore si accorge che ci sono a</w:t>
+            </w:r>
+            <w:r>
+              <w:rPr>
+                <w:rFonts w:ascii="Times New Roman" w:hAnsi="Times New Roman" w:cs="Times New Roman"/>
+                <w:sz w:val="24"/>
+                <w:szCs w:val="24"/>
+              </w:rPr>
+              <w:t>l</w:t>
+            </w:r>
+            <w:r>
+              <w:rPr>
+                <w:rFonts w:ascii="Times New Roman" w:hAnsi="Times New Roman" w:cs="Times New Roman"/>
+                <w:sz w:val="24"/>
+                <w:szCs w:val="24"/>
+              </w:rPr>
+              <w:t>cune segnalazioni da visionare. La prima è proprio quella del post visto da Davide. Una volta visualizzato il post a schermo i</w:t>
+            </w:r>
+            <w:r>
+              <w:rPr>
+                <w:rFonts w:ascii="Times New Roman" w:hAnsi="Times New Roman" w:cs="Times New Roman"/>
+                <w:sz w:val="24"/>
+                <w:szCs w:val="24"/>
+              </w:rPr>
+              <w:t>n</w:t>
+            </w:r>
+            <w:r>
+              <w:rPr>
+                <w:rFonts w:ascii="Times New Roman" w:hAnsi="Times New Roman" w:cs="Times New Roman"/>
+                <w:sz w:val="24"/>
+                <w:szCs w:val="24"/>
+              </w:rPr>
+              <w:t>tero Salvatore si accorge subito del perché la foto è stata segnalata e clicca quindi su rimuovi post.</w:t>
+            </w:r>
+          </w:p>
+          <w:p>
+            <w:pPr>
+              <w:pStyle w:val="Didefault"/>
+              <w:numPr>
+                <w:ilvl w:val="0"/>
+                <w:numId w:val="13"/>
+              </w:numPr>
+              <w:spacing w:after="160" w:line="280" w:lineRule="atLeast"/>
+              <w:jc w:val="both"/>
+              <w:rPr>
+                <w:rFonts w:ascii="Times New Roman" w:hAnsi="Times New Roman" w:cs="Times New Roman"/>
+                <w:sz w:val="24"/>
+                <w:szCs w:val="24"/>
+              </w:rPr>
+            </w:pPr>
+            <w:r>
+              <w:rPr>
+                <w:rFonts w:ascii="Times New Roman" w:hAnsi="Times New Roman" w:cs="Times New Roman"/>
+                <w:sz w:val="24"/>
+                <w:szCs w:val="24"/>
+              </w:rPr>
+              <w:t>Il Software riceve le informazioni e reind</w:t>
+            </w:r>
+            <w:r>
+              <w:rPr>
+                <w:rFonts w:ascii="Times New Roman" w:hAnsi="Times New Roman" w:cs="Times New Roman"/>
+                <w:sz w:val="24"/>
+                <w:szCs w:val="24"/>
+              </w:rPr>
+              <w:t>i</w:t>
+            </w:r>
+            <w:r>
+              <w:rPr>
+                <w:rFonts w:ascii="Times New Roman" w:hAnsi="Times New Roman" w:cs="Times New Roman"/>
+                <w:sz w:val="24"/>
+                <w:szCs w:val="24"/>
+              </w:rPr>
+              <w:t>rizza  Salvatore alla pagina di visualizz</w:t>
+            </w:r>
+            <w:r>
+              <w:rPr>
+                <w:rFonts w:ascii="Times New Roman" w:hAnsi="Times New Roman" w:cs="Times New Roman"/>
+                <w:sz w:val="24"/>
+                <w:szCs w:val="24"/>
+              </w:rPr>
+              <w:t>a</w:t>
+            </w:r>
+            <w:r>
+              <w:rPr>
+                <w:rFonts w:ascii="Times New Roman" w:hAnsi="Times New Roman" w:cs="Times New Roman"/>
+                <w:sz w:val="24"/>
+                <w:szCs w:val="24"/>
+              </w:rPr>
+              <w:t>zione del post, una volta ricevute altre i</w:t>
+            </w:r>
+            <w:r>
+              <w:rPr>
+                <w:rFonts w:ascii="Times New Roman" w:hAnsi="Times New Roman" w:cs="Times New Roman"/>
+                <w:sz w:val="24"/>
+                <w:szCs w:val="24"/>
+              </w:rPr>
+              <w:t>n</w:t>
+            </w:r>
+            <w:r>
+              <w:rPr>
+                <w:rFonts w:ascii="Times New Roman" w:hAnsi="Times New Roman" w:cs="Times New Roman"/>
+                <w:sz w:val="24"/>
+                <w:szCs w:val="24"/>
+              </w:rPr>
+              <w:t>formazioni elimina il post e reindirizza Salvatore alla pagina di visualizzazione dei post.</w:t>
+            </w:r>
+          </w:p>
+          <w:p>
+            <w:pPr>
+              <w:pStyle w:val="Didefault"/>
+              <w:numPr>
+                <w:ilvl w:val="0"/>
+                <w:numId w:val="13"/>
+              </w:numPr>
+              <w:spacing w:after="160" w:line="280" w:lineRule="atLeast"/>
+              <w:jc w:val="both"/>
+              <w:rPr>
+                <w:rFonts w:ascii="Times New Roman" w:hAnsi="Times New Roman" w:cs="Times New Roman"/>
+                <w:sz w:val="24"/>
+                <w:szCs w:val="24"/>
+              </w:rPr>
+            </w:pPr>
+            <w:r>
+              <w:rPr>
+                <w:rFonts w:ascii="Times New Roman" w:hAnsi="Times New Roman" w:cs="Times New Roman"/>
+                <w:sz w:val="24"/>
+                <w:szCs w:val="24"/>
+              </w:rPr>
+              <w:t>Salvatore nota anche la segnalazione di un altro post ma capisce subito che non nece</w:t>
+            </w:r>
+            <w:r>
+              <w:rPr>
+                <w:rFonts w:ascii="Times New Roman" w:hAnsi="Times New Roman" w:cs="Times New Roman"/>
+                <w:sz w:val="24"/>
+                <w:szCs w:val="24"/>
+              </w:rPr>
+              <w:t>s</w:t>
+            </w:r>
+            <w:r>
+              <w:rPr>
+                <w:rFonts w:ascii="Times New Roman" w:hAnsi="Times New Roman" w:cs="Times New Roman"/>
+                <w:sz w:val="24"/>
+                <w:szCs w:val="24"/>
+              </w:rPr>
+              <w:t>sita dell’eliminazione del post e quindi r</w:t>
+            </w:r>
+            <w:r>
+              <w:rPr>
+                <w:rFonts w:ascii="Times New Roman" w:hAnsi="Times New Roman" w:cs="Times New Roman"/>
+                <w:sz w:val="24"/>
+                <w:szCs w:val="24"/>
+              </w:rPr>
+              <w:t>i</w:t>
+            </w:r>
+            <w:r>
+              <w:rPr>
+                <w:rFonts w:ascii="Times New Roman" w:hAnsi="Times New Roman" w:cs="Times New Roman"/>
+                <w:sz w:val="24"/>
+                <w:szCs w:val="24"/>
+              </w:rPr>
+              <w:t>muove la segnalazione.</w:t>
+            </w:r>
+          </w:p>
+          <w:p>
+            <w:pPr>
+              <w:pStyle w:val="Didefault"/>
+              <w:numPr>
+                <w:ilvl w:val="0"/>
+                <w:numId w:val="13"/>
+              </w:numPr>
+              <w:spacing w:after="160" w:line="280" w:lineRule="atLeast"/>
+              <w:jc w:val="both"/>
+              <w:rPr>
+                <w:rFonts w:ascii="Times New Roman" w:hAnsi="Times New Roman" w:cs="Times New Roman"/>
+                <w:sz w:val="24"/>
+                <w:szCs w:val="24"/>
+              </w:rPr>
+            </w:pPr>
+            <w:r>
+              <w:rPr>
+                <w:rFonts w:ascii="Times New Roman" w:hAnsi="Times New Roman" w:cs="Times New Roman"/>
+                <w:sz w:val="24"/>
+                <w:szCs w:val="24"/>
+              </w:rPr>
+              <w:t>Il Software riceve le informazioni ed el</w:t>
+            </w:r>
+            <w:r>
+              <w:rPr>
+                <w:rFonts w:ascii="Times New Roman" w:hAnsi="Times New Roman" w:cs="Times New Roman"/>
+                <w:sz w:val="24"/>
+                <w:szCs w:val="24"/>
+              </w:rPr>
+              <w:t>i</w:t>
+            </w:r>
+            <w:r>
+              <w:rPr>
+                <w:rFonts w:ascii="Times New Roman" w:hAnsi="Times New Roman" w:cs="Times New Roman"/>
+                <w:sz w:val="24"/>
+                <w:szCs w:val="24"/>
+              </w:rPr>
+              <w:t>mina la segnalazione del post.</w:t>
+            </w:r>
+          </w:p>
+          <w:p>
+            <w:pPr>
+              <w:pStyle w:val="Didefault"/>
+              <w:numPr>
+                <w:ilvl w:val="0"/>
+                <w:numId w:val="13"/>
+              </w:numPr>
+              <w:spacing w:after="160" w:line="280" w:lineRule="atLeast"/>
+              <w:jc w:val="both"/>
+              <w:rPr>
+                <w:rFonts w:ascii="Times New Roman" w:hAnsi="Times New Roman" w:cs="Times New Roman"/>
+                <w:sz w:val="24"/>
+                <w:szCs w:val="24"/>
+              </w:rPr>
+            </w:pPr>
+            <w:r>
+              <w:rPr>
+                <w:rFonts w:ascii="Times New Roman" w:hAnsi="Times New Roman" w:cs="Times New Roman"/>
+                <w:sz w:val="24"/>
+                <w:szCs w:val="24"/>
+              </w:rPr>
+              <w:t>In seguito  Salvatore vede anche la segn</w:t>
+            </w:r>
+            <w:r>
+              <w:rPr>
+                <w:rFonts w:ascii="Times New Roman" w:hAnsi="Times New Roman" w:cs="Times New Roman"/>
+                <w:sz w:val="24"/>
+                <w:szCs w:val="24"/>
+              </w:rPr>
+              <w:t>a</w:t>
+            </w:r>
+            <w:r>
+              <w:rPr>
+                <w:rFonts w:ascii="Times New Roman" w:hAnsi="Times New Roman" w:cs="Times New Roman"/>
+                <w:sz w:val="24"/>
+                <w:szCs w:val="24"/>
+              </w:rPr>
+              <w:t>lazione di un profilo, decide quindi di cli</w:t>
+            </w:r>
+            <w:r>
+              <w:rPr>
+                <w:rFonts w:ascii="Times New Roman" w:hAnsi="Times New Roman" w:cs="Times New Roman"/>
+                <w:sz w:val="24"/>
+                <w:szCs w:val="24"/>
+              </w:rPr>
+              <w:t>c</w:t>
+            </w:r>
+            <w:r>
+              <w:rPr>
+                <w:rFonts w:ascii="Times New Roman" w:hAnsi="Times New Roman" w:cs="Times New Roman"/>
+                <w:sz w:val="24"/>
+                <w:szCs w:val="24"/>
+              </w:rPr>
+              <w:t>care sul nome utente per visualizzare il profilo dell’utente segnalato e una volta v</w:t>
+            </w:r>
+            <w:r>
+              <w:rPr>
+                <w:rFonts w:ascii="Times New Roman" w:hAnsi="Times New Roman" w:cs="Times New Roman"/>
+                <w:sz w:val="24"/>
+                <w:szCs w:val="24"/>
+              </w:rPr>
+              <w:t>i</w:t>
+            </w:r>
+            <w:r>
+              <w:rPr>
+                <w:rFonts w:ascii="Times New Roman" w:hAnsi="Times New Roman" w:cs="Times New Roman"/>
+                <w:sz w:val="24"/>
+                <w:szCs w:val="24"/>
+              </w:rPr>
+              <w:t>sualizzato e visionato il profilo decide che è necessario un ban, clicca quindi su band</w:t>
+            </w:r>
+            <w:r>
+              <w:rPr>
+                <w:rFonts w:ascii="Times New Roman" w:hAnsi="Times New Roman" w:cs="Times New Roman"/>
+                <w:sz w:val="24"/>
+                <w:szCs w:val="24"/>
+              </w:rPr>
+              <w:t>i</w:t>
+            </w:r>
+            <w:r>
+              <w:rPr>
+                <w:rFonts w:ascii="Times New Roman" w:hAnsi="Times New Roman" w:cs="Times New Roman"/>
+                <w:sz w:val="24"/>
+                <w:szCs w:val="24"/>
+              </w:rPr>
+              <w:t>sci utente e conferma.</w:t>
+            </w:r>
+          </w:p>
+          <w:p>
+            <w:pPr>
+              <w:pStyle w:val="Didefault"/>
+              <w:numPr>
+                <w:ilvl w:val="0"/>
+                <w:numId w:val="13"/>
+              </w:numPr>
+              <w:spacing w:after="160" w:line="280" w:lineRule="atLeast"/>
+              <w:jc w:val="both"/>
+              <w:rPr>
+                <w:rFonts w:ascii="Times New Roman" w:hAnsi="Times New Roman" w:cs="Times New Roman"/>
+                <w:sz w:val="24"/>
+                <w:szCs w:val="24"/>
+              </w:rPr>
+            </w:pPr>
+            <w:r>
+              <w:rPr>
+                <w:rFonts w:ascii="Times New Roman" w:hAnsi="Times New Roman" w:cs="Times New Roman"/>
+                <w:sz w:val="24"/>
+                <w:szCs w:val="24"/>
+              </w:rPr>
+              <w:t>Il Software riceve le informazioni e reind</w:t>
+            </w:r>
+            <w:r>
+              <w:rPr>
+                <w:rFonts w:ascii="Times New Roman" w:hAnsi="Times New Roman" w:cs="Times New Roman"/>
+                <w:sz w:val="24"/>
+                <w:szCs w:val="24"/>
+              </w:rPr>
+              <w:t>i</w:t>
+            </w:r>
+            <w:r>
+              <w:rPr>
+                <w:rFonts w:ascii="Times New Roman" w:hAnsi="Times New Roman" w:cs="Times New Roman"/>
+                <w:sz w:val="24"/>
+                <w:szCs w:val="24"/>
+              </w:rPr>
+              <w:t>rizza  Salvatore alla pagina dell’utente s</w:t>
+            </w:r>
+            <w:r>
+              <w:rPr>
+                <w:rFonts w:ascii="Times New Roman" w:hAnsi="Times New Roman" w:cs="Times New Roman"/>
+                <w:sz w:val="24"/>
+                <w:szCs w:val="24"/>
+              </w:rPr>
+              <w:t>e</w:t>
+            </w:r>
+            <w:r>
+              <w:rPr>
+                <w:rFonts w:ascii="Times New Roman" w:hAnsi="Times New Roman" w:cs="Times New Roman"/>
+                <w:sz w:val="24"/>
+                <w:szCs w:val="24"/>
+              </w:rPr>
+              <w:t>lezionato, una volta ricevute altre inform</w:t>
+            </w:r>
+            <w:r>
+              <w:rPr>
+                <w:rFonts w:ascii="Times New Roman" w:hAnsi="Times New Roman" w:cs="Times New Roman"/>
+                <w:sz w:val="24"/>
+                <w:szCs w:val="24"/>
+              </w:rPr>
+              <w:t>a</w:t>
+            </w:r>
+            <w:r>
+              <w:rPr>
+                <w:rFonts w:ascii="Times New Roman" w:hAnsi="Times New Roman" w:cs="Times New Roman"/>
+                <w:sz w:val="24"/>
+                <w:szCs w:val="24"/>
+              </w:rPr>
+              <w:t xml:space="preserve">zioni invia un messaggio di conferma per il </w:t>
+            </w:r>
+            <w:r>
+              <w:rPr>
+                <w:rFonts w:ascii="Times New Roman" w:hAnsi="Times New Roman" w:cs="Times New Roman"/>
+                <w:sz w:val="24"/>
+                <w:szCs w:val="24"/>
+              </w:rPr>
+              <w:lastRenderedPageBreak/>
+              <w:t>ban dell’utente e una volta ricevuta la co</w:t>
+            </w:r>
+            <w:r>
+              <w:rPr>
+                <w:rFonts w:ascii="Times New Roman" w:hAnsi="Times New Roman" w:cs="Times New Roman"/>
+                <w:sz w:val="24"/>
+                <w:szCs w:val="24"/>
+              </w:rPr>
+              <w:t>n</w:t>
+            </w:r>
+            <w:r>
+              <w:rPr>
+                <w:rFonts w:ascii="Times New Roman" w:hAnsi="Times New Roman" w:cs="Times New Roman"/>
+                <w:sz w:val="24"/>
+                <w:szCs w:val="24"/>
+              </w:rPr>
+              <w:t>ferma elimina tutti i post dell’utente e lo aggiunge alla lista degli utenti banditi in modo tale che nessuno possa più accedere all’account e che nessuno possa creare un altro account con quel nome. Infine, reind</w:t>
+            </w:r>
+            <w:r>
+              <w:rPr>
+                <w:rFonts w:ascii="Times New Roman" w:hAnsi="Times New Roman" w:cs="Times New Roman"/>
+                <w:sz w:val="24"/>
+                <w:szCs w:val="24"/>
+              </w:rPr>
+              <w:t>i</w:t>
+            </w:r>
+            <w:r>
+              <w:rPr>
+                <w:rFonts w:ascii="Times New Roman" w:hAnsi="Times New Roman" w:cs="Times New Roman"/>
+                <w:sz w:val="24"/>
+                <w:szCs w:val="24"/>
+              </w:rPr>
+              <w:t>rizza  Salvatore alla pagina delle segnal</w:t>
+            </w:r>
+            <w:r>
+              <w:rPr>
+                <w:rFonts w:ascii="Times New Roman" w:hAnsi="Times New Roman" w:cs="Times New Roman"/>
+                <w:sz w:val="24"/>
+                <w:szCs w:val="24"/>
+              </w:rPr>
+              <w:t>a</w:t>
+            </w:r>
+            <w:r>
+              <w:rPr>
+                <w:rFonts w:ascii="Times New Roman" w:hAnsi="Times New Roman" w:cs="Times New Roman"/>
+                <w:sz w:val="24"/>
+                <w:szCs w:val="24"/>
+              </w:rPr>
+              <w:t>zioni.</w:t>
+            </w:r>
+          </w:p>
+          <w:p>
+            <w:pPr>
+              <w:pStyle w:val="Didefault"/>
+              <w:numPr>
+                <w:ilvl w:val="0"/>
+                <w:numId w:val="13"/>
+              </w:numPr>
+              <w:spacing w:after="160" w:line="280" w:lineRule="atLeast"/>
+              <w:jc w:val="both"/>
+              <w:rPr>
+                <w:rFonts w:ascii="Times New Roman" w:hAnsi="Times New Roman" w:cs="Times New Roman"/>
+                <w:sz w:val="24"/>
+                <w:szCs w:val="24"/>
+              </w:rPr>
+            </w:pPr>
+            <w:r>
+              <w:rPr>
+                <w:rFonts w:ascii="Times New Roman" w:hAnsi="Times New Roman" w:cs="Times New Roman"/>
+                <w:sz w:val="24"/>
+                <w:szCs w:val="24"/>
+              </w:rPr>
+              <w:t>Una volta tornato alla  pagina delle segn</w:t>
+            </w:r>
+            <w:r>
+              <w:rPr>
+                <w:rFonts w:ascii="Times New Roman" w:hAnsi="Times New Roman" w:cs="Times New Roman"/>
+                <w:sz w:val="24"/>
+                <w:szCs w:val="24"/>
+              </w:rPr>
+              <w:t>a</w:t>
+            </w:r>
+            <w:r>
+              <w:rPr>
+                <w:rFonts w:ascii="Times New Roman" w:hAnsi="Times New Roman" w:cs="Times New Roman"/>
+                <w:sz w:val="24"/>
+                <w:szCs w:val="24"/>
+              </w:rPr>
+              <w:t>lazioni  Salvatore vede che non ci sono più segnalazioni e decide quindi di eseguire il logout.</w:t>
+            </w:r>
+          </w:p>
+          <w:p>
+            <w:pPr>
+              <w:pStyle w:val="Didefault"/>
+              <w:numPr>
+                <w:ilvl w:val="0"/>
+                <w:numId w:val="13"/>
+              </w:numPr>
+              <w:spacing w:after="160" w:line="280" w:lineRule="atLeast"/>
+              <w:jc w:val="both"/>
+              <w:rPr>
+                <w:rFonts w:ascii="Times New Roman" w:hAnsi="Times New Roman" w:cs="Times New Roman"/>
+                <w:sz w:val="24"/>
+                <w:szCs w:val="24"/>
+              </w:rPr>
+            </w:pPr>
+            <w:r>
+              <w:rPr>
+                <w:rFonts w:ascii="Times New Roman" w:hAnsi="Times New Roman" w:cs="Times New Roman"/>
+                <w:sz w:val="24"/>
+                <w:szCs w:val="24"/>
+              </w:rPr>
+              <w:t>Il Software riceve le informazioni ed es</w:t>
+            </w:r>
+            <w:r>
+              <w:rPr>
+                <w:rFonts w:ascii="Times New Roman" w:hAnsi="Times New Roman" w:cs="Times New Roman"/>
+                <w:sz w:val="24"/>
+                <w:szCs w:val="24"/>
+              </w:rPr>
+              <w:t>e</w:t>
+            </w:r>
+            <w:r>
+              <w:rPr>
+                <w:rFonts w:ascii="Times New Roman" w:hAnsi="Times New Roman" w:cs="Times New Roman"/>
+                <w:sz w:val="24"/>
+                <w:szCs w:val="24"/>
+              </w:rPr>
+              <w:t>gue il logout.</w:t>
+            </w:r>
+          </w:p>
+        </w:tc>
+      </w:tr>
+    </w:tbl>
+    <w:p>
+      <w:pPr>
+        <w:pStyle w:val="Corpo"/>
+        <w:rPr>
+          <w:rFonts w:ascii="Times New Roman" w:hAnsi="Times New Roman" w:cs="Times New Roman"/>
+          <w:b/>
+          <w:bCs/>
+          <w:sz w:val="24"/>
+          <w:szCs w:val="24"/>
+        </w:rPr>
+      </w:pPr>
+      <w:bookmarkStart w:id="3" w:name="_GoBack"/>
+      <w:bookmarkEnd w:id="3"/>
     </w:p>
     <w:p>
       <w:pPr>
@@ -3022,7 +5371,7 @@
           <w:szCs w:val="32"/>
         </w:rPr>
       </w:pPr>
-      <w:bookmarkStart w:id="3" w:name="_Toc26864578"/>
+      <w:bookmarkStart w:id="4" w:name="_Toc26864578"/>
       <w:r>
         <w:rPr>
           <w:rFonts w:ascii="Century Gothic" w:hAnsi="Century Gothic"/>
@@ -3030,7 +5379,6 @@
           <w:sz w:val="32"/>
           <w:szCs w:val="32"/>
         </w:rPr>
-        <w:lastRenderedPageBreak/>
         <w:t>3</w:t>
       </w:r>
       <w:bookmarkEnd w:id="2"/>
@@ -3063,7 +5411,7 @@
         </w:rPr>
         <w:t>Funzionali</w:t>
       </w:r>
-      <w:bookmarkEnd w:id="3"/>
+      <w:bookmarkEnd w:id="4"/>
     </w:p>
     <w:tbl>
       <w:tblPr>
@@ -3105,7 +5453,7 @@
                 <w:szCs w:val="28"/>
               </w:rPr>
             </w:pPr>
-            <w:bookmarkStart w:id="4" w:name="_Hlk24623581"/>
+            <w:bookmarkStart w:id="5" w:name="_Hlk24623581"/>
             <w:r>
               <w:rPr>
                 <w:b/>
@@ -3284,7 +5632,13 @@
               <w:jc w:val="both"/>
             </w:pPr>
             <w:r>
-              <w:t>Possibilità di registrarsi sul sito inserendo delle credenziali personali necessarie per l’accesso al sito.</w:t>
+              <w:t>Possibilità di registrarsi sul sito inserendo delle credenziali personali necessarie per l’accesso al s</w:t>
+            </w:r>
+            <w:r>
+              <w:t>i</w:t>
+            </w:r>
+            <w:r>
+              <w:t>to.</w:t>
             </w:r>
           </w:p>
         </w:tc>
@@ -3652,6 +6006,7 @@
               <w:jc w:val="both"/>
             </w:pPr>
             <w:r>
+              <w:lastRenderedPageBreak/>
               <w:t>RF</w:t>
             </w:r>
             <w:r>
@@ -3725,7 +6080,19 @@
               <w:jc w:val="both"/>
             </w:pPr>
             <w:r>
-              <w:t>Possibilità di inserire un commento nella parte inferiore del post nel quale si può lasciare un messaggio per la persona che ha caricato il post.</w:t>
+              <w:t>Possibilità di inserire un commento nella parte i</w:t>
+            </w:r>
+            <w:r>
+              <w:t>n</w:t>
+            </w:r>
+            <w:r>
+              <w:t>feriore del post nel quale si può lasciare un me</w:t>
+            </w:r>
+            <w:r>
+              <w:t>s</w:t>
+            </w:r>
+            <w:r>
+              <w:t>saggio per la persona che ha caricato il post.</w:t>
             </w:r>
           </w:p>
         </w:tc>
@@ -3866,7 +6233,13 @@
               <w:jc w:val="both"/>
             </w:pPr>
             <w:r>
-              <w:t>Possibilità di modificare lo username nel caso in cui non è più apprezzato dall’utente o è difficile riconoscerlo, è possibile anche cambiare la Biografia o il nome della persona proprietaria dell’account.</w:t>
+              <w:t>Possibilità di modificare lo username nel caso in cui non è più apprezzato dall’utente o è difficile riconoscerlo, è possibile anche cambiare la Biogr</w:t>
+            </w:r>
+            <w:r>
+              <w:t>a</w:t>
+            </w:r>
+            <w:r>
+              <w:t>fia o il nome della persona proprietaria dell’account.</w:t>
             </w:r>
           </w:p>
         </w:tc>
@@ -3935,7 +6308,6 @@
               <w:jc w:val="both"/>
             </w:pPr>
             <w:r>
-              <w:lastRenderedPageBreak/>
               <w:t>RF</w:t>
             </w:r>
             <w:r>
@@ -4012,7 +6384,13 @@
               <w:jc w:val="both"/>
             </w:pPr>
             <w:r>
-              <w:t>Possibilità di rimuovere un “Companion” dalla propria lista per non essere più aggiornato sulle attività di quell’utente.</w:t>
+              <w:t>Possibilità di rimuovere un “Companion” dalla propria lista per non essere più aggiornato sulle a</w:t>
+            </w:r>
+            <w:r>
+              <w:t>t</w:t>
+            </w:r>
+            <w:r>
+              <w:t>tività di quell’utente.</w:t>
             </w:r>
           </w:p>
         </w:tc>
@@ -4087,12 +6465,24 @@
               <w:rPr>
                 <w:lang w:bidi="hi-IN"/>
               </w:rPr>
-              <w:t xml:space="preserve">, la pagina utente personale oppure la pagina utente selezionata per la segnalazione </w:t>
+              <w:t>, la pagina utente personale oppure la pagina utente s</w:t>
             </w:r>
             <w:r>
               <w:rPr>
                 <w:lang w:bidi="hi-IN"/>
               </w:rPr>
+              <w:t>e</w:t>
+            </w:r>
+            <w:r>
+              <w:rPr>
+                <w:lang w:bidi="hi-IN"/>
+              </w:rPr>
+              <w:t xml:space="preserve">lezionata per la segnalazione </w:t>
+            </w:r>
+            <w:r>
+              <w:rPr>
+                <w:lang w:bidi="hi-IN"/>
+              </w:rPr>
               <w:t>per osservare i post che ha caricato</w:t>
             </w:r>
             <w:r>
@@ -4111,7 +6501,19 @@
               <w:rPr>
                 <w:lang w:bidi="hi-IN"/>
               </w:rPr>
-              <w:t xml:space="preserve"> o nel caso è stato segnalato,</w:t>
+              <w:t xml:space="preserve"> o nel c</w:t>
+            </w:r>
+            <w:r>
+              <w:rPr>
+                <w:lang w:bidi="hi-IN"/>
+              </w:rPr>
+              <w:t>a</w:t>
+            </w:r>
+            <w:r>
+              <w:rPr>
+                <w:lang w:bidi="hi-IN"/>
+              </w:rPr>
+              <w:t>so è stato segnalato,</w:t>
             </w:r>
             <w:r>
               <w:rPr>
@@ -4197,7 +6599,19 @@
               <w:rPr>
                 <w:lang w:bidi="hi-IN"/>
               </w:rPr>
-              <w:t>Possibilità di visualizzare tutte le notifiche che sono arrivate all’account.</w:t>
+              <w:t>Possibilità di visualizzare tutte le notifiche che s</w:t>
+            </w:r>
+            <w:r>
+              <w:rPr>
+                <w:lang w:bidi="hi-IN"/>
+              </w:rPr>
+              <w:t>o</w:t>
+            </w:r>
+            <w:r>
+              <w:rPr>
+                <w:lang w:bidi="hi-IN"/>
+              </w:rPr>
+              <w:t>no arrivate all’account.</w:t>
             </w:r>
           </w:p>
         </w:tc>
@@ -4264,7 +6678,31 @@
               <w:rPr>
                 <w:lang w:bidi="hi-IN"/>
               </w:rPr>
-              <w:t>Possibilità di eliminare l’account personale Exigram, con annessa eliminazione di tutti i dati correlati.</w:t>
+              <w:t>Possibilità di eliminare l’account personale Ex</w:t>
+            </w:r>
+            <w:r>
+              <w:rPr>
+                <w:lang w:bidi="hi-IN"/>
+              </w:rPr>
+              <w:t>i</w:t>
+            </w:r>
+            <w:r>
+              <w:rPr>
+                <w:lang w:bidi="hi-IN"/>
+              </w:rPr>
+              <w:t>gram, con annessa eliminazione di tutti i dati co</w:t>
+            </w:r>
+            <w:r>
+              <w:rPr>
+                <w:lang w:bidi="hi-IN"/>
+              </w:rPr>
+              <w:t>r</w:t>
+            </w:r>
+            <w:r>
+              <w:rPr>
+                <w:lang w:bidi="hi-IN"/>
+              </w:rPr>
+              <w:t>relati.</w:t>
             </w:r>
           </w:p>
         </w:tc>
@@ -4496,34 +6934,8 @@
               <w:rPr>
                 <w:lang w:bidi="hi-IN"/>
               </w:rPr>
-              <w:t xml:space="preserve">Possibilità di segnalare un determinato </w:t>
-            </w:r>
-            <w:r>
-              <w:rPr>
-                <w:lang w:bidi="hi-IN"/>
-              </w:rPr>
-              <w:t>post</w:t>
-            </w:r>
-            <w:r>
-              <w:rPr>
-                <w:lang w:bidi="hi-IN"/>
-              </w:rPr>
-              <w:t xml:space="preserve"> per eventuali </w:t>
-            </w:r>
-            <w:r>
-              <w:rPr>
-                <w:lang w:bidi="hi-IN"/>
-              </w:rPr>
-              <w:t>contenut</w:t>
-            </w:r>
-            <w:r>
-              <w:rPr>
-                <w:lang w:bidi="hi-IN"/>
-              </w:rPr>
-              <w:t>i non appropriati.</w:t>
-            </w:r>
-            <w:bookmarkStart w:id="5" w:name="_GoBack"/>
-            <w:bookmarkEnd w:id="5"/>
+              <w:t>Possibilità di segnalare un determinato post per eventuali contenuti non appropriati.</w:t>
+            </w:r>
           </w:p>
         </w:tc>
       </w:tr>
@@ -4589,7 +7001,14 @@
               <w:rPr>
                 <w:lang w:bidi="hi-IN"/>
               </w:rPr>
-              <w:t>Possibilità per l’amministratore di rimuovere una determinata segnalazione di un utente o di un post che è stato futilmente segnalato.</w:t>
+              <w:t xml:space="preserve">Possibilità per l’amministratore di rimuovere una determinata segnalazione di un utente o di un post </w:t>
+            </w:r>
+            <w:r>
+              <w:rPr>
+                <w:lang w:bidi="hi-IN"/>
+              </w:rPr>
+              <w:lastRenderedPageBreak/>
+              <w:t>che è stato futilmente segnalato.</w:t>
             </w:r>
           </w:p>
         </w:tc>
@@ -4618,6 +7037,7 @@
               <w:rPr>
                 <w:lang w:bidi="hi-IN"/>
               </w:rPr>
+              <w:lastRenderedPageBreak/>
               <w:t>RF - 2</w:t>
             </w:r>
             <w:r>
@@ -4656,12 +7076,36 @@
               <w:rPr>
                 <w:lang w:bidi="hi-IN"/>
               </w:rPr>
-              <w:t>Possibilità per l’amministratore di bandire un utente che è stato segnalato, bloccandone sia l’accesso che i dati personali per eventuali registrazioni ripetute.</w:t>
+              <w:t>Possibilità per l’amministratore di bandire un ute</w:t>
+            </w:r>
+            <w:r>
+              <w:rPr>
+                <w:lang w:bidi="hi-IN"/>
+              </w:rPr>
+              <w:t>n</w:t>
+            </w:r>
+            <w:r>
+              <w:rPr>
+                <w:lang w:bidi="hi-IN"/>
+              </w:rPr>
+              <w:t>te che è stato segnalato, bloccandone sia l’accesso che i dati personali per eventuali registrazioni rip</w:t>
+            </w:r>
+            <w:r>
+              <w:rPr>
+                <w:lang w:bidi="hi-IN"/>
+              </w:rPr>
+              <w:t>e</w:t>
+            </w:r>
+            <w:r>
+              <w:rPr>
+                <w:lang w:bidi="hi-IN"/>
+              </w:rPr>
+              <w:t>tute.</w:t>
             </w:r>
           </w:p>
         </w:tc>
       </w:tr>
-      <w:bookmarkEnd w:id="4"/>
+      <w:bookmarkEnd w:id="5"/>
     </w:tbl>
     <w:p>
       <w:pPr>
@@ -5047,7 +7491,25 @@
               <w:t>Ogni utente ch</w:t>
             </w:r>
             <w:r>
-              <w:t>e ha la possibilità di utilizzare una connessione ad internet e che ha precedentemente utilizzato un social network (preferibilmente Instagram) non ha bisogno del manuale utente per riuscire ad utilizzare Exigram.</w:t>
+              <w:t>e ha la possibilità di utilizzare una connessione ad internet e che ha precede</w:t>
+            </w:r>
+            <w:r>
+              <w:t>n</w:t>
+            </w:r>
+            <w:r>
+              <w:t>temente utilizzato un social network (prefer</w:t>
+            </w:r>
+            <w:r>
+              <w:t>i</w:t>
+            </w:r>
+            <w:r>
+              <w:t>bilmente Instagram) non ha bisogno del m</w:t>
+            </w:r>
+            <w:r>
+              <w:t>a</w:t>
+            </w:r>
+            <w:r>
+              <w:t>nuale utente per riuscire ad utilizzare Exigram.</w:t>
             </w:r>
           </w:p>
           <w:p>
@@ -5056,10 +7518,17 @@
               <w:jc w:val="both"/>
             </w:pPr>
             <w:r>
+              <w:lastRenderedPageBreak/>
               <w:t xml:space="preserve">Un utente che non ha esperienze e non conosce le funzioni di un social network </w:t>
             </w:r>
             <w:r>
-              <w:t>ha bisogno di un manuale utente fornito dal software per ottimizzare e venire a conoscenza ogni possibile funzionalità che Exigram fornisce.</w:t>
+              <w:t>ha bisogno di un manuale utente fornito dal software per o</w:t>
+            </w:r>
+            <w:r>
+              <w:t>t</w:t>
+            </w:r>
+            <w:r>
+              <w:t>timizzare e venire a conoscenza ogni possibile funzionalità che Exigram fornisce.</w:t>
             </w:r>
           </w:p>
         </w:tc>
@@ -5091,6 +7560,7 @@
                 <w:sz w:val="32"/>
                 <w:szCs w:val="28"/>
               </w:rPr>
+              <w:lastRenderedPageBreak/>
               <w:t>Affidabilità:</w:t>
             </w:r>
           </w:p>
@@ -5123,7 +7593,13 @@
               <w:jc w:val="both"/>
             </w:pPr>
             <w:r>
-              <w:t>Nel caso in cui Exigram non ha più nessuna rete internet da poter utilizzare, salverà le ultime modifiche fatte senza danneggiare alcun dato, il riavvio del software è però d’obbligo, con eventuale login per garantire sicurezza.</w:t>
+              <w:t>Nel caso in cui Exigram non ha più nessuna rete internet da poter utilizzare, salverà le u</w:t>
+            </w:r>
+            <w:r>
+              <w:t>l</w:t>
+            </w:r>
+            <w:r>
+              <w:t>time modifiche fatte senza danneggiare alcun dato, il riavvio del software è però d’obbligo, con eventuale login per garantire sicurezza.</w:t>
             </w:r>
           </w:p>
         </w:tc>
@@ -5165,15 +7641,7 @@
               <w:jc w:val="both"/>
             </w:pPr>
             <w:r>
-              <w:t xml:space="preserve">Exigram dovrebbe poter caricare in meno di </w:t>
-            </w:r>
-            <w:proofErr w:type="gramStart"/>
-            <w:r>
-              <w:t>5</w:t>
-            </w:r>
-            <w:proofErr w:type="gramEnd"/>
-            <w:r>
-              <w:t xml:space="preserve"> secondi tutte le funzionalità del software, comprese quelle secondarie e nel caso in cui le richieste sono eccessive, dovrà essere possibile eseguire almeno le richieste di base.</w:t>
+              <w:t>Exigram dovrebbe poter caricare in meno di 5 secondi tutte le funzionalità del software, comprese quelle secondarie e nel caso in cui le richieste sono eccessive, dovrà essere possibile eseguire almeno le richieste di base.</w:t>
             </w:r>
           </w:p>
         </w:tc>
@@ -5256,7 +7724,25 @@
               <w:jc w:val="both"/>
             </w:pPr>
             <w:r>
-              <w:t>Exigram dovrebbe poter accettare richieste di aggiornamento, per correzioni o manutenzione, eseguirle nel momento in cui vengono rilasciate, tenendo così tutti gli utenti sempre aggiornati e per evitare conflitti.</w:t>
+              <w:t>Exigram dovrebbe poter accettare richieste di aggiornamento, per correzioni o manutenzi</w:t>
+            </w:r>
+            <w:r>
+              <w:t>o</w:t>
+            </w:r>
+            <w:r>
+              <w:t>ne, eseguirle nel momento in cui vengono ril</w:t>
+            </w:r>
+            <w:r>
+              <w:t>a</w:t>
+            </w:r>
+            <w:r>
+              <w:t>sciate, tenendo così tutti gli utenti sempre a</w:t>
+            </w:r>
+            <w:r>
+              <w:t>g</w:t>
+            </w:r>
+            <w:r>
+              <w:t>giornati e per evitare conflitti.</w:t>
             </w:r>
           </w:p>
         </w:tc>
@@ -5289,7 +7775,6 @@
                 <w:sz w:val="32"/>
                 <w:szCs w:val="28"/>
               </w:rPr>
-              <w:lastRenderedPageBreak/>
               <w:t>Implementazione:</w:t>
             </w:r>
           </w:p>
@@ -5304,7 +7789,19 @@
               <w:jc w:val="both"/>
             </w:pPr>
             <w:r>
-              <w:t>Tutto il software correlato, associato ad Exigram, verrà scritto utilizzando Java, per conformarsi all’attuale preferenza del corso.</w:t>
+              <w:t>Tutto il software correlato, associato ad Ex</w:t>
+            </w:r>
+            <w:r>
+              <w:t>i</w:t>
+            </w:r>
+            <w:r>
+              <w:t>gram, verrà scritto utilizzando Java, per co</w:t>
+            </w:r>
+            <w:r>
+              <w:t>n</w:t>
+            </w:r>
+            <w:r>
+              <w:t>formarsi all’attuale preferenza del corso.</w:t>
             </w:r>
           </w:p>
         </w:tc>
@@ -5365,7 +7862,19 @@
               <w:jc w:val="both"/>
             </w:pPr>
             <w:r>
-              <w:t>Interfaccia utente: l'utilizzo del software deve essere facile e pratico, per mettere l'utente a suo agio con un'interfaccia semplice da capire, con colori conturbanti, schematizzazioni coerenti tra le varie funzioni e varie schede in base all'opzione da utilizzare o da usufruire.</w:t>
+              <w:t>Interfaccia utente: l'utilizzo del software deve essere facile e pratico, per mettere l'utente a suo agio con un'interfaccia semplice da capire, con colori conturbanti, schematizzazioni co</w:t>
+            </w:r>
+            <w:r>
+              <w:t>e</w:t>
+            </w:r>
+            <w:r>
+              <w:t>renti tra le varie funzioni e varie schede in b</w:t>
+            </w:r>
+            <w:r>
+              <w:t>a</w:t>
+            </w:r>
+            <w:r>
+              <w:t>se all'opzione da utilizzare o da usufruire.</w:t>
             </w:r>
           </w:p>
         </w:tc>
@@ -5437,7 +7946,13 @@
               <w:jc w:val="both"/>
             </w:pPr>
             <w:r>
-              <w:t>Exigram utilizza licenze universali, con la possibile partecipazione di gruppi di terze parti.</w:t>
+              <w:t>Exigram utilizza licenze universali, con la po</w:t>
+            </w:r>
+            <w:r>
+              <w:t>s</w:t>
+            </w:r>
+            <w:r>
+              <w:t>sibile partecipazione di gruppi di terze parti.</w:t>
             </w:r>
           </w:p>
         </w:tc>
@@ -5718,6 +8233,7 @@
           <w:sz w:val="24"/>
           <w:szCs w:val="24"/>
         </w:rPr>
+        <w:lastRenderedPageBreak/>
         <w:t>Linux O.S.</w:t>
       </w:r>
     </w:p>
@@ -5896,20 +8412,8 @@
           <w:szCs w:val="24"/>
           <w:u w:color="C9211E"/>
         </w:rPr>
-        <w:t xml:space="preserve">Riunione proposta di Progetto e avvio: 3 </w:t>
-      </w:r>
-      <w:proofErr w:type="gramStart"/>
-      <w:r>
-        <w:rPr>
-          <w:rFonts w:ascii="Times New Roman" w:hAnsi="Times New Roman" w:cs="Times New Roman"/>
-          <w:color w:val="auto"/>
-          <w:sz w:val="24"/>
-          <w:szCs w:val="24"/>
-          <w:u w:color="C9211E"/>
-        </w:rPr>
-        <w:t>Ottobre</w:t>
-      </w:r>
-      <w:proofErr w:type="gramEnd"/>
+        <w:t>Riunione proposta di Progetto e avvio: 3 Ottobre</w:t>
+      </w:r>
       <w:r>
         <w:rPr>
           <w:rFonts w:ascii="Times New Roman" w:hAnsi="Times New Roman" w:cs="Times New Roman"/>
@@ -6167,8 +8671,27 @@
           <w:szCs w:val="24"/>
           <w:u w:color="C9211E"/>
         </w:rPr>
-        <w:lastRenderedPageBreak/>
-        <w:t>Piano di test di sistema e specifica dei casi di test per il sottosistema da implementare:13 dicembre 2019</w:t>
+        <w:t>Piano di test di sistema e specifica dei casi di test per il sottosistema da implementare:13 d</w:t>
+      </w:r>
+      <w:r>
+        <w:rPr>
+          <w:rFonts w:ascii="Times New Roman" w:hAnsi="Times New Roman" w:cs="Times New Roman"/>
+          <w:color w:val="auto"/>
+          <w:sz w:val="24"/>
+          <w:szCs w:val="24"/>
+          <w:u w:color="C9211E"/>
+        </w:rPr>
+        <w:t>i</w:t>
+      </w:r>
+      <w:r>
+        <w:rPr>
+          <w:rFonts w:ascii="Times New Roman" w:hAnsi="Times New Roman" w:cs="Times New Roman"/>
+          <w:color w:val="auto"/>
+          <w:sz w:val="24"/>
+          <w:szCs w:val="24"/>
+          <w:u w:color="C9211E"/>
+        </w:rPr>
+        <w:t>cembre 2019</w:t>
       </w:r>
       <w:r>
         <w:rPr>
@@ -6486,6 +9009,7 @@
           <w:szCs w:val="24"/>
           <w:u w:color="C9211E"/>
         </w:rPr>
+        <w:lastRenderedPageBreak/>
         <w:t xml:space="preserve">DOWNVOTES: </w:t>
       </w:r>
       <w:r>
@@ -6496,7 +9020,27 @@
           <w:szCs w:val="24"/>
           <w:u w:color="C9211E"/>
         </w:rPr>
-        <w:t>Sistema per dire a chi ha pubblicato il post visionato che non questo è piaciuto</w:t>
+        <w:t>Sistema per dire a chi ha pubblicato il post visionato che non questo è pi</w:t>
+      </w:r>
+      <w:r>
+        <w:rPr>
+          <w:rFonts w:ascii="Times New Roman" w:hAnsi="Times New Roman" w:cs="Times New Roman"/>
+          <w:color w:val="auto"/>
+          <w:sz w:val="24"/>
+          <w:szCs w:val="24"/>
+          <w:u w:color="C9211E"/>
+        </w:rPr>
+        <w:t>a</w:t>
+      </w:r>
+      <w:r>
+        <w:rPr>
+          <w:rFonts w:ascii="Times New Roman" w:hAnsi="Times New Roman" w:cs="Times New Roman"/>
+          <w:color w:val="auto"/>
+          <w:sz w:val="24"/>
+          <w:szCs w:val="24"/>
+          <w:u w:color="C9211E"/>
+        </w:rPr>
+        <w:t>ciuto</w:t>
       </w:r>
       <w:r>
         <w:rPr>
@@ -6604,7 +9148,27 @@
           <w:szCs w:val="24"/>
           <w:u w:color="C9211E"/>
         </w:rPr>
-        <w:t xml:space="preserve"> utilizzabile nella ricerca per trov</w:t>
+        <w:t xml:space="preserve"> utilizzabile nella r</w:t>
+      </w:r>
+      <w:r>
+        <w:rPr>
+          <w:rFonts w:ascii="Times New Roman" w:hAnsi="Times New Roman" w:cs="Times New Roman"/>
+          <w:color w:val="auto"/>
+          <w:sz w:val="24"/>
+          <w:szCs w:val="24"/>
+          <w:u w:color="C9211E"/>
+        </w:rPr>
+        <w:t>i</w:t>
+      </w:r>
+      <w:r>
+        <w:rPr>
+          <w:rFonts w:ascii="Times New Roman" w:hAnsi="Times New Roman" w:cs="Times New Roman"/>
+          <w:color w:val="auto"/>
+          <w:sz w:val="24"/>
+          <w:szCs w:val="24"/>
+          <w:u w:color="C9211E"/>
+        </w:rPr>
+        <w:t>cerca per trov</w:t>
       </w:r>
       <w:r>
         <w:rPr>
@@ -6872,7 +9436,27 @@
           <w:szCs w:val="24"/>
           <w:u w:color="C9211E"/>
         </w:rPr>
-        <w:t xml:space="preserve"> Stinga di testo che può essere affiancata ad un post per descriverne il contenuto o per lasciare un messaggio ai companion.</w:t>
+        <w:t xml:space="preserve"> Stinga di testo che può essere affiancata ad un post per descriverne il co</w:t>
+      </w:r>
+      <w:r>
+        <w:rPr>
+          <w:rFonts w:ascii="Times New Roman" w:hAnsi="Times New Roman" w:cs="Times New Roman"/>
+          <w:color w:val="auto"/>
+          <w:sz w:val="24"/>
+          <w:szCs w:val="24"/>
+          <w:u w:color="C9211E"/>
+        </w:rPr>
+        <w:t>n</w:t>
+      </w:r>
+      <w:r>
+        <w:rPr>
+          <w:rFonts w:ascii="Times New Roman" w:hAnsi="Times New Roman" w:cs="Times New Roman"/>
+          <w:color w:val="auto"/>
+          <w:sz w:val="24"/>
+          <w:szCs w:val="24"/>
+          <w:u w:color="C9211E"/>
+        </w:rPr>
+        <w:t>tenuto o per lasciare un messaggio ai companion.</w:t>
       </w:r>
     </w:p>
     <w:p>
@@ -6925,7 +9509,7 @@
 </file>
 
 <file path=word/endnotes.xml><?xml version="1.0" encoding="utf-8"?>
-<w:endnotes xmlns:wpc="http://schemas.microsoft.com/office/word/2010/wordprocessingCanvas" xmlns:cx="http://schemas.microsoft.com/office/drawing/2014/chartex" xmlns:cx1="http://schemas.microsoft.com/office/drawing/2015/9/8/chartex" xmlns:cx2="http://schemas.microsoft.com/office/drawing/2015/10/21/chartex" xmlns:cx3="http://schemas.microsoft.com/office/drawing/2016/5/9/chartex" xmlns:cx4="http://schemas.microsoft.com/office/drawing/2016/5/10/chartex" xmlns:cx5="http://schemas.microsoft.com/office/drawing/2016/5/11/chartex" xmlns:cx6="http://schemas.microsoft.com/office/drawing/2016/5/12/chartex" xmlns:cx7="http://schemas.microsoft.com/office/drawing/2016/5/13/chartex" xmlns:cx8="http://schemas.microsoft.com/office/drawing/2016/5/14/chartex" xmlns:mc="http://schemas.openxmlformats.org/markup-compatibility/2006" xmlns:aink="http://schemas.microsoft.com/office/drawing/2016/ink" xmlns:am3d="http://schemas.microsoft.com/office/drawing/2017/model3d" xmlns:o="urn:schemas-microsoft-com:office:office" xmlns:r="http://schemas.openxmlformats.org/officeDocument/2006/relationships" xmlns:m="http://schemas.openxmlformats.org/officeDocument/2006/math" xmlns:v="urn:schemas-microsoft-com:vml" xmlns:wp14="http://schemas.microsoft.com/office/word/2010/wordprocessingDrawing" xmlns:wp="http://schemas.openxmlformats.org/drawingml/2006/wordprocessingDrawing" xmlns:w10="urn:schemas-microsoft-com:office:word" xmlns:w="http://schemas.openxmlformats.org/wordprocessingml/2006/main" xmlns:w14="http://schemas.microsoft.com/office/word/2010/wordml" xmlns:w15="http://schemas.microsoft.com/office/word/2012/wordml" xmlns:w16cid="http://schemas.microsoft.com/office/word/2016/wordml/cid" xmlns:w16se="http://schemas.microsoft.com/office/word/2015/wordml/symex" xmlns:wpg="http://schemas.microsoft.com/office/word/2010/wordprocessingGroup" xmlns:wpi="http://schemas.microsoft.com/office/word/2010/wordprocessingInk" xmlns:wne="http://schemas.microsoft.com/office/word/2006/wordml" xmlns:wps="http://schemas.microsoft.com/office/word/2010/wordprocessingShape" mc:Ignorable="w14 w15 w16se w16cid wp14">
+<w:endnotes xmlns:wpc="http://schemas.microsoft.com/office/word/2010/wordprocessingCanvas" xmlns:mc="http://schemas.openxmlformats.org/markup-compatibility/2006" xmlns:o="urn:schemas-microsoft-com:office:office" xmlns:r="http://schemas.openxmlformats.org/officeDocument/2006/relationships" xmlns:m="http://schemas.openxmlformats.org/officeDocument/2006/math" xmlns:v="urn:schemas-microsoft-com:vml" xmlns:wp14="http://schemas.microsoft.com/office/word/2010/wordprocessingDrawing" xmlns:wp="http://schemas.openxmlformats.org/drawingml/2006/wordprocessingDrawing" xmlns:w10="urn:schemas-microsoft-com:office:word" xmlns:w="http://schemas.openxmlformats.org/wordprocessingml/2006/main" xmlns:w14="http://schemas.microsoft.com/office/word/2010/wordml" xmlns:wpg="http://schemas.microsoft.com/office/word/2010/wordprocessingGroup" xmlns:wpi="http://schemas.microsoft.com/office/word/2010/wordprocessingInk" xmlns:wne="http://schemas.microsoft.com/office/word/2006/wordml" xmlns:wps="http://schemas.microsoft.com/office/word/2010/wordprocessingShape" mc:Ignorable="w14 wp14">
   <w:endnote w:type="separator" w:id="-1">
     <w:p>
       <w:r>
@@ -6944,7 +9528,7 @@
 </file>
 
 <file path=word/footnotes.xml><?xml version="1.0" encoding="utf-8"?>
-<w:footnotes xmlns:wpc="http://schemas.microsoft.com/office/word/2010/wordprocessingCanvas" xmlns:cx="http://schemas.microsoft.com/office/drawing/2014/chartex" xmlns:cx1="http://schemas.microsoft.com/office/drawing/2015/9/8/chartex" xmlns:cx2="http://schemas.microsoft.com/office/drawing/2015/10/21/chartex" xmlns:cx3="http://schemas.microsoft.com/office/drawing/2016/5/9/chartex" xmlns:cx4="http://schemas.microsoft.com/office/drawing/2016/5/10/chartex" xmlns:cx5="http://schemas.microsoft.com/office/drawing/2016/5/11/chartex" xmlns:cx6="http://schemas.microsoft.com/office/drawing/2016/5/12/chartex" xmlns:cx7="http://schemas.microsoft.com/office/drawing/2016/5/13/chartex" xmlns:cx8="http://schemas.microsoft.com/office/drawing/2016/5/14/chartex" xmlns:mc="http://schemas.openxmlformats.org/markup-compatibility/2006" xmlns:aink="http://schemas.microsoft.com/office/drawing/2016/ink" xmlns:am3d="http://schemas.microsoft.com/office/drawing/2017/model3d" xmlns:o="urn:schemas-microsoft-com:office:office" xmlns:r="http://schemas.openxmlformats.org/officeDocument/2006/relationships" xmlns:m="http://schemas.openxmlformats.org/officeDocument/2006/math" xmlns:v="urn:schemas-microsoft-com:vml" xmlns:wp14="http://schemas.microsoft.com/office/word/2010/wordprocessingDrawing" xmlns:wp="http://schemas.openxmlformats.org/drawingml/2006/wordprocessingDrawing" xmlns:w10="urn:schemas-microsoft-com:office:word" xmlns:w="http://schemas.openxmlformats.org/wordprocessingml/2006/main" xmlns:w14="http://schemas.microsoft.com/office/word/2010/wordml" xmlns:w15="http://schemas.microsoft.com/office/word/2012/wordml" xmlns:w16cid="http://schemas.microsoft.com/office/word/2016/wordml/cid" xmlns:w16se="http://schemas.microsoft.com/office/word/2015/wordml/symex" xmlns:wpg="http://schemas.microsoft.com/office/word/2010/wordprocessingGroup" xmlns:wpi="http://schemas.microsoft.com/office/word/2010/wordprocessingInk" xmlns:wne="http://schemas.microsoft.com/office/word/2006/wordml" xmlns:wps="http://schemas.microsoft.com/office/word/2010/wordprocessingShape" mc:Ignorable="w14 w15 w16se w16cid wp14">
+<w:footnotes xmlns:wpc="http://schemas.microsoft.com/office/word/2010/wordprocessingCanvas" xmlns:mc="http://schemas.openxmlformats.org/markup-compatibility/2006" xmlns:o="urn:schemas-microsoft-com:office:office" xmlns:r="http://schemas.openxmlformats.org/officeDocument/2006/relationships" xmlns:m="http://schemas.openxmlformats.org/officeDocument/2006/math" xmlns:v="urn:schemas-microsoft-com:vml" xmlns:wp14="http://schemas.microsoft.com/office/word/2010/wordprocessingDrawing" xmlns:wp="http://schemas.openxmlformats.org/drawingml/2006/wordprocessingDrawing" xmlns:w10="urn:schemas-microsoft-com:office:word" xmlns:w="http://schemas.openxmlformats.org/wordprocessingml/2006/main" xmlns:w14="http://schemas.microsoft.com/office/word/2010/wordml" xmlns:wpg="http://schemas.microsoft.com/office/word/2010/wordprocessingGroup" xmlns:wpi="http://schemas.microsoft.com/office/word/2010/wordprocessingInk" xmlns:wne="http://schemas.microsoft.com/office/word/2006/wordml" xmlns:wps="http://schemas.microsoft.com/office/word/2010/wordprocessingShape" mc:Ignorable="w14 wp14">
   <w:footnote w:type="separator" w:id="-1">
     <w:p>
       <w:r>
@@ -6963,8 +9547,8 @@
 </file>
 
 <file path=word/numbering.xml><?xml version="1.0" encoding="utf-8"?>
-<w:numbering xmlns:wpc="http://schemas.microsoft.com/office/word/2010/wordprocessingCanvas" xmlns:cx="http://schemas.microsoft.com/office/drawing/2014/chartex" xmlns:cx1="http://schemas.microsoft.com/office/drawing/2015/9/8/chartex" xmlns:cx2="http://schemas.microsoft.com/office/drawing/2015/10/21/chartex" xmlns:cx3="http://schemas.microsoft.com/office/drawing/2016/5/9/chartex" xmlns:cx4="http://schemas.microsoft.com/office/drawing/2016/5/10/chartex" xmlns:cx5="http://schemas.microsoft.com/office/drawing/2016/5/11/chartex" xmlns:cx6="http://schemas.microsoft.com/office/drawing/2016/5/12/chartex" xmlns:cx7="http://schemas.microsoft.com/office/drawing/2016/5/13/chartex" xmlns:cx8="http://schemas.microsoft.com/office/drawing/2016/5/14/chartex" xmlns:mc="http://schemas.openxmlformats.org/markup-compatibility/2006" xmlns:aink="http://schemas.microsoft.com/office/drawing/2016/ink" xmlns:am3d="http://schemas.microsoft.com/office/drawing/2017/model3d" xmlns:o="urn:schemas-microsoft-com:office:office" xmlns:r="http://schemas.openxmlformats.org/officeDocument/2006/relationships" xmlns:m="http://schemas.openxmlformats.org/officeDocument/2006/math" xmlns:v="urn:schemas-microsoft-com:vml" xmlns:wp14="http://schemas.microsoft.com/office/word/2010/wordprocessingDrawing" xmlns:wp="http://schemas.openxmlformats.org/drawingml/2006/wordprocessingDrawing" xmlns:w10="urn:schemas-microsoft-com:office:word" xmlns:w="http://schemas.openxmlformats.org/wordprocessingml/2006/main" xmlns:w14="http://schemas.microsoft.com/office/word/2010/wordml" xmlns:w15="http://schemas.microsoft.com/office/word/2012/wordml" xmlns:w16cid="http://schemas.microsoft.com/office/word/2016/wordml/cid" xmlns:w16se="http://schemas.microsoft.com/office/word/2015/wordml/symex" xmlns:wpg="http://schemas.microsoft.com/office/word/2010/wordprocessingGroup" xmlns:wpi="http://schemas.microsoft.com/office/word/2010/wordprocessingInk" xmlns:wne="http://schemas.microsoft.com/office/word/2006/wordml" xmlns:wps="http://schemas.microsoft.com/office/word/2010/wordprocessingShape" mc:Ignorable="w14 w15 w16se w16cid wp14">
-  <w:abstractNum w:abstractNumId="0" w15:restartNumberingAfterBreak="0">
+<w:numbering xmlns:wpc="http://schemas.microsoft.com/office/word/2010/wordprocessingCanvas" xmlns:mc="http://schemas.openxmlformats.org/markup-compatibility/2006" xmlns:o="urn:schemas-microsoft-com:office:office" xmlns:r="http://schemas.openxmlformats.org/officeDocument/2006/relationships" xmlns:m="http://schemas.openxmlformats.org/officeDocument/2006/math" xmlns:v="urn:schemas-microsoft-com:vml" xmlns:wp14="http://schemas.microsoft.com/office/word/2010/wordprocessingDrawing" xmlns:wp="http://schemas.openxmlformats.org/drawingml/2006/wordprocessingDrawing" xmlns:w10="urn:schemas-microsoft-com:office:word" xmlns:w="http://schemas.openxmlformats.org/wordprocessingml/2006/main" xmlns:w14="http://schemas.microsoft.com/office/word/2010/wordml" xmlns:wpg="http://schemas.microsoft.com/office/word/2010/wordprocessingGroup" xmlns:wpi="http://schemas.microsoft.com/office/word/2010/wordprocessingInk" xmlns:wne="http://schemas.microsoft.com/office/word/2006/wordml" xmlns:wps="http://schemas.microsoft.com/office/word/2010/wordprocessingShape" mc:Ignorable="w14 wp14">
+  <w:abstractNum w:abstractNumId="0">
     <w:nsid w:val="11B15E2E"/>
     <w:multiLevelType w:val="multilevel"/>
     <w:tmpl w:val="A9244522"/>
@@ -7193,7 +9777,7 @@
       </w:rPr>
     </w:lvl>
   </w:abstractNum>
-  <w:abstractNum w:abstractNumId="1" w15:restartNumberingAfterBreak="0">
+  <w:abstractNum w:abstractNumId="1">
     <w:nsid w:val="12631B59"/>
     <w:multiLevelType w:val="hybridMultilevel"/>
     <w:tmpl w:val="B07E755A"/>
@@ -7279,7 +9863,7 @@
       </w:pPr>
     </w:lvl>
   </w:abstractNum>
-  <w:abstractNum w:abstractNumId="2" w15:restartNumberingAfterBreak="0">
+  <w:abstractNum w:abstractNumId="2">
     <w:nsid w:val="1EEA36E0"/>
     <w:multiLevelType w:val="multilevel"/>
     <w:tmpl w:val="F0E65D1A"/>
@@ -7566,7 +10150,7 @@
       </w:rPr>
     </w:lvl>
   </w:abstractNum>
-  <w:abstractNum w:abstractNumId="3" w15:restartNumberingAfterBreak="0">
+  <w:abstractNum w:abstractNumId="3">
     <w:nsid w:val="2D8C1ED6"/>
     <w:multiLevelType w:val="hybridMultilevel"/>
     <w:tmpl w:val="66A4F758"/>
@@ -7679,7 +10263,7 @@
       </w:rPr>
     </w:lvl>
   </w:abstractNum>
-  <w:abstractNum w:abstractNumId="4" w15:restartNumberingAfterBreak="0">
+  <w:abstractNum w:abstractNumId="4">
     <w:nsid w:val="3D17629B"/>
     <w:multiLevelType w:val="hybridMultilevel"/>
     <w:tmpl w:val="44C6D3C8"/>
@@ -7765,7 +10349,93 @@
       </w:pPr>
     </w:lvl>
   </w:abstractNum>
-  <w:abstractNum w:abstractNumId="5" w15:restartNumberingAfterBreak="0">
+  <w:abstractNum w:abstractNumId="5">
+    <w:nsid w:val="4AD7537C"/>
+    <w:multiLevelType w:val="hybridMultilevel"/>
+    <w:tmpl w:val="6C58FE2A"/>
+    <w:lvl w:ilvl="0" w:tplc="0410000F">
+      <w:start w:val="1"/>
+      <w:numFmt w:val="decimal"/>
+      <w:lvlText w:val="%1."/>
+      <w:lvlJc w:val="left"/>
+      <w:pPr>
+        <w:ind w:left="720" w:hanging="360"/>
+      </w:pPr>
+    </w:lvl>
+    <w:lvl w:ilvl="1" w:tplc="04100019" w:tentative="1">
+      <w:start w:val="1"/>
+      <w:numFmt w:val="lowerLetter"/>
+      <w:lvlText w:val="%2."/>
+      <w:lvlJc w:val="left"/>
+      <w:pPr>
+        <w:ind w:left="1440" w:hanging="360"/>
+      </w:pPr>
+    </w:lvl>
+    <w:lvl w:ilvl="2" w:tplc="0410001B" w:tentative="1">
+      <w:start w:val="1"/>
+      <w:numFmt w:val="lowerRoman"/>
+      <w:lvlText w:val="%3."/>
+      <w:lvlJc w:val="right"/>
+      <w:pPr>
+        <w:ind w:left="2160" w:hanging="180"/>
+      </w:pPr>
+    </w:lvl>
+    <w:lvl w:ilvl="3" w:tplc="0410000F" w:tentative="1">
+      <w:start w:val="1"/>
+      <w:numFmt w:val="decimal"/>
+      <w:lvlText w:val="%4."/>
+      <w:lvlJc w:val="left"/>
+      <w:pPr>
+        <w:ind w:left="2880" w:hanging="360"/>
+      </w:pPr>
+    </w:lvl>
+    <w:lvl w:ilvl="4" w:tplc="04100019" w:tentative="1">
+      <w:start w:val="1"/>
+      <w:numFmt w:val="lowerLetter"/>
+      <w:lvlText w:val="%5."/>
+      <w:lvlJc w:val="left"/>
+      <w:pPr>
+        <w:ind w:left="3600" w:hanging="360"/>
+      </w:pPr>
+    </w:lvl>
+    <w:lvl w:ilvl="5" w:tplc="0410001B" w:tentative="1">
+      <w:start w:val="1"/>
+      <w:numFmt w:val="lowerRoman"/>
+      <w:lvlText w:val="%6."/>
+      <w:lvlJc w:val="right"/>
+      <w:pPr>
+        <w:ind w:left="4320" w:hanging="180"/>
+      </w:pPr>
+    </w:lvl>
+    <w:lvl w:ilvl="6" w:tplc="0410000F" w:tentative="1">
+      <w:start w:val="1"/>
+      <w:numFmt w:val="decimal"/>
+      <w:lvlText w:val="%7."/>
+      <w:lvlJc w:val="left"/>
+      <w:pPr>
+        <w:ind w:left="5040" w:hanging="360"/>
+      </w:pPr>
+    </w:lvl>
+    <w:lvl w:ilvl="7" w:tplc="04100019" w:tentative="1">
+      <w:start w:val="1"/>
+      <w:numFmt w:val="lowerLetter"/>
+      <w:lvlText w:val="%8."/>
+      <w:lvlJc w:val="left"/>
+      <w:pPr>
+        <w:ind w:left="5760" w:hanging="360"/>
+      </w:pPr>
+    </w:lvl>
+    <w:lvl w:ilvl="8" w:tplc="0410001B" w:tentative="1">
+      <w:start w:val="1"/>
+      <w:numFmt w:val="lowerRoman"/>
+      <w:lvlText w:val="%9."/>
+      <w:lvlJc w:val="right"/>
+      <w:pPr>
+        <w:ind w:left="6480" w:hanging="180"/>
+      </w:pPr>
+    </w:lvl>
+  </w:abstractNum>
+  <w:abstractNum w:abstractNumId="6">
     <w:nsid w:val="4AF425CA"/>
     <w:multiLevelType w:val="multilevel"/>
     <w:tmpl w:val="BD0CF6EC"/>
@@ -7860,7 +10530,7 @@
       </w:pPr>
     </w:lvl>
   </w:abstractNum>
-  <w:abstractNum w:abstractNumId="6" w15:restartNumberingAfterBreak="0">
+  <w:abstractNum w:abstractNumId="7">
     <w:nsid w:val="4DA333DF"/>
     <w:multiLevelType w:val="multilevel"/>
     <w:tmpl w:val="7A0E05BA"/>
@@ -7973,7 +10643,7 @@
       </w:pPr>
     </w:lvl>
   </w:abstractNum>
-  <w:abstractNum w:abstractNumId="7" w15:restartNumberingAfterBreak="0">
+  <w:abstractNum w:abstractNumId="8">
     <w:nsid w:val="53A22FD3"/>
     <w:multiLevelType w:val="hybridMultilevel"/>
     <w:tmpl w:val="F704E5D0"/>
@@ -8059,7 +10729,7 @@
       </w:pPr>
     </w:lvl>
   </w:abstractNum>
-  <w:abstractNum w:abstractNumId="8" w15:restartNumberingAfterBreak="0">
+  <w:abstractNum w:abstractNumId="9">
     <w:nsid w:val="5EDF6EA6"/>
     <w:multiLevelType w:val="hybridMultilevel"/>
     <w:tmpl w:val="6C58FE2A"/>
@@ -8145,7 +10815,7 @@
       </w:pPr>
     </w:lvl>
   </w:abstractNum>
-  <w:abstractNum w:abstractNumId="9" w15:restartNumberingAfterBreak="0">
+  <w:abstractNum w:abstractNumId="10">
     <w:nsid w:val="70007325"/>
     <w:multiLevelType w:val="multilevel"/>
     <w:tmpl w:val="0410001F"/>
@@ -8234,7 +10904,7 @@
       </w:pPr>
     </w:lvl>
   </w:abstractNum>
-  <w:abstractNum w:abstractNumId="10" w15:restartNumberingAfterBreak="0">
+  <w:abstractNum w:abstractNumId="11">
     <w:nsid w:val="792E2382"/>
     <w:multiLevelType w:val="hybridMultilevel"/>
     <w:tmpl w:val="B04AA77A"/>
@@ -8347,7 +11017,7 @@
       </w:rPr>
     </w:lvl>
   </w:abstractNum>
-  <w:abstractNum w:abstractNumId="11" w15:restartNumberingAfterBreak="0">
+  <w:abstractNum w:abstractNumId="12">
     <w:nsid w:val="798F34CE"/>
     <w:multiLevelType w:val="hybridMultilevel"/>
     <w:tmpl w:val="0652E544"/>
@@ -8467,22 +11137,22 @@
     <w:abstractNumId w:val="0"/>
   </w:num>
   <w:num w:numId="3">
-    <w:abstractNumId w:val="5"/>
+    <w:abstractNumId w:val="6"/>
   </w:num>
   <w:num w:numId="4">
-    <w:abstractNumId w:val="10"/>
+    <w:abstractNumId w:val="11"/>
   </w:num>
   <w:num w:numId="5">
-    <w:abstractNumId w:val="6"/>
+    <w:abstractNumId w:val="7"/>
   </w:num>
   <w:num w:numId="6">
-    <w:abstractNumId w:val="7"/>
+    <w:abstractNumId w:val="8"/>
   </w:num>
   <w:num w:numId="7">
-    <w:abstractNumId w:val="8"/>
+    <w:abstractNumId w:val="9"/>
   </w:num>
   <w:num w:numId="8">
-    <w:abstractNumId w:val="11"/>
+    <w:abstractNumId w:val="12"/>
   </w:num>
   <w:num w:numId="9">
     <w:abstractNumId w:val="4"/>
@@ -8494,13 +11164,16 @@
     <w:abstractNumId w:val="3"/>
   </w:num>
   <w:num w:numId="12">
-    <w:abstractNumId w:val="9"/>
+    <w:abstractNumId w:val="10"/>
+  </w:num>
+  <w:num w:numId="13">
+    <w:abstractNumId w:val="5"/>
   </w:num>
 </w:numbering>
 </file>
 
 <file path=word/styles.xml><?xml version="1.0" encoding="utf-8"?>
-<w:styles xmlns:mc="http://schemas.openxmlformats.org/markup-compatibility/2006" xmlns:r="http://schemas.openxmlformats.org/officeDocument/2006/relationships" xmlns:w="http://schemas.openxmlformats.org/wordprocessingml/2006/main" xmlns:w14="http://schemas.microsoft.com/office/word/2010/wordml" xmlns:w15="http://schemas.microsoft.com/office/word/2012/wordml" xmlns:w16cid="http://schemas.microsoft.com/office/word/2016/wordml/cid" xmlns:w16se="http://schemas.microsoft.com/office/word/2015/wordml/symex" mc:Ignorable="w14 w15 w16se w16cid">
+<w:styles xmlns:mc="http://schemas.openxmlformats.org/markup-compatibility/2006" xmlns:r="http://schemas.openxmlformats.org/officeDocument/2006/relationships" xmlns:w="http://schemas.openxmlformats.org/wordprocessingml/2006/main" xmlns:w14="http://schemas.microsoft.com/office/word/2010/wordml" mc:Ignorable="w14">
   <w:docDefaults>
     <w:rPrDefault>
       <w:rPr>
@@ -8510,383 +11183,144 @@
     </w:rPrDefault>
     <w:pPrDefault/>
   </w:docDefaults>
-  <w:latentStyles w:defLockedState="0" w:defUIPriority="99" w:defSemiHidden="0" w:defUnhideWhenUsed="0" w:defQFormat="0" w:count="376">
-    <w:lsdException w:name="Normal" w:uiPriority="0" w:qFormat="1"/>
-    <w:lsdException w:name="heading 1" w:uiPriority="9" w:qFormat="1"/>
-    <w:lsdException w:name="heading 2" w:semiHidden="1" w:uiPriority="9" w:unhideWhenUsed="1" w:qFormat="1"/>
-    <w:lsdException w:name="heading 3" w:semiHidden="1" w:uiPriority="9" w:unhideWhenUsed="1" w:qFormat="1"/>
-    <w:lsdException w:name="heading 4" w:semiHidden="1" w:uiPriority="9" w:unhideWhenUsed="1" w:qFormat="1"/>
-    <w:lsdException w:name="heading 5" w:semiHidden="1" w:uiPriority="9" w:unhideWhenUsed="1" w:qFormat="1"/>
-    <w:lsdException w:name="heading 6" w:semiHidden="1" w:uiPriority="9" w:unhideWhenUsed="1" w:qFormat="1"/>
-    <w:lsdException w:name="heading 7" w:semiHidden="1" w:uiPriority="9" w:unhideWhenUsed="1" w:qFormat="1"/>
-    <w:lsdException w:name="heading 8" w:semiHidden="1" w:uiPriority="9" w:unhideWhenUsed="1" w:qFormat="1"/>
-    <w:lsdException w:name="heading 9" w:semiHidden="1" w:uiPriority="9" w:unhideWhenUsed="1" w:qFormat="1"/>
-    <w:lsdException w:name="index 1" w:semiHidden="1" w:unhideWhenUsed="1"/>
-    <w:lsdException w:name="index 2" w:semiHidden="1" w:unhideWhenUsed="1"/>
-    <w:lsdException w:name="index 3" w:semiHidden="1" w:unhideWhenUsed="1"/>
-    <w:lsdException w:name="index 4" w:semiHidden="1" w:unhideWhenUsed="1"/>
-    <w:lsdException w:name="index 5" w:semiHidden="1" w:unhideWhenUsed="1"/>
-    <w:lsdException w:name="index 6" w:semiHidden="1" w:unhideWhenUsed="1"/>
-    <w:lsdException w:name="index 7" w:semiHidden="1" w:unhideWhenUsed="1"/>
-    <w:lsdException w:name="index 8" w:semiHidden="1" w:unhideWhenUsed="1"/>
-    <w:lsdException w:name="index 9" w:semiHidden="1" w:unhideWhenUsed="1"/>
-    <w:lsdException w:name="toc 1" w:semiHidden="1" w:uiPriority="39" w:unhideWhenUsed="1"/>
-    <w:lsdException w:name="toc 2" w:semiHidden="1" w:uiPriority="39" w:unhideWhenUsed="1"/>
-    <w:lsdException w:name="toc 3" w:semiHidden="1" w:uiPriority="39" w:unhideWhenUsed="1"/>
-    <w:lsdException w:name="toc 4" w:semiHidden="1" w:uiPriority="39" w:unhideWhenUsed="1"/>
-    <w:lsdException w:name="toc 5" w:semiHidden="1" w:uiPriority="39" w:unhideWhenUsed="1"/>
-    <w:lsdException w:name="toc 6" w:semiHidden="1" w:uiPriority="39" w:unhideWhenUsed="1"/>
-    <w:lsdException w:name="toc 7" w:semiHidden="1" w:uiPriority="39" w:unhideWhenUsed="1"/>
-    <w:lsdException w:name="toc 8" w:semiHidden="1" w:uiPriority="39" w:unhideWhenUsed="1"/>
-    <w:lsdException w:name="toc 9" w:semiHidden="1" w:uiPriority="39" w:unhideWhenUsed="1"/>
-    <w:lsdException w:name="Normal Indent" w:semiHidden="1" w:unhideWhenUsed="1"/>
-    <w:lsdException w:name="footnote text" w:semiHidden="1" w:unhideWhenUsed="1"/>
-    <w:lsdException w:name="annotation text" w:semiHidden="1" w:unhideWhenUsed="1"/>
-    <w:lsdException w:name="header" w:semiHidden="1" w:unhideWhenUsed="1"/>
-    <w:lsdException w:name="footer" w:semiHidden="1" w:unhideWhenUsed="1"/>
-    <w:lsdException w:name="index heading" w:semiHidden="1" w:unhideWhenUsed="1"/>
-    <w:lsdException w:name="caption" w:semiHidden="1" w:uiPriority="35" w:unhideWhenUsed="1" w:qFormat="1"/>
-    <w:lsdException w:name="table of figures" w:semiHidden="1" w:unhideWhenUsed="1"/>
-    <w:lsdException w:name="envelope address" w:semiHidden="1" w:unhideWhenUsed="1"/>
-    <w:lsdException w:name="envelope return" w:semiHidden="1" w:unhideWhenUsed="1"/>
-    <w:lsdException w:name="footnote reference" w:semiHidden="1" w:unhideWhenUsed="1"/>
-    <w:lsdException w:name="annotation reference" w:semiHidden="1" w:unhideWhenUsed="1"/>
-    <w:lsdException w:name="line number" w:semiHidden="1" w:unhideWhenUsed="1"/>
-    <w:lsdException w:name="page number" w:semiHidden="1" w:unhideWhenUsed="1"/>
-    <w:lsdException w:name="endnote reference" w:semiHidden="1" w:unhideWhenUsed="1"/>
-    <w:lsdException w:name="endnote text" w:semiHidden="1" w:unhideWhenUsed="1"/>
-    <w:lsdException w:name="table of authorities" w:semiHidden="1" w:unhideWhenUsed="1"/>
-    <w:lsdException w:name="macro" w:semiHidden="1" w:unhideWhenUsed="1"/>
-    <w:lsdException w:name="toa heading" w:semiHidden="1" w:unhideWhenUsed="1"/>
-    <w:lsdException w:name="List" w:semiHidden="1" w:unhideWhenUsed="1"/>
-    <w:lsdException w:name="List Bullet" w:semiHidden="1" w:unhideWhenUsed="1"/>
-    <w:lsdException w:name="List Number" w:semiHidden="1" w:unhideWhenUsed="1"/>
-    <w:lsdException w:name="List 2" w:semiHidden="1" w:unhideWhenUsed="1"/>
-    <w:lsdException w:name="List 3" w:semiHidden="1" w:unhideWhenUsed="1"/>
-    <w:lsdException w:name="List 4" w:semiHidden="1" w:unhideWhenUsed="1"/>
-    <w:lsdException w:name="List 5" w:semiHidden="1" w:unhideWhenUsed="1"/>
-    <w:lsdException w:name="List Bullet 2" w:semiHidden="1" w:unhideWhenUsed="1"/>
-    <w:lsdException w:name="List Bullet 3" w:semiHidden="1" w:unhideWhenUsed="1"/>
-    <w:lsdException w:name="List Bullet 4" w:semiHidden="1" w:unhideWhenUsed="1"/>
-    <w:lsdException w:name="List Bullet 5" w:semiHidden="1" w:unhideWhenUsed="1"/>
-    <w:lsdException w:name="List Number 2" w:semiHidden="1" w:unhideWhenUsed="1"/>
-    <w:lsdException w:name="List Number 3" w:semiHidden="1" w:unhideWhenUsed="1"/>
-    <w:lsdException w:name="List Number 4" w:semiHidden="1" w:unhideWhenUsed="1"/>
-    <w:lsdException w:name="List Number 5" w:semiHidden="1" w:unhideWhenUsed="1"/>
-    <w:lsdException w:name="Title" w:uiPriority="10" w:qFormat="1"/>
-    <w:lsdException w:name="Closing" w:semiHidden="1" w:unhideWhenUsed="1"/>
-    <w:lsdException w:name="Signature" w:semiHidden="1" w:unhideWhenUsed="1"/>
-    <w:lsdException w:name="Default Paragraph Font" w:semiHidden="1" w:uiPriority="1" w:unhideWhenUsed="1"/>
-    <w:lsdException w:name="Body Text" w:semiHidden="1" w:unhideWhenUsed="1"/>
-    <w:lsdException w:name="Body Text Indent" w:semiHidden="1" w:unhideWhenUsed="1"/>
-    <w:lsdException w:name="List Continue" w:semiHidden="1" w:unhideWhenUsed="1"/>
-    <w:lsdException w:name="List Continue 2" w:semiHidden="1" w:unhideWhenUsed="1"/>
-    <w:lsdException w:name="List Continue 3" w:semiHidden="1" w:unhideWhenUsed="1"/>
-    <w:lsdException w:name="List Continue 4" w:semiHidden="1" w:unhideWhenUsed="1"/>
-    <w:lsdException w:name="List Continue 5" w:semiHidden="1" w:unhideWhenUsed="1"/>
-    <w:lsdException w:name="Message Header" w:semiHidden="1" w:unhideWhenUsed="1"/>
-    <w:lsdException w:name="Subtitle" w:uiPriority="11" w:qFormat="1"/>
-    <w:lsdException w:name="Salutation" w:semiHidden="1" w:unhideWhenUsed="1"/>
-    <w:lsdException w:name="Date" w:semiHidden="1" w:unhideWhenUsed="1"/>
-    <w:lsdException w:name="Body Text First Indent" w:semiHidden="1" w:unhideWhenUsed="1"/>
-    <w:lsdException w:name="Body Text First Indent 2" w:semiHidden="1" w:unhideWhenUsed="1"/>
-    <w:lsdException w:name="Note Heading" w:semiHidden="1" w:unhideWhenUsed="1"/>
-    <w:lsdException w:name="Body Text 2" w:semiHidden="1" w:unhideWhenUsed="1"/>
-    <w:lsdException w:name="Body Text 3" w:semiHidden="1" w:unhideWhenUsed="1"/>
-    <w:lsdException w:name="Body Text Indent 2" w:semiHidden="1" w:unhideWhenUsed="1"/>
-    <w:lsdException w:name="Body Text Indent 3" w:semiHidden="1" w:unhideWhenUsed="1"/>
-    <w:lsdException w:name="Block Text" w:semiHidden="1" w:unhideWhenUsed="1"/>
-    <w:lsdException w:name="Hyperlink" w:semiHidden="1" w:unhideWhenUsed="1"/>
-    <w:lsdException w:name="FollowedHyperlink" w:semiHidden="1" w:unhideWhenUsed="1"/>
-    <w:lsdException w:name="Strong" w:uiPriority="22" w:qFormat="1"/>
-    <w:lsdException w:name="Emphasis" w:uiPriority="20" w:qFormat="1"/>
-    <w:lsdException w:name="Document Map" w:semiHidden="1" w:unhideWhenUsed="1"/>
-    <w:lsdException w:name="Plain Text" w:semiHidden="1" w:unhideWhenUsed="1"/>
-    <w:lsdException w:name="E-mail Signature" w:semiHidden="1" w:unhideWhenUsed="1"/>
-    <w:lsdException w:name="HTML Top of Form" w:semiHidden="1" w:unhideWhenUsed="1"/>
-    <w:lsdException w:name="HTML Bottom of Form" w:semiHidden="1" w:unhideWhenUsed="1"/>
-    <w:lsdException w:name="Normal (Web)" w:semiHidden="1" w:unhideWhenUsed="1"/>
-    <w:lsdException w:name="HTML Acronym" w:semiHidden="1" w:unhideWhenUsed="1"/>
-    <w:lsdException w:name="HTML Address" w:semiHidden="1" w:unhideWhenUsed="1"/>
-    <w:lsdException w:name="HTML Cite" w:semiHidden="1" w:unhideWhenUsed="1"/>
-    <w:lsdException w:name="HTML Code" w:semiHidden="1" w:unhideWhenUsed="1"/>
-    <w:lsdException w:name="HTML Definition" w:semiHidden="1" w:unhideWhenUsed="1"/>
-    <w:lsdException w:name="HTML Keyboard" w:semiHidden="1" w:unhideWhenUsed="1"/>
-    <w:lsdException w:name="HTML Preformatted" w:semiHidden="1" w:unhideWhenUsed="1"/>
-    <w:lsdException w:name="HTML Sample" w:semiHidden="1" w:unhideWhenUsed="1"/>
-    <w:lsdException w:name="HTML Typewriter" w:semiHidden="1" w:unhideWhenUsed="1"/>
-    <w:lsdException w:name="HTML Variable" w:semiHidden="1" w:unhideWhenUsed="1"/>
-    <w:lsdException w:name="Normal Table" w:semiHidden="1" w:unhideWhenUsed="1"/>
-    <w:lsdException w:name="annotation subject" w:semiHidden="1" w:unhideWhenUsed="1"/>
-    <w:lsdException w:name="No List" w:semiHidden="1" w:unhideWhenUsed="1"/>
-    <w:lsdException w:name="Outline List 1" w:semiHidden="1" w:unhideWhenUsed="1"/>
-    <w:lsdException w:name="Outline List 2" w:semiHidden="1" w:unhideWhenUsed="1"/>
-    <w:lsdException w:name="Outline List 3" w:semiHidden="1" w:unhideWhenUsed="1"/>
-    <w:lsdException w:name="Table Simple 1" w:semiHidden="1" w:unhideWhenUsed="1"/>
-    <w:lsdException w:name="Table Simple 2" w:semiHidden="1" w:unhideWhenUsed="1"/>
-    <w:lsdException w:name="Table Simple 3" w:semiHidden="1" w:unhideWhenUsed="1"/>
-    <w:lsdException w:name="Table Classic 1" w:semiHidden="1" w:unhideWhenUsed="1"/>
-    <w:lsdException w:name="Table Classic 2" w:semiHidden="1" w:unhideWhenUsed="1"/>
-    <w:lsdException w:name="Table Classic 3" w:semiHidden="1" w:unhideWhenUsed="1"/>
-    <w:lsdException w:name="Table Classic 4" w:semiHidden="1" w:unhideWhenUsed="1"/>
-    <w:lsdException w:name="Table Colorful 1" w:semiHidden="1" w:unhideWhenUsed="1"/>
-    <w:lsdException w:name="Table Colorful 2" w:semiHidden="1" w:unhideWhenUsed="1"/>
-    <w:lsdException w:name="Table Colorful 3" w:semiHidden="1" w:unhideWhenUsed="1"/>
-    <w:lsdException w:name="Table Columns 1" w:semiHidden="1" w:unhideWhenUsed="1"/>
-    <w:lsdException w:name="Table Columns 2" w:semiHidden="1" w:unhideWhenUsed="1"/>
-    <w:lsdException w:name="Table Columns 3" w:semiHidden="1" w:unhideWhenUsed="1"/>
-    <w:lsdException w:name="Table Columns 4" w:semiHidden="1" w:unhideWhenUsed="1"/>
-    <w:lsdException w:name="Table Columns 5" w:semiHidden="1" w:unhideWhenUsed="1"/>
-    <w:lsdException w:name="Table Grid 1" w:semiHidden="1" w:unhideWhenUsed="1"/>
-    <w:lsdException w:name="Table Grid 2" w:semiHidden="1" w:unhideWhenUsed="1"/>
-    <w:lsdException w:name="Table Grid 3" w:semiHidden="1" w:unhideWhenUsed="1"/>
-    <w:lsdException w:name="Table Grid 4" w:semiHidden="1" w:unhideWhenUsed="1"/>
-    <w:lsdException w:name="Table Grid 5" w:semiHidden="1" w:unhideWhenUsed="1"/>
-    <w:lsdException w:name="Table Grid 6" w:semiHidden="1" w:unhideWhenUsed="1"/>
-    <w:lsdException w:name="Table Grid 7" w:semiHidden="1" w:unhideWhenUsed="1"/>
-    <w:lsdException w:name="Table Grid 8" w:semiHidden="1" w:unhideWhenUsed="1"/>
-    <w:lsdException w:name="Table List 1" w:semiHidden="1" w:unhideWhenUsed="1"/>
-    <w:lsdException w:name="Table List 2" w:semiHidden="1" w:unhideWhenUsed="1"/>
-    <w:lsdException w:name="Table List 3" w:semiHidden="1" w:unhideWhenUsed="1"/>
-    <w:lsdException w:name="Table List 4" w:semiHidden="1" w:unhideWhenUsed="1"/>
-    <w:lsdException w:name="Table List 5" w:semiHidden="1" w:unhideWhenUsed="1"/>
-    <w:lsdException w:name="Table List 6" w:semiHidden="1" w:unhideWhenUsed="1"/>
-    <w:lsdException w:name="Table List 7" w:semiHidden="1" w:unhideWhenUsed="1"/>
-    <w:lsdException w:name="Table List 8" w:semiHidden="1" w:unhideWhenUsed="1"/>
-    <w:lsdException w:name="Table 3D effects 1" w:semiHidden="1" w:unhideWhenUsed="1"/>
-    <w:lsdException w:name="Table 3D effects 2" w:semiHidden="1" w:unhideWhenUsed="1"/>
-    <w:lsdException w:name="Table 3D effects 3" w:semiHidden="1" w:unhideWhenUsed="1"/>
-    <w:lsdException w:name="Table Contemporary" w:semiHidden="1" w:unhideWhenUsed="1"/>
-    <w:lsdException w:name="Table Elegant" w:semiHidden="1" w:unhideWhenUsed="1"/>
-    <w:lsdException w:name="Table Professional" w:semiHidden="1" w:unhideWhenUsed="1"/>
-    <w:lsdException w:name="Table Subtle 1" w:semiHidden="1" w:unhideWhenUsed="1"/>
-    <w:lsdException w:name="Table Subtle 2" w:semiHidden="1" w:unhideWhenUsed="1"/>
-    <w:lsdException w:name="Table Web 1" w:semiHidden="1" w:unhideWhenUsed="1"/>
-    <w:lsdException w:name="Table Web 2" w:semiHidden="1" w:unhideWhenUsed="1"/>
-    <w:lsdException w:name="Table Web 3" w:semiHidden="1" w:unhideWhenUsed="1"/>
-    <w:lsdException w:name="Balloon Text" w:semiHidden="1" w:unhideWhenUsed="1"/>
-    <w:lsdException w:name="Table Grid" w:uiPriority="59"/>
-    <w:lsdException w:name="Table Theme" w:semiHidden="1" w:unhideWhenUsed="1"/>
-    <w:lsdException w:name="Placeholder Text" w:semiHidden="1"/>
-    <w:lsdException w:name="No Spacing" w:uiPriority="1" w:qFormat="1"/>
-    <w:lsdException w:name="Light Shading" w:uiPriority="60"/>
-    <w:lsdException w:name="Light List" w:uiPriority="61"/>
-    <w:lsdException w:name="Light Grid" w:uiPriority="62"/>
-    <w:lsdException w:name="Medium Shading 1" w:uiPriority="63"/>
-    <w:lsdException w:name="Medium Shading 2" w:uiPriority="64"/>
-    <w:lsdException w:name="Medium List 1" w:uiPriority="65"/>
-    <w:lsdException w:name="Medium List 2" w:uiPriority="66"/>
-    <w:lsdException w:name="Medium Grid 1" w:uiPriority="67"/>
-    <w:lsdException w:name="Medium Grid 2" w:uiPriority="68"/>
-    <w:lsdException w:name="Medium Grid 3" w:uiPriority="69"/>
-    <w:lsdException w:name="Dark List" w:uiPriority="70"/>
-    <w:lsdException w:name="Colorful Shading" w:uiPriority="71"/>
-    <w:lsdException w:name="Colorful List" w:uiPriority="72"/>
-    <w:lsdException w:name="Colorful Grid" w:uiPriority="73"/>
-    <w:lsdException w:name="Light Shading Accent 1" w:uiPriority="60"/>
-    <w:lsdException w:name="Light List Accent 1" w:uiPriority="61"/>
-    <w:lsdException w:name="Light Grid Accent 1" w:uiPriority="62"/>
-    <w:lsdException w:name="Medium Shading 1 Accent 1" w:uiPriority="63"/>
-    <w:lsdException w:name="Medium Shading 2 Accent 1" w:uiPriority="64"/>
-    <w:lsdException w:name="Medium List 1 Accent 1" w:uiPriority="65"/>
-    <w:lsdException w:name="Revision" w:semiHidden="1"/>
-    <w:lsdException w:name="List Paragraph" w:uiPriority="34" w:qFormat="1"/>
-    <w:lsdException w:name="Quote" w:uiPriority="29" w:qFormat="1"/>
-    <w:lsdException w:name="Intense Quote" w:uiPriority="30" w:qFormat="1"/>
-    <w:lsdException w:name="Medium List 2 Accent 1" w:uiPriority="66"/>
-    <w:lsdException w:name="Medium Grid 1 Accent 1" w:uiPriority="67"/>
-    <w:lsdException w:name="Medium Grid 2 Accent 1" w:uiPriority="68"/>
-    <w:lsdException w:name="Medium Grid 3 Accent 1" w:uiPriority="69"/>
-    <w:lsdException w:name="Dark List Accent 1" w:uiPriority="70"/>
-    <w:lsdException w:name="Colorful Shading Accent 1" w:uiPriority="71"/>
-    <w:lsdException w:name="Colorful List Accent 1" w:uiPriority="72"/>
-    <w:lsdException w:name="Colorful Grid Accent 1" w:uiPriority="73"/>
-    <w:lsdException w:name="Light Shading Accent 2" w:uiPriority="60"/>
-    <w:lsdException w:name="Light List Accent 2" w:uiPriority="61"/>
-    <w:lsdException w:name="Light Grid Accent 2" w:uiPriority="62"/>
-    <w:lsdException w:name="Medium Shading 1 Accent 2" w:uiPriority="63"/>
-    <w:lsdException w:name="Medium Shading 2 Accent 2" w:uiPriority="64"/>
-    <w:lsdException w:name="Medium List 1 Accent 2" w:uiPriority="65"/>
-    <w:lsdException w:name="Medium List 2 Accent 2" w:uiPriority="66"/>
-    <w:lsdException w:name="Medium Grid 1 Accent 2" w:uiPriority="67"/>
-    <w:lsdException w:name="Medium Grid 2 Accent 2" w:uiPriority="68"/>
-    <w:lsdException w:name="Medium Grid 3 Accent 2" w:uiPriority="69"/>
-    <w:lsdException w:name="Dark List Accent 2" w:uiPriority="70"/>
-    <w:lsdException w:name="Colorful Shading Accent 2" w:uiPriority="71"/>
-    <w:lsdException w:name="Colorful List Accent 2" w:uiPriority="72"/>
-    <w:lsdException w:name="Colorful Grid Accent 2" w:uiPriority="73"/>
-    <w:lsdException w:name="Light Shading Accent 3" w:uiPriority="60"/>
-    <w:lsdException w:name="Light List Accent 3" w:uiPriority="61"/>
-    <w:lsdException w:name="Light Grid Accent 3" w:uiPriority="62"/>
-    <w:lsdException w:name="Medium Shading 1 Accent 3" w:uiPriority="63"/>
-    <w:lsdException w:name="Medium Shading 2 Accent 3" w:uiPriority="64"/>
-    <w:lsdException w:name="Medium List 1 Accent 3" w:uiPriority="65"/>
-    <w:lsdException w:name="Medium List 2 Accent 3" w:uiPriority="66"/>
-    <w:lsdException w:name="Medium Grid 1 Accent 3" w:uiPriority="67"/>
-    <w:lsdException w:name="Medium Grid 2 Accent 3" w:uiPriority="68"/>
-    <w:lsdException w:name="Medium Grid 3 Accent 3" w:uiPriority="69"/>
-    <w:lsdException w:name="Dark List Accent 3" w:uiPriority="70"/>
-    <w:lsdException w:name="Colorful Shading Accent 3" w:uiPriority="71"/>
-    <w:lsdException w:name="Colorful List Accent 3" w:uiPriority="72"/>
-    <w:lsdException w:name="Colorful Grid Accent 3" w:uiPriority="73"/>
-    <w:lsdException w:name="Light Shading Accent 4" w:uiPriority="60"/>
-    <w:lsdException w:name="Light List Accent 4" w:uiPriority="61"/>
-    <w:lsdException w:name="Light Grid Accent 4" w:uiPriority="62"/>
-    <w:lsdException w:name="Medium Shading 1 Accent 4" w:uiPriority="63"/>
-    <w:lsdException w:name="Medium Shading 2 Accent 4" w:uiPriority="64"/>
-    <w:lsdException w:name="Medium List 1 Accent 4" w:uiPriority="65"/>
-    <w:lsdException w:name="Medium List 2 Accent 4" w:uiPriority="66"/>
-    <w:lsdException w:name="Medium Grid 1 Accent 4" w:uiPriority="67"/>
-    <w:lsdException w:name="Medium Grid 2 Accent 4" w:uiPriority="68"/>
-    <w:lsdException w:name="Medium Grid 3 Accent 4" w:uiPriority="69"/>
-    <w:lsdException w:name="Dark List Accent 4" w:uiPriority="70"/>
-    <w:lsdException w:name="Colorful Shading Accent 4" w:uiPriority="71"/>
-    <w:lsdException w:name="Colorful List Accent 4" w:uiPriority="72"/>
-    <w:lsdException w:name="Colorful Grid Accent 4" w:uiPriority="73"/>
-    <w:lsdException w:name="Light Shading Accent 5" w:uiPriority="60"/>
-    <w:lsdException w:name="Light List Accent 5" w:uiPriority="61"/>
-    <w:lsdException w:name="Light Grid Accent 5" w:uiPriority="62"/>
-    <w:lsdException w:name="Medium Shading 1 Accent 5" w:uiPriority="63"/>
-    <w:lsdException w:name="Medium Shading 2 Accent 5" w:uiPriority="64"/>
-    <w:lsdException w:name="Medium List 1 Accent 5" w:uiPriority="65"/>
-    <w:lsdException w:name="Medium List 2 Accent 5" w:uiPriority="66"/>
-    <w:lsdException w:name="Medium Grid 1 Accent 5" w:uiPriority="67"/>
-    <w:lsdException w:name="Medium Grid 2 Accent 5" w:uiPriority="68"/>
-    <w:lsdException w:name="Medium Grid 3 Accent 5" w:uiPriority="69"/>
-    <w:lsdException w:name="Dark List Accent 5" w:uiPriority="70"/>
-    <w:lsdException w:name="Colorful Shading Accent 5" w:uiPriority="71"/>
-    <w:lsdException w:name="Colorful List Accent 5" w:uiPriority="72"/>
-    <w:lsdException w:name="Colorful Grid Accent 5" w:uiPriority="73"/>
-    <w:lsdException w:name="Light Shading Accent 6" w:uiPriority="60"/>
-    <w:lsdException w:name="Light List Accent 6" w:uiPriority="61"/>
-    <w:lsdException w:name="Light Grid Accent 6" w:uiPriority="62"/>
-    <w:lsdException w:name="Medium Shading 1 Accent 6" w:uiPriority="63"/>
-    <w:lsdException w:name="Medium Shading 2 Accent 6" w:uiPriority="64"/>
-    <w:lsdException w:name="Medium List 1 Accent 6" w:uiPriority="65"/>
-    <w:lsdException w:name="Medium List 2 Accent 6" w:uiPriority="66"/>
-    <w:lsdException w:name="Medium Grid 1 Accent 6" w:uiPriority="67"/>
-    <w:lsdException w:name="Medium Grid 2 Accent 6" w:uiPriority="68"/>
-    <w:lsdException w:name="Medium Grid 3 Accent 6" w:uiPriority="69"/>
-    <w:lsdException w:name="Dark List Accent 6" w:uiPriority="70"/>
-    <w:lsdException w:name="Colorful Shading Accent 6" w:uiPriority="71"/>
-    <w:lsdException w:name="Colorful List Accent 6" w:uiPriority="72"/>
-    <w:lsdException w:name="Colorful Grid Accent 6" w:uiPriority="73"/>
-    <w:lsdException w:name="Subtle Emphasis" w:uiPriority="19" w:qFormat="1"/>
-    <w:lsdException w:name="Intense Emphasis" w:uiPriority="21" w:qFormat="1"/>
-    <w:lsdException w:name="Subtle Reference" w:uiPriority="31" w:qFormat="1"/>
-    <w:lsdException w:name="Intense Reference" w:uiPriority="32" w:qFormat="1"/>
-    <w:lsdException w:name="Book Title" w:uiPriority="33" w:qFormat="1"/>
-    <w:lsdException w:name="Bibliography" w:semiHidden="1" w:uiPriority="37" w:unhideWhenUsed="1"/>
-    <w:lsdException w:name="TOC Heading" w:semiHidden="1" w:uiPriority="39" w:unhideWhenUsed="1" w:qFormat="1"/>
-    <w:lsdException w:name="Plain Table 1" w:uiPriority="41"/>
-    <w:lsdException w:name="Plain Table 2" w:uiPriority="42"/>
-    <w:lsdException w:name="Plain Table 3" w:uiPriority="43"/>
-    <w:lsdException w:name="Plain Table 4" w:uiPriority="44"/>
-    <w:lsdException w:name="Plain Table 5" w:uiPriority="45"/>
-    <w:lsdException w:name="Grid Table Light" w:uiPriority="40"/>
-    <w:lsdException w:name="Grid Table 1 Light" w:uiPriority="46"/>
-    <w:lsdException w:name="Grid Table 2" w:uiPriority="47"/>
-    <w:lsdException w:name="Grid Table 3" w:uiPriority="48"/>
-    <w:lsdException w:name="Grid Table 4" w:uiPriority="49"/>
-    <w:lsdException w:name="Grid Table 5 Dark" w:uiPriority="50"/>
-    <w:lsdException w:name="Grid Table 6 Colorful" w:uiPriority="51"/>
-    <w:lsdException w:name="Grid Table 7 Colorful" w:uiPriority="52"/>
-    <w:lsdException w:name="Grid Table 1 Light Accent 1" w:uiPriority="46"/>
-    <w:lsdException w:name="Grid Table 2 Accent 1" w:uiPriority="47"/>
-    <w:lsdException w:name="Grid Table 3 Accent 1" w:uiPriority="48"/>
-    <w:lsdException w:name="Grid Table 4 Accent 1" w:uiPriority="49"/>
-    <w:lsdException w:name="Grid Table 5 Dark Accent 1" w:uiPriority="50"/>
-    <w:lsdException w:name="Grid Table 6 Colorful Accent 1" w:uiPriority="51"/>
-    <w:lsdException w:name="Grid Table 7 Colorful Accent 1" w:uiPriority="52"/>
-    <w:lsdException w:name="Grid Table 1 Light Accent 2" w:uiPriority="46"/>
-    <w:lsdException w:name="Grid Table 2 Accent 2" w:uiPriority="47"/>
-    <w:lsdException w:name="Grid Table 3 Accent 2" w:uiPriority="48"/>
-    <w:lsdException w:name="Grid Table 4 Accent 2" w:uiPriority="49"/>
-    <w:lsdException w:name="Grid Table 5 Dark Accent 2" w:uiPriority="50"/>
-    <w:lsdException w:name="Grid Table 6 Colorful Accent 2" w:uiPriority="51"/>
-    <w:lsdException w:name="Grid Table 7 Colorful Accent 2" w:uiPriority="52"/>
-    <w:lsdException w:name="Grid Table 1 Light Accent 3" w:uiPriority="46"/>
-    <w:lsdException w:name="Grid Table 2 Accent 3" w:uiPriority="47"/>
-    <w:lsdException w:name="Grid Table 3 Accent 3" w:uiPriority="48"/>
-    <w:lsdException w:name="Grid Table 4 Accent 3" w:uiPriority="49"/>
-    <w:lsdException w:name="Grid Table 5 Dark Accent 3" w:uiPriority="50"/>
-    <w:lsdException w:name="Grid Table 6 Colorful Accent 3" w:uiPriority="51"/>
-    <w:lsdException w:name="Grid Table 7 Colorful Accent 3" w:uiPriority="52"/>
-    <w:lsdException w:name="Grid Table 1 Light Accent 4" w:uiPriority="46"/>
-    <w:lsdException w:name="Grid Table 2 Accent 4" w:uiPriority="47"/>
-    <w:lsdException w:name="Grid Table 3 Accent 4" w:uiPriority="48"/>
-    <w:lsdException w:name="Grid Table 4 Accent 4" w:uiPriority="49"/>
-    <w:lsdException w:name="Grid Table 5 Dark Accent 4" w:uiPriority="50"/>
-    <w:lsdException w:name="Grid Table 6 Colorful Accent 4" w:uiPriority="51"/>
-    <w:lsdException w:name="Grid Table 7 Colorful Accent 4" w:uiPriority="52"/>
-    <w:lsdException w:name="Grid Table 1 Light Accent 5" w:uiPriority="46"/>
-    <w:lsdException w:name="Grid Table 2 Accent 5" w:uiPriority="47"/>
-    <w:lsdException w:name="Grid Table 3 Accent 5" w:uiPriority="48"/>
-    <w:lsdException w:name="Grid Table 4 Accent 5" w:uiPriority="49"/>
-    <w:lsdException w:name="Grid Table 5 Dark Accent 5" w:uiPriority="50"/>
-    <w:lsdException w:name="Grid Table 6 Colorful Accent 5" w:uiPriority="51"/>
-    <w:lsdException w:name="Grid Table 7 Colorful Accent 5" w:uiPriority="52"/>
-    <w:lsdException w:name="Grid Table 1 Light Accent 6" w:uiPriority="46"/>
-    <w:lsdException w:name="Grid Table 2 Accent 6" w:uiPriority="47"/>
-    <w:lsdException w:name="Grid Table 3 Accent 6" w:uiPriority="48"/>
-    <w:lsdException w:name="Grid Table 4 Accent 6" w:uiPriority="49"/>
-    <w:lsdException w:name="Grid Table 5 Dark Accent 6" w:uiPriority="50"/>
-    <w:lsdException w:name="Grid Table 6 Colorful Accent 6" w:uiPriority="51"/>
-    <w:lsdException w:name="Grid Table 7 Colorful Accent 6" w:uiPriority="52"/>
-    <w:lsdException w:name="List Table 1 Light" w:uiPriority="46"/>
-    <w:lsdException w:name="List Table 2" w:uiPriority="47"/>
-    <w:lsdException w:name="List Table 3" w:uiPriority="48"/>
-    <w:lsdException w:name="List Table 4" w:uiPriority="49"/>
-    <w:lsdException w:name="List Table 5 Dark" w:uiPriority="50"/>
-    <w:lsdException w:name="List Table 6 Colorful" w:uiPriority="51"/>
-    <w:lsdException w:name="List Table 7 Colorful" w:uiPriority="52"/>
-    <w:lsdException w:name="List Table 1 Light Accent 1" w:uiPriority="46"/>
-    <w:lsdException w:name="List Table 2 Accent 1" w:uiPriority="47"/>
-    <w:lsdException w:name="List Table 3 Accent 1" w:uiPriority="48"/>
-    <w:lsdException w:name="List Table 4 Accent 1" w:uiPriority="49"/>
-    <w:lsdException w:name="List Table 5 Dark Accent 1" w:uiPriority="50"/>
-    <w:lsdException w:name="List Table 6 Colorful Accent 1" w:uiPriority="51"/>
-    <w:lsdException w:name="List Table 7 Colorful Accent 1" w:uiPriority="52"/>
-    <w:lsdException w:name="List Table 1 Light Accent 2" w:uiPriority="46"/>
-    <w:lsdException w:name="List Table 2 Accent 2" w:uiPriority="47"/>
-    <w:lsdException w:name="List Table 3 Accent 2" w:uiPriority="48"/>
-    <w:lsdException w:name="List Table 4 Accent 2" w:uiPriority="49"/>
-    <w:lsdException w:name="List Table 5 Dark Accent 2" w:uiPriority="50"/>
-    <w:lsdException w:name="List Table 6 Colorful Accent 2" w:uiPriority="51"/>
-    <w:lsdException w:name="List Table 7 Colorful Accent 2" w:uiPriority="52"/>
-    <w:lsdException w:name="List Table 1 Light Accent 3" w:uiPriority="46"/>
-    <w:lsdException w:name="List Table 2 Accent 3" w:uiPriority="47"/>
-    <w:lsdException w:name="List Table 3 Accent 3" w:uiPriority="48"/>
-    <w:lsdException w:name="List Table 4 Accent 3" w:uiPriority="49"/>
-    <w:lsdException w:name="List Table 5 Dark Accent 3" w:uiPriority="50"/>
-    <w:lsdException w:name="List Table 6 Colorful Accent 3" w:uiPriority="51"/>
-    <w:lsdException w:name="List Table 7 Colorful Accent 3" w:uiPriority="52"/>
-    <w:lsdException w:name="List Table 1 Light Accent 4" w:uiPriority="46"/>
-    <w:lsdException w:name="List Table 2 Accent 4" w:uiPriority="47"/>
-    <w:lsdException w:name="List Table 3 Accent 4" w:uiPriority="48"/>
-    <w:lsdException w:name="List Table 4 Accent 4" w:uiPriority="49"/>
-    <w:lsdException w:name="List Table 5 Dark Accent 4" w:uiPriority="50"/>
-    <w:lsdException w:name="List Table 6 Colorful Accent 4" w:uiPriority="51"/>
-    <w:lsdException w:name="List Table 7 Colorful Accent 4" w:uiPriority="52"/>
-    <w:lsdException w:name="List Table 1 Light Accent 5" w:uiPriority="46"/>
-    <w:lsdException w:name="List Table 2 Accent 5" w:uiPriority="47"/>
-    <w:lsdException w:name="List Table 3 Accent 5" w:uiPriority="48"/>
-    <w:lsdException w:name="List Table 4 Accent 5" w:uiPriority="49"/>
-    <w:lsdException w:name="List Table 5 Dark Accent 5" w:uiPriority="50"/>
-    <w:lsdException w:name="List Table 6 Colorful Accent 5" w:uiPriority="51"/>
-    <w:lsdException w:name="List Table 7 Colorful Accent 5" w:uiPriority="52"/>
-    <w:lsdException w:name="List Table 1 Light Accent 6" w:uiPriority="46"/>
-    <w:lsdException w:name="List Table 2 Accent 6" w:uiPriority="47"/>
-    <w:lsdException w:name="List Table 3 Accent 6" w:uiPriority="48"/>
-    <w:lsdException w:name="List Table 4 Accent 6" w:uiPriority="49"/>
-    <w:lsdException w:name="List Table 5 Dark Accent 6" w:uiPriority="50"/>
-    <w:lsdException w:name="List Table 6 Colorful Accent 6" w:uiPriority="51"/>
-    <w:lsdException w:name="List Table 7 Colorful Accent 6" w:uiPriority="52"/>
-    <w:lsdException w:name="Mention" w:semiHidden="1" w:unhideWhenUsed="1"/>
-    <w:lsdException w:name="Smart Hyperlink" w:semiHidden="1" w:unhideWhenUsed="1"/>
-    <w:lsdException w:name="Hashtag" w:semiHidden="1" w:unhideWhenUsed="1"/>
-    <w:lsdException w:name="Unresolved Mention" w:semiHidden="1" w:unhideWhenUsed="1"/>
-    <w:lsdException w:name="Smart Link" w:semiHidden="1" w:unhideWhenUsed="1"/>
+  <w:latentStyles w:defLockedState="0" w:defUIPriority="99" w:defSemiHidden="1" w:defUnhideWhenUsed="1" w:defQFormat="0" w:count="267">
+    <w:lsdException w:name="Normal" w:semiHidden="0" w:uiPriority="0" w:unhideWhenUsed="0" w:qFormat="1"/>
+    <w:lsdException w:name="heading 1" w:semiHidden="0" w:uiPriority="9" w:unhideWhenUsed="0" w:qFormat="1"/>
+    <w:lsdException w:name="heading 2" w:uiPriority="9" w:qFormat="1"/>
+    <w:lsdException w:name="heading 3" w:uiPriority="9" w:qFormat="1"/>
+    <w:lsdException w:name="heading 4" w:uiPriority="9" w:qFormat="1"/>
+    <w:lsdException w:name="heading 5" w:uiPriority="9" w:qFormat="1"/>
+    <w:lsdException w:name="heading 6" w:uiPriority="9" w:qFormat="1"/>
+    <w:lsdException w:name="heading 7" w:uiPriority="9" w:qFormat="1"/>
+    <w:lsdException w:name="heading 8" w:uiPriority="9" w:qFormat="1"/>
+    <w:lsdException w:name="heading 9" w:uiPriority="9" w:qFormat="1"/>
+    <w:lsdException w:name="toc 1" w:uiPriority="39"/>
+    <w:lsdException w:name="toc 2" w:uiPriority="39"/>
+    <w:lsdException w:name="toc 3" w:uiPriority="39"/>
+    <w:lsdException w:name="toc 4" w:uiPriority="39"/>
+    <w:lsdException w:name="toc 5" w:uiPriority="39"/>
+    <w:lsdException w:name="toc 6" w:uiPriority="39"/>
+    <w:lsdException w:name="toc 7" w:uiPriority="39"/>
+    <w:lsdException w:name="toc 8" w:uiPriority="39"/>
+    <w:lsdException w:name="toc 9" w:uiPriority="39"/>
+    <w:lsdException w:name="caption" w:uiPriority="35" w:qFormat="1"/>
+    <w:lsdException w:name="Title" w:semiHidden="0" w:uiPriority="10" w:unhideWhenUsed="0" w:qFormat="1"/>
+    <w:lsdException w:name="Default Paragraph Font" w:uiPriority="1"/>
+    <w:lsdException w:name="Subtitle" w:semiHidden="0" w:uiPriority="11" w:unhideWhenUsed="0" w:qFormat="1"/>
+    <w:lsdException w:name="Strong" w:semiHidden="0" w:uiPriority="22" w:unhideWhenUsed="0" w:qFormat="1"/>
+    <w:lsdException w:name="Emphasis" w:semiHidden="0" w:uiPriority="20" w:unhideWhenUsed="0" w:qFormat="1"/>
+    <w:lsdException w:name="Table Grid" w:semiHidden="0" w:uiPriority="39" w:unhideWhenUsed="0"/>
+    <w:lsdException w:name="Placeholder Text" w:unhideWhenUsed="0"/>
+    <w:lsdException w:name="No Spacing" w:semiHidden="0" w:uiPriority="1" w:unhideWhenUsed="0" w:qFormat="1"/>
+    <w:lsdException w:name="Light Shading" w:semiHidden="0" w:uiPriority="60" w:unhideWhenUsed="0"/>
+    <w:lsdException w:name="Light List" w:semiHidden="0" w:uiPriority="61" w:unhideWhenUsed="0"/>
+    <w:lsdException w:name="Light Grid" w:semiHidden="0" w:uiPriority="62" w:unhideWhenUsed="0"/>
+    <w:lsdException w:name="Medium Shading 1" w:semiHidden="0" w:uiPriority="63" w:unhideWhenUsed="0"/>
+    <w:lsdException w:name="Medium Shading 2" w:semiHidden="0" w:uiPriority="64" w:unhideWhenUsed="0"/>
+    <w:lsdException w:name="Medium List 1" w:semiHidden="0" w:uiPriority="65" w:unhideWhenUsed="0"/>
+    <w:lsdException w:name="Medium List 2" w:semiHidden="0" w:uiPriority="66" w:unhideWhenUsed="0"/>
+    <w:lsdException w:name="Medium Grid 1" w:semiHidden="0" w:uiPriority="67" w:unhideWhenUsed="0"/>
+    <w:lsdException w:name="Medium Grid 2" w:semiHidden="0" w:uiPriority="68" w:unhideWhenUsed="0"/>
+    <w:lsdException w:name="Medium Grid 3" w:semiHidden="0" w:uiPriority="69" w:unhideWhenUsed="0"/>
+    <w:lsdException w:name="Dark List" w:semiHidden="0" w:uiPriority="70" w:unhideWhenUsed="0"/>
+    <w:lsdException w:name="Colorful Shading" w:semiHidden="0" w:uiPriority="71" w:unhideWhenUsed="0"/>
+    <w:lsdException w:name="Colorful List" w:semiHidden="0" w:uiPriority="72" w:unhideWhenUsed="0"/>
+    <w:lsdException w:name="Colorful Grid" w:semiHidden="0" w:uiPriority="73" w:unhideWhenUsed="0"/>
+    <w:lsdException w:name="Light Shading Accent 1" w:semiHidden="0" w:uiPriority="60" w:unhideWhenUsed="0"/>
+    <w:lsdException w:name="Light List Accent 1" w:semiHidden="0" w:uiPriority="61" w:unhideWhenUsed="0"/>
+    <w:lsdException w:name="Light Grid Accent 1" w:semiHidden="0" w:uiPriority="62" w:unhideWhenUsed="0"/>
+    <w:lsdException w:name="Medium Shading 1 Accent 1" w:semiHidden="0" w:uiPriority="63" w:unhideWhenUsed="0"/>
+    <w:lsdException w:name="Medium Shading 2 Accent 1" w:semiHidden="0" w:uiPriority="64" w:unhideWhenUsed="0"/>
+    <w:lsdException w:name="Medium List 1 Accent 1" w:semiHidden="0" w:uiPriority="65" w:unhideWhenUsed="0"/>
+    <w:lsdException w:name="Revision" w:unhideWhenUsed="0"/>
+    <w:lsdException w:name="List Paragraph" w:semiHidden="0" w:uiPriority="34" w:unhideWhenUsed="0" w:qFormat="1"/>
+    <w:lsdException w:name="Quote" w:semiHidden="0" w:uiPriority="29" w:unhideWhenUsed="0" w:qFormat="1"/>
+    <w:lsdException w:name="Intense Quote" w:semiHidden="0" w:uiPriority="30" w:unhideWhenUsed="0" w:qFormat="1"/>
+    <w:lsdException w:name="Medium List 2 Accent 1" w:semiHidden="0" w:uiPriority="66" w:unhideWhenUsed="0"/>
+    <w:lsdException w:name="Medium Grid 1 Accent 1" w:semiHidden="0" w:uiPriority="67" w:unhideWhenUsed="0"/>
+    <w:lsdException w:name="Medium Grid 2 Accent 1" w:semiHidden="0" w:uiPriority="68" w:unhideWhenUsed="0"/>
+    <w:lsdException w:name="Medium Grid 3 Accent 1" w:semiHidden="0" w:uiPriority="69" w:unhideWhenUsed="0"/>
+    <w:lsdException w:name="Dark List Accent 1" w:semiHidden="0" w:uiPriority="70" w:unhideWhenUsed="0"/>
+    <w:lsdException w:name="Colorful Shading Accent 1" w:semiHidden="0" w:uiPriority="71" w:unhideWhenUsed="0"/>
+    <w:lsdException w:name="Colorful List Accent 1" w:semiHidden="0" w:uiPriority="72" w:unhideWhenUsed="0"/>
+    <w:lsdException w:name="Colorful Grid Accent 1" w:semiHidden="0" w:uiPriority="73" w:unhideWhenUsed="0"/>
+    <w:lsdException w:name="Light Shading Accent 2" w:semiHidden="0" w:uiPriority="60" w:unhideWhenUsed="0"/>
+    <w:lsdException w:name="Light List Accent 2" w:semiHidden="0" w:uiPriority="61" w:unhideWhenUsed="0"/>
+    <w:lsdException w:name="Light Grid Accent 2" w:semiHidden="0" w:uiPriority="62" w:unhideWhenUsed="0"/>
+    <w:lsdException w:name="Medium Shading 1 Accent 2" w:semiHidden="0" w:uiPriority="63" w:unhideWhenUsed="0"/>
+    <w:lsdException w:name="Medium Shading 2 Accent 2" w:semiHidden="0" w:uiPriority="64" w:unhideWhenUsed="0"/>
+    <w:lsdException w:name="Medium List 1 Accent 2" w:semiHidden="0" w:uiPriority="65" w:unhideWhenUsed="0"/>
+    <w:lsdException w:name="Medium List 2 Accent 2" w:semiHidden="0" w:uiPriority="66" w:unhideWhenUsed="0"/>
+    <w:lsdException w:name="Medium Grid 1 Accent 2" w:semiHidden="0" w:uiPriority="67" w:unhideWhenUsed="0"/>
+    <w:lsdException w:name="Medium Grid 2 Accent 2" w:semiHidden="0" w:uiPriority="68" w:unhideWhenUsed="0"/>
+    <w:lsdException w:name="Medium Grid 3 Accent 2" w:semiHidden="0" w:uiPriority="69" w:unhideWhenUsed="0"/>
+    <w:lsdException w:name="Dark List Accent 2" w:semiHidden="0" w:uiPriority="70" w:unhideWhenUsed="0"/>
+    <w:lsdException w:name="Colorful Shading Accent 2" w:semiHidden="0" w:uiPriority="71" w:unhideWhenUsed="0"/>
+    <w:lsdException w:name="Colorful List Accent 2" w:semiHidden="0" w:uiPriority="72" w:unhideWhenUsed="0"/>
+    <w:lsdException w:name="Colorful Grid Accent 2" w:semiHidden="0" w:uiPriority="73" w:unhideWhenUsed="0"/>
+    <w:lsdException w:name="Light Shading Accent 3" w:semiHidden="0" w:uiPriority="60" w:unhideWhenUsed="0"/>
+    <w:lsdException w:name="Light List Accent 3" w:semiHidden="0" w:uiPriority="61" w:unhideWhenUsed="0"/>
+    <w:lsdException w:name="Light Grid Accent 3" w:semiHidden="0" w:uiPriority="62" w:unhideWhenUsed="0"/>
+    <w:lsdException w:name="Medium Shading 1 Accent 3" w:semiHidden="0" w:uiPriority="63" w:unhideWhenUsed="0"/>
+    <w:lsdException w:name="Medium Shading 2 Accent 3" w:semiHidden="0" w:uiPriority="64" w:unhideWhenUsed="0"/>
+    <w:lsdException w:name="Medium List 1 Accent 3" w:semiHidden="0" w:uiPriority="65" w:unhideWhenUsed="0"/>
+    <w:lsdException w:name="Medium List 2 Accent 3" w:semiHidden="0" w:uiPriority="66" w:unhideWhenUsed="0"/>
+    <w:lsdException w:name="Medium Grid 1 Accent 3" w:semiHidden="0" w:uiPriority="67" w:unhideWhenUsed="0"/>
+    <w:lsdException w:name="Medium Grid 2 Accent 3" w:semiHidden="0" w:uiPriority="68" w:unhideWhenUsed="0"/>
+    <w:lsdException w:name="Medium Grid 3 Accent 3" w:semiHidden="0" w:uiPriority="69" w:unhideWhenUsed="0"/>
+    <w:lsdException w:name="Dark List Accent 3" w:semiHidden="0" w:uiPriority="70" w:unhideWhenUsed="0"/>
+    <w:lsdException w:name="Colorful Shading Accent 3" w:semiHidden="0" w:uiPriority="71" w:unhideWhenUsed="0"/>
+    <w:lsdException w:name="Colorful List Accent 3" w:semiHidden="0" w:uiPriority="72" w:unhideWhenUsed="0"/>
+    <w:lsdException w:name="Colorful Grid Accent 3" w:semiHidden="0" w:uiPriority="73" w:unhideWhenUsed="0"/>
+    <w:lsdException w:name="Light Shading Accent 4" w:semiHidden="0" w:uiPriority="60" w:unhideWhenUsed="0"/>
+    <w:lsdException w:name="Light List Accent 4" w:semiHidden="0" w:uiPriority="61" w:unhideWhenUsed="0"/>
+    <w:lsdException w:name="Light Grid Accent 4" w:semiHidden="0" w:uiPriority="62" w:unhideWhenUsed="0"/>
+    <w:lsdException w:name="Medium Shading 1 Accent 4" w:semiHidden="0" w:uiPriority="63" w:unhideWhenUsed="0"/>
+    <w:lsdException w:name="Medium Shading 2 Accent 4" w:semiHidden="0" w:uiPriority="64" w:unhideWhenUsed="0"/>
+    <w:lsdException w:name="Medium List 1 Accent 4" w:semiHidden="0" w:uiPriority="65" w:unhideWhenUsed="0"/>
+    <w:lsdException w:name="Medium List 2 Accent 4" w:semiHidden="0" w:uiPriority="66" w:unhideWhenUsed="0"/>
+    <w:lsdException w:name="Medium Grid 1 Accent 4" w:semiHidden="0" w:uiPriority="67" w:unhideWhenUsed="0"/>
+    <w:lsdException w:name="Medium Grid 2 Accent 4" w:semiHidden="0" w:uiPriority="68" w:unhideWhenUsed="0"/>
+    <w:lsdException w:name="Medium Grid 3 Accent 4" w:semiHidden="0" w:uiPriority="69" w:unhideWhenUsed="0"/>
+    <w:lsdException w:name="Dark List Accent 4" w:semiHidden="0" w:uiPriority="70" w:unhideWhenUsed="0"/>
+    <w:lsdException w:name="Colorful Shading Accent 4" w:semiHidden="0" w:uiPriority="71" w:unhideWhenUsed="0"/>
+    <w:lsdException w:name="Colorful List Accent 4" w:semiHidden="0" w:uiPriority="72" w:unhideWhenUsed="0"/>
+    <w:lsdException w:name="Colorful Grid Accent 4" w:semiHidden="0" w:uiPriority="73" w:unhideWhenUsed="0"/>
+    <w:lsdException w:name="Light Shading Accent 5" w:semiHidden="0" w:uiPriority="60" w:unhideWhenUsed="0"/>
+    <w:lsdException w:name="Light List Accent 5" w:semiHidden="0" w:uiPriority="61" w:unhideWhenUsed="0"/>
+    <w:lsdException w:name="Light Grid Accent 5" w:semiHidden="0" w:uiPriority="62" w:unhideWhenUsed="0"/>
+    <w:lsdException w:name="Medium Shading 1 Accent 5" w:semiHidden="0" w:uiPriority="63" w:unhideWhenUsed="0"/>
+    <w:lsdException w:name="Medium Shading 2 Accent 5" w:semiHidden="0" w:uiPriority="64" w:unhideWhenUsed="0"/>
+    <w:lsdException w:name="Medium List 1 Accent 5" w:semiHidden="0" w:uiPriority="65" w:unhideWhenUsed="0"/>
+    <w:lsdException w:name="Medium List 2 Accent 5" w:semiHidden="0" w:uiPriority="66" w:unhideWhenUsed="0"/>
+    <w:lsdException w:name="Medium Grid 1 Accent 5" w:semiHidden="0" w:uiPriority="67" w:unhideWhenUsed="0"/>
+    <w:lsdException w:name="Medium Grid 2 Accent 5" w:semiHidden="0" w:uiPriority="68" w:unhideWhenUsed="0"/>
+    <w:lsdException w:name="Medium Grid 3 Accent 5" w:semiHidden="0" w:uiPriority="69" w:unhideWhenUsed="0"/>
+    <w:lsdException w:name="Dark List Accent 5" w:semiHidden="0" w:uiPriority="70" w:unhideWhenUsed="0"/>
+    <w:lsdException w:name="Colorful Shading Accent 5" w:semiHidden="0" w:uiPriority="71" w:unhideWhenUsed="0"/>
+    <w:lsdException w:name="Colorful List Accent 5" w:semiHidden="0" w:uiPriority="72" w:unhideWhenUsed="0"/>
+    <w:lsdException w:name="Colorful Grid Accent 5" w:semiHidden="0" w:uiPriority="73" w:unhideWhenUsed="0"/>
+    <w:lsdException w:name="Light Shading Accent 6" w:semiHidden="0" w:uiPriority="60" w:unhideWhenUsed="0"/>
+    <w:lsdException w:name="Light List Accent 6" w:semiHidden="0" w:uiPriority="61" w:unhideWhenUsed="0"/>
+    <w:lsdException w:name="Light Grid Accent 6" w:semiHidden="0" w:uiPriority="62" w:unhideWhenUsed="0"/>
+    <w:lsdException w:name="Medium Shading 1 Accent 6" w:semiHidden="0" w:uiPriority="63" w:unhideWhenUsed="0"/>
+    <w:lsdException w:name="Medium Shading 2 Accent 6" w:semiHidden="0" w:uiPriority="64" w:unhideWhenUsed="0"/>
+    <w:lsdException w:name="Medium List 1 Accent 6" w:semiHidden="0" w:uiPriority="65" w:unhideWhenUsed="0"/>
+    <w:lsdException w:name="Medium List 2 Accent 6" w:semiHidden="0" w:uiPriority="66" w:unhideWhenUsed="0"/>
+    <w:lsdException w:name="Medium Grid 1 Accent 6" w:semiHidden="0" w:uiPriority="67" w:unhideWhenUsed="0"/>
+    <w:lsdException w:name="Medium Grid 2 Accent 6" w:semiHidden="0" w:uiPriority="68" w:unhideWhenUsed="0"/>
+    <w:lsdException w:name="Medium Grid 3 Accent 6" w:semiHidden="0" w:uiPriority="69" w:unhideWhenUsed="0"/>
+    <w:lsdException w:name="Dark List Accent 6" w:semiHidden="0" w:uiPriority="70" w:unhideWhenUsed="0"/>
+    <w:lsdException w:name="Colorful Shading Accent 6" w:semiHidden="0" w:uiPriority="71" w:unhideWhenUsed="0"/>
+    <w:lsdException w:name="Colorful List Accent 6" w:semiHidden="0" w:uiPriority="72" w:unhideWhenUsed="0"/>
+    <w:lsdException w:name="Colorful Grid Accent 6" w:semiHidden="0" w:uiPriority="73" w:unhideWhenUsed="0"/>
+    <w:lsdException w:name="Subtle Emphasis" w:semiHidden="0" w:uiPriority="19" w:unhideWhenUsed="0" w:qFormat="1"/>
+    <w:lsdException w:name="Intense Emphasis" w:semiHidden="0" w:uiPriority="21" w:unhideWhenUsed="0" w:qFormat="1"/>
+    <w:lsdException w:name="Subtle Reference" w:semiHidden="0" w:uiPriority="31" w:unhideWhenUsed="0" w:qFormat="1"/>
+    <w:lsdException w:name="Intense Reference" w:semiHidden="0" w:uiPriority="32" w:unhideWhenUsed="0" w:qFormat="1"/>
+    <w:lsdException w:name="Book Title" w:semiHidden="0" w:uiPriority="33" w:unhideWhenUsed="0" w:qFormat="1"/>
+    <w:lsdException w:name="Bibliography" w:uiPriority="37"/>
+    <w:lsdException w:name="TOC Heading" w:uiPriority="39" w:qFormat="1"/>
   </w:latentStyles>
   <w:style w:type="paragraph" w:default="1" w:styleId="Normale">
     <w:name w:val="Normal"/>
@@ -9183,7 +11617,7 @@
   <w:style w:type="table" w:styleId="Grigliatabella">
     <w:name w:val="Table Grid"/>
     <w:basedOn w:val="Tabellanormale"/>
-    <w:uiPriority w:val="59"/>
+    <w:uiPriority w:val="39"/>
     <w:rsid w:val="000877C4"/>
     <w:rPr>
       <w:rFonts w:asciiTheme="minorHAnsi" w:eastAsiaTheme="minorHAnsi" w:hAnsiTheme="minorHAnsi" w:cstheme="minorBidi"/>
@@ -9192,6 +11626,7 @@
       <w:lang w:eastAsia="en-US" w:bidi="ar-SA"/>
     </w:rPr>
     <w:tblPr>
+      <w:tblInd w:w="0" w:type="dxa"/>
       <w:tblBorders>
         <w:top w:val="single" w:sz="4" w:space="0" w:color="auto"/>
         <w:left w:val="single" w:sz="4" w:space="0" w:color="auto"/>
@@ -9200,6 +11635,572 @@
         <w:insideH w:val="single" w:sz="4" w:space="0" w:color="auto"/>
         <w:insideV w:val="single" w:sz="4" w:space="0" w:color="auto"/>
       </w:tblBorders>
+      <w:tblCellMar>
+        <w:top w:w="0" w:type="dxa"/>
+        <w:left w:w="108" w:type="dxa"/>
+        <w:bottom w:w="0" w:type="dxa"/>
+        <w:right w:w="108" w:type="dxa"/>
+      </w:tblCellMar>
+    </w:tblPr>
+  </w:style>
+  <w:style w:type="character" w:customStyle="1" w:styleId="Titolo1Carattere">
+    <w:name w:val="Titolo 1 Carattere"/>
+    <w:basedOn w:val="Carpredefinitoparagrafo"/>
+    <w:link w:val="Titolo1"/>
+    <w:uiPriority w:val="9"/>
+    <w:rsid w:val="001E4CE6"/>
+    <w:rPr>
+      <w:rFonts w:asciiTheme="majorHAnsi" w:eastAsiaTheme="majorEastAsia" w:hAnsiTheme="majorHAnsi" w:cstheme="majorBidi"/>
+      <w:b/>
+      <w:bCs/>
+      <w:color w:val="2F5496" w:themeColor="accent1" w:themeShade="BF"/>
+      <w:sz w:val="28"/>
+      <w:szCs w:val="28"/>
+      <w:u w:color="FFFFFF"/>
+      <w:lang w:eastAsia="en-US" w:bidi="ar-SA"/>
+    </w:rPr>
+  </w:style>
+  <w:style w:type="paragraph" w:styleId="Titolosommario">
+    <w:name w:val="TOC Heading"/>
+    <w:basedOn w:val="Titolo1"/>
+    <w:next w:val="Normale"/>
+    <w:uiPriority w:val="39"/>
+    <w:semiHidden/>
+    <w:unhideWhenUsed/>
+    <w:qFormat/>
+    <w:rsid w:val="001E4CE6"/>
+    <w:pPr>
+      <w:spacing w:line="276" w:lineRule="auto"/>
+      <w:outlineLvl w:val="9"/>
+    </w:pPr>
+    <w:rPr>
+      <w:lang w:eastAsia="it-IT"/>
+    </w:rPr>
+  </w:style>
+  <w:style w:type="paragraph" w:styleId="Sommario1">
+    <w:name w:val="toc 1"/>
+    <w:basedOn w:val="Normale"/>
+    <w:next w:val="Normale"/>
+    <w:autoRedefine/>
+    <w:uiPriority w:val="39"/>
+    <w:unhideWhenUsed/>
+    <w:rsid w:val="001E4CE6"/>
+    <w:pPr>
+      <w:spacing w:after="100"/>
+    </w:pPr>
+  </w:style>
+  <w:style w:type="character" w:styleId="Collegamentoipertestuale">
+    <w:name w:val="Hyperlink"/>
+    <w:basedOn w:val="Carpredefinitoparagrafo"/>
+    <w:uiPriority w:val="99"/>
+    <w:unhideWhenUsed/>
+    <w:rsid w:val="001E4CE6"/>
+    <w:rPr>
+      <w:color w:val="0000FF" w:themeColor="hyperlink"/>
+      <w:u w:val="single"/>
+    </w:rPr>
+  </w:style>
+  <w:style w:type="paragraph" w:styleId="Testofumetto">
+    <w:name w:val="Balloon Text"/>
+    <w:basedOn w:val="Normale"/>
+    <w:link w:val="TestofumettoCarattere"/>
+    <w:uiPriority w:val="99"/>
+    <w:semiHidden/>
+    <w:unhideWhenUsed/>
+    <w:rsid w:val="001E4CE6"/>
+    <w:rPr>
+      <w:rFonts w:ascii="Tahoma" w:hAnsi="Tahoma" w:cs="Tahoma"/>
+      <w:sz w:val="16"/>
+      <w:szCs w:val="16"/>
+    </w:rPr>
+  </w:style>
+  <w:style w:type="character" w:customStyle="1" w:styleId="TestofumettoCarattere">
+    <w:name w:val="Testo fumetto Carattere"/>
+    <w:basedOn w:val="Carpredefinitoparagrafo"/>
+    <w:link w:val="Testofumetto"/>
+    <w:uiPriority w:val="99"/>
+    <w:semiHidden/>
+    <w:rsid w:val="001E4CE6"/>
+    <w:rPr>
+      <w:rFonts w:ascii="Tahoma" w:hAnsi="Tahoma" w:cs="Tahoma"/>
+      <w:sz w:val="16"/>
+      <w:szCs w:val="16"/>
+      <w:u w:color="FFFFFF"/>
+      <w:lang w:eastAsia="en-US" w:bidi="ar-SA"/>
+    </w:rPr>
+  </w:style>
+</w:styles>
+</file>
+
+<file path=word/stylesWithEffects.xml><?xml version="1.0" encoding="utf-8"?>
+<w:styles xmlns:wpc="http://schemas.microsoft.com/office/word/2010/wordprocessingCanvas" xmlns:mc="http://schemas.openxmlformats.org/markup-compatibility/2006" xmlns:o="urn:schemas-microsoft-com:office:office" xmlns:r="http://schemas.openxmlformats.org/officeDocument/2006/relationships" xmlns:m="http://schemas.openxmlformats.org/officeDocument/2006/math" xmlns:v="urn:schemas-microsoft-com:vml" xmlns:wp14="http://schemas.microsoft.com/office/word/2010/wordprocessingDrawing" xmlns:wp="http://schemas.openxmlformats.org/drawingml/2006/wordprocessingDrawing" xmlns:w10="urn:schemas-microsoft-com:office:word" xmlns:w="http://schemas.openxmlformats.org/wordprocessingml/2006/main" xmlns:w14="http://schemas.microsoft.com/office/word/2010/wordml" xmlns:wpg="http://schemas.microsoft.com/office/word/2010/wordprocessingGroup" xmlns:wpi="http://schemas.microsoft.com/office/word/2010/wordprocessingInk" xmlns:wne="http://schemas.microsoft.com/office/word/2006/wordml" xmlns:wps="http://schemas.microsoft.com/office/word/2010/wordprocessingShape" mc:Ignorable="w14 wp14">
+  <w:docDefaults>
+    <w:rPrDefault>
+      <w:rPr>
+        <w:rFonts w:ascii="Times New Roman" w:eastAsia="Arial Unicode MS" w:hAnsi="Times New Roman" w:cs="Times New Roman"/>
+        <w:lang w:val="it-IT" w:eastAsia="zh-CN" w:bidi="hi-IN"/>
+      </w:rPr>
+    </w:rPrDefault>
+    <w:pPrDefault/>
+  </w:docDefaults>
+  <w:latentStyles w:defLockedState="0" w:defUIPriority="99" w:defSemiHidden="1" w:defUnhideWhenUsed="1" w:defQFormat="0" w:count="267">
+    <w:lsdException w:name="Normal" w:semiHidden="0" w:uiPriority="0" w:unhideWhenUsed="0" w:qFormat="1"/>
+    <w:lsdException w:name="heading 1" w:semiHidden="0" w:uiPriority="9" w:unhideWhenUsed="0" w:qFormat="1"/>
+    <w:lsdException w:name="heading 2" w:uiPriority="9" w:qFormat="1"/>
+    <w:lsdException w:name="heading 3" w:uiPriority="9" w:qFormat="1"/>
+    <w:lsdException w:name="heading 4" w:uiPriority="9" w:qFormat="1"/>
+    <w:lsdException w:name="heading 5" w:uiPriority="9" w:qFormat="1"/>
+    <w:lsdException w:name="heading 6" w:uiPriority="9" w:qFormat="1"/>
+    <w:lsdException w:name="heading 7" w:uiPriority="9" w:qFormat="1"/>
+    <w:lsdException w:name="heading 8" w:uiPriority="9" w:qFormat="1"/>
+    <w:lsdException w:name="heading 9" w:uiPriority="9" w:qFormat="1"/>
+    <w:lsdException w:name="toc 1" w:uiPriority="39"/>
+    <w:lsdException w:name="toc 2" w:uiPriority="39"/>
+    <w:lsdException w:name="toc 3" w:uiPriority="39"/>
+    <w:lsdException w:name="toc 4" w:uiPriority="39"/>
+    <w:lsdException w:name="toc 5" w:uiPriority="39"/>
+    <w:lsdException w:name="toc 6" w:uiPriority="39"/>
+    <w:lsdException w:name="toc 7" w:uiPriority="39"/>
+    <w:lsdException w:name="toc 8" w:uiPriority="39"/>
+    <w:lsdException w:name="toc 9" w:uiPriority="39"/>
+    <w:lsdException w:name="caption" w:uiPriority="35" w:qFormat="1"/>
+    <w:lsdException w:name="Title" w:semiHidden="0" w:uiPriority="10" w:unhideWhenUsed="0" w:qFormat="1"/>
+    <w:lsdException w:name="Default Paragraph Font" w:uiPriority="1"/>
+    <w:lsdException w:name="Subtitle" w:semiHidden="0" w:uiPriority="11" w:unhideWhenUsed="0" w:qFormat="1"/>
+    <w:lsdException w:name="Strong" w:semiHidden="0" w:uiPriority="22" w:unhideWhenUsed="0" w:qFormat="1"/>
+    <w:lsdException w:name="Emphasis" w:semiHidden="0" w:uiPriority="20" w:unhideWhenUsed="0" w:qFormat="1"/>
+    <w:lsdException w:name="Table Grid" w:semiHidden="0" w:uiPriority="39" w:unhideWhenUsed="0"/>
+    <w:lsdException w:name="Placeholder Text" w:unhideWhenUsed="0"/>
+    <w:lsdException w:name="No Spacing" w:semiHidden="0" w:uiPriority="1" w:unhideWhenUsed="0" w:qFormat="1"/>
+    <w:lsdException w:name="Light Shading" w:semiHidden="0" w:uiPriority="60" w:unhideWhenUsed="0"/>
+    <w:lsdException w:name="Light List" w:semiHidden="0" w:uiPriority="61" w:unhideWhenUsed="0"/>
+    <w:lsdException w:name="Light Grid" w:semiHidden="0" w:uiPriority="62" w:unhideWhenUsed="0"/>
+    <w:lsdException w:name="Medium Shading 1" w:semiHidden="0" w:uiPriority="63" w:unhideWhenUsed="0"/>
+    <w:lsdException w:name="Medium Shading 2" w:semiHidden="0" w:uiPriority="64" w:unhideWhenUsed="0"/>
+    <w:lsdException w:name="Medium List 1" w:semiHidden="0" w:uiPriority="65" w:unhideWhenUsed="0"/>
+    <w:lsdException w:name="Medium List 2" w:semiHidden="0" w:uiPriority="66" w:unhideWhenUsed="0"/>
+    <w:lsdException w:name="Medium Grid 1" w:semiHidden="0" w:uiPriority="67" w:unhideWhenUsed="0"/>
+    <w:lsdException w:name="Medium Grid 2" w:semiHidden="0" w:uiPriority="68" w:unhideWhenUsed="0"/>
+    <w:lsdException w:name="Medium Grid 3" w:semiHidden="0" w:uiPriority="69" w:unhideWhenUsed="0"/>
+    <w:lsdException w:name="Dark List" w:semiHidden="0" w:uiPriority="70" w:unhideWhenUsed="0"/>
+    <w:lsdException w:name="Colorful Shading" w:semiHidden="0" w:uiPriority="71" w:unhideWhenUsed="0"/>
+    <w:lsdException w:name="Colorful List" w:semiHidden="0" w:uiPriority="72" w:unhideWhenUsed="0"/>
+    <w:lsdException w:name="Colorful Grid" w:semiHidden="0" w:uiPriority="73" w:unhideWhenUsed="0"/>
+    <w:lsdException w:name="Light Shading Accent 1" w:semiHidden="0" w:uiPriority="60" w:unhideWhenUsed="0"/>
+    <w:lsdException w:name="Light List Accent 1" w:semiHidden="0" w:uiPriority="61" w:unhideWhenUsed="0"/>
+    <w:lsdException w:name="Light Grid Accent 1" w:semiHidden="0" w:uiPriority="62" w:unhideWhenUsed="0"/>
+    <w:lsdException w:name="Medium Shading 1 Accent 1" w:semiHidden="0" w:uiPriority="63" w:unhideWhenUsed="0"/>
+    <w:lsdException w:name="Medium Shading 2 Accent 1" w:semiHidden="0" w:uiPriority="64" w:unhideWhenUsed="0"/>
+    <w:lsdException w:name="Medium List 1 Accent 1" w:semiHidden="0" w:uiPriority="65" w:unhideWhenUsed="0"/>
+    <w:lsdException w:name="Revision" w:unhideWhenUsed="0"/>
+    <w:lsdException w:name="List Paragraph" w:semiHidden="0" w:uiPriority="34" w:unhideWhenUsed="0" w:qFormat="1"/>
+    <w:lsdException w:name="Quote" w:semiHidden="0" w:uiPriority="29" w:unhideWhenUsed="0" w:qFormat="1"/>
+    <w:lsdException w:name="Intense Quote" w:semiHidden="0" w:uiPriority="30" w:unhideWhenUsed="0" w:qFormat="1"/>
+    <w:lsdException w:name="Medium List 2 Accent 1" w:semiHidden="0" w:uiPriority="66" w:unhideWhenUsed="0"/>
+    <w:lsdException w:name="Medium Grid 1 Accent 1" w:semiHidden="0" w:uiPriority="67" w:unhideWhenUsed="0"/>
+    <w:lsdException w:name="Medium Grid 2 Accent 1" w:semiHidden="0" w:uiPriority="68" w:unhideWhenUsed="0"/>
+    <w:lsdException w:name="Medium Grid 3 Accent 1" w:semiHidden="0" w:uiPriority="69" w:unhideWhenUsed="0"/>
+    <w:lsdException w:name="Dark List Accent 1" w:semiHidden="0" w:uiPriority="70" w:unhideWhenUsed="0"/>
+    <w:lsdException w:name="Colorful Shading Accent 1" w:semiHidden="0" w:uiPriority="71" w:unhideWhenUsed="0"/>
+    <w:lsdException w:name="Colorful List Accent 1" w:semiHidden="0" w:uiPriority="72" w:unhideWhenUsed="0"/>
+    <w:lsdException w:name="Colorful Grid Accent 1" w:semiHidden="0" w:uiPriority="73" w:unhideWhenUsed="0"/>
+    <w:lsdException w:name="Light Shading Accent 2" w:semiHidden="0" w:uiPriority="60" w:unhideWhenUsed="0"/>
+    <w:lsdException w:name="Light List Accent 2" w:semiHidden="0" w:uiPriority="61" w:unhideWhenUsed="0"/>
+    <w:lsdException w:name="Light Grid Accent 2" w:semiHidden="0" w:uiPriority="62" w:unhideWhenUsed="0"/>
+    <w:lsdException w:name="Medium Shading 1 Accent 2" w:semiHidden="0" w:uiPriority="63" w:unhideWhenUsed="0"/>
+    <w:lsdException w:name="Medium Shading 2 Accent 2" w:semiHidden="0" w:uiPriority="64" w:unhideWhenUsed="0"/>
+    <w:lsdException w:name="Medium List 1 Accent 2" w:semiHidden="0" w:uiPriority="65" w:unhideWhenUsed="0"/>
+    <w:lsdException w:name="Medium List 2 Accent 2" w:semiHidden="0" w:uiPriority="66" w:unhideWhenUsed="0"/>
+    <w:lsdException w:name="Medium Grid 1 Accent 2" w:semiHidden="0" w:uiPriority="67" w:unhideWhenUsed="0"/>
+    <w:lsdException w:name="Medium Grid 2 Accent 2" w:semiHidden="0" w:uiPriority="68" w:unhideWhenUsed="0"/>
+    <w:lsdException w:name="Medium Grid 3 Accent 2" w:semiHidden="0" w:uiPriority="69" w:unhideWhenUsed="0"/>
+    <w:lsdException w:name="Dark List Accent 2" w:semiHidden="0" w:uiPriority="70" w:unhideWhenUsed="0"/>
+    <w:lsdException w:name="Colorful Shading Accent 2" w:semiHidden="0" w:uiPriority="71" w:unhideWhenUsed="0"/>
+    <w:lsdException w:name="Colorful List Accent 2" w:semiHidden="0" w:uiPriority="72" w:unhideWhenUsed="0"/>
+    <w:lsdException w:name="Colorful Grid Accent 2" w:semiHidden="0" w:uiPriority="73" w:unhideWhenUsed="0"/>
+    <w:lsdException w:name="Light Shading Accent 3" w:semiHidden="0" w:uiPriority="60" w:unhideWhenUsed="0"/>
+    <w:lsdException w:name="Light List Accent 3" w:semiHidden="0" w:uiPriority="61" w:unhideWhenUsed="0"/>
+    <w:lsdException w:name="Light Grid Accent 3" w:semiHidden="0" w:uiPriority="62" w:unhideWhenUsed="0"/>
+    <w:lsdException w:name="Medium Shading 1 Accent 3" w:semiHidden="0" w:uiPriority="63" w:unhideWhenUsed="0"/>
+    <w:lsdException w:name="Medium Shading 2 Accent 3" w:semiHidden="0" w:uiPriority="64" w:unhideWhenUsed="0"/>
+    <w:lsdException w:name="Medium List 1 Accent 3" w:semiHidden="0" w:uiPriority="65" w:unhideWhenUsed="0"/>
+    <w:lsdException w:name="Medium List 2 Accent 3" w:semiHidden="0" w:uiPriority="66" w:unhideWhenUsed="0"/>
+    <w:lsdException w:name="Medium Grid 1 Accent 3" w:semiHidden="0" w:uiPriority="67" w:unhideWhenUsed="0"/>
+    <w:lsdException w:name="Medium Grid 2 Accent 3" w:semiHidden="0" w:uiPriority="68" w:unhideWhenUsed="0"/>
+    <w:lsdException w:name="Medium Grid 3 Accent 3" w:semiHidden="0" w:uiPriority="69" w:unhideWhenUsed="0"/>
+    <w:lsdException w:name="Dark List Accent 3" w:semiHidden="0" w:uiPriority="70" w:unhideWhenUsed="0"/>
+    <w:lsdException w:name="Colorful Shading Accent 3" w:semiHidden="0" w:uiPriority="71" w:unhideWhenUsed="0"/>
+    <w:lsdException w:name="Colorful List Accent 3" w:semiHidden="0" w:uiPriority="72" w:unhideWhenUsed="0"/>
+    <w:lsdException w:name="Colorful Grid Accent 3" w:semiHidden="0" w:uiPriority="73" w:unhideWhenUsed="0"/>
+    <w:lsdException w:name="Light Shading Accent 4" w:semiHidden="0" w:uiPriority="60" w:unhideWhenUsed="0"/>
+    <w:lsdException w:name="Light List Accent 4" w:semiHidden="0" w:uiPriority="61" w:unhideWhenUsed="0"/>
+    <w:lsdException w:name="Light Grid Accent 4" w:semiHidden="0" w:uiPriority="62" w:unhideWhenUsed="0"/>
+    <w:lsdException w:name="Medium Shading 1 Accent 4" w:semiHidden="0" w:uiPriority="63" w:unhideWhenUsed="0"/>
+    <w:lsdException w:name="Medium Shading 2 Accent 4" w:semiHidden="0" w:uiPriority="64" w:unhideWhenUsed="0"/>
+    <w:lsdException w:name="Medium List 1 Accent 4" w:semiHidden="0" w:uiPriority="65" w:unhideWhenUsed="0"/>
+    <w:lsdException w:name="Medium List 2 Accent 4" w:semiHidden="0" w:uiPriority="66" w:unhideWhenUsed="0"/>
+    <w:lsdException w:name="Medium Grid 1 Accent 4" w:semiHidden="0" w:uiPriority="67" w:unhideWhenUsed="0"/>
+    <w:lsdException w:name="Medium Grid 2 Accent 4" w:semiHidden="0" w:uiPriority="68" w:unhideWhenUsed="0"/>
+    <w:lsdException w:name="Medium Grid 3 Accent 4" w:semiHidden="0" w:uiPriority="69" w:unhideWhenUsed="0"/>
+    <w:lsdException w:name="Dark List Accent 4" w:semiHidden="0" w:uiPriority="70" w:unhideWhenUsed="0"/>
+    <w:lsdException w:name="Colorful Shading Accent 4" w:semiHidden="0" w:uiPriority="71" w:unhideWhenUsed="0"/>
+    <w:lsdException w:name="Colorful List Accent 4" w:semiHidden="0" w:uiPriority="72" w:unhideWhenUsed="0"/>
+    <w:lsdException w:name="Colorful Grid Accent 4" w:semiHidden="0" w:uiPriority="73" w:unhideWhenUsed="0"/>
+    <w:lsdException w:name="Light Shading Accent 5" w:semiHidden="0" w:uiPriority="60" w:unhideWhenUsed="0"/>
+    <w:lsdException w:name="Light List Accent 5" w:semiHidden="0" w:uiPriority="61" w:unhideWhenUsed="0"/>
+    <w:lsdException w:name="Light Grid Accent 5" w:semiHidden="0" w:uiPriority="62" w:unhideWhenUsed="0"/>
+    <w:lsdException w:name="Medium Shading 1 Accent 5" w:semiHidden="0" w:uiPriority="63" w:unhideWhenUsed="0"/>
+    <w:lsdException w:name="Medium Shading 2 Accent 5" w:semiHidden="0" w:uiPriority="64" w:unhideWhenUsed="0"/>
+    <w:lsdException w:name="Medium List 1 Accent 5" w:semiHidden="0" w:uiPriority="65" w:unhideWhenUsed="0"/>
+    <w:lsdException w:name="Medium List 2 Accent 5" w:semiHidden="0" w:uiPriority="66" w:unhideWhenUsed="0"/>
+    <w:lsdException w:name="Medium Grid 1 Accent 5" w:semiHidden="0" w:uiPriority="67" w:unhideWhenUsed="0"/>
+    <w:lsdException w:name="Medium Grid 2 Accent 5" w:semiHidden="0" w:uiPriority="68" w:unhideWhenUsed="0"/>
+    <w:lsdException w:name="Medium Grid 3 Accent 5" w:semiHidden="0" w:uiPriority="69" w:unhideWhenUsed="0"/>
+    <w:lsdException w:name="Dark List Accent 5" w:semiHidden="0" w:uiPriority="70" w:unhideWhenUsed="0"/>
+    <w:lsdException w:name="Colorful Shading Accent 5" w:semiHidden="0" w:uiPriority="71" w:unhideWhenUsed="0"/>
+    <w:lsdException w:name="Colorful List Accent 5" w:semiHidden="0" w:uiPriority="72" w:unhideWhenUsed="0"/>
+    <w:lsdException w:name="Colorful Grid Accent 5" w:semiHidden="0" w:uiPriority="73" w:unhideWhenUsed="0"/>
+    <w:lsdException w:name="Light Shading Accent 6" w:semiHidden="0" w:uiPriority="60" w:unhideWhenUsed="0"/>
+    <w:lsdException w:name="Light List Accent 6" w:semiHidden="0" w:uiPriority="61" w:unhideWhenUsed="0"/>
+    <w:lsdException w:name="Light Grid Accent 6" w:semiHidden="0" w:uiPriority="62" w:unhideWhenUsed="0"/>
+    <w:lsdException w:name="Medium Shading 1 Accent 6" w:semiHidden="0" w:uiPriority="63" w:unhideWhenUsed="0"/>
+    <w:lsdException w:name="Medium Shading 2 Accent 6" w:semiHidden="0" w:uiPriority="64" w:unhideWhenUsed="0"/>
+    <w:lsdException w:name="Medium List 1 Accent 6" w:semiHidden="0" w:uiPriority="65" w:unhideWhenUsed="0"/>
+    <w:lsdException w:name="Medium List 2 Accent 6" w:semiHidden="0" w:uiPriority="66" w:unhideWhenUsed="0"/>
+    <w:lsdException w:name="Medium Grid 1 Accent 6" w:semiHidden="0" w:uiPriority="67" w:unhideWhenUsed="0"/>
+    <w:lsdException w:name="Medium Grid 2 Accent 6" w:semiHidden="0" w:uiPriority="68" w:unhideWhenUsed="0"/>
+    <w:lsdException w:name="Medium Grid 3 Accent 6" w:semiHidden="0" w:uiPriority="69" w:unhideWhenUsed="0"/>
+    <w:lsdException w:name="Dark List Accent 6" w:semiHidden="0" w:uiPriority="70" w:unhideWhenUsed="0"/>
+    <w:lsdException w:name="Colorful Shading Accent 6" w:semiHidden="0" w:uiPriority="71" w:unhideWhenUsed="0"/>
+    <w:lsdException w:name="Colorful List Accent 6" w:semiHidden="0" w:uiPriority="72" w:unhideWhenUsed="0"/>
+    <w:lsdException w:name="Colorful Grid Accent 6" w:semiHidden="0" w:uiPriority="73" w:unhideWhenUsed="0"/>
+    <w:lsdException w:name="Subtle Emphasis" w:semiHidden="0" w:uiPriority="19" w:unhideWhenUsed="0" w:qFormat="1"/>
+    <w:lsdException w:name="Intense Emphasis" w:semiHidden="0" w:uiPriority="21" w:unhideWhenUsed="0" w:qFormat="1"/>
+    <w:lsdException w:name="Subtle Reference" w:semiHidden="0" w:uiPriority="31" w:unhideWhenUsed="0" w:qFormat="1"/>
+    <w:lsdException w:name="Intense Reference" w:semiHidden="0" w:uiPriority="32" w:unhideWhenUsed="0" w:qFormat="1"/>
+    <w:lsdException w:name="Book Title" w:semiHidden="0" w:uiPriority="33" w:unhideWhenUsed="0" w:qFormat="1"/>
+    <w:lsdException w:name="Bibliography" w:uiPriority="37"/>
+    <w:lsdException w:name="TOC Heading" w:uiPriority="39" w:qFormat="1"/>
+  </w:latentStyles>
+  <w:style w:type="paragraph" w:default="1" w:styleId="Normale">
+    <w:name w:val="Normal"/>
+    <w:qFormat/>
+    <w:rPr>
+      <w:sz w:val="24"/>
+      <w:szCs w:val="24"/>
+      <w:u w:color="FFFFFF"/>
+      <w:lang w:eastAsia="en-US" w:bidi="ar-SA"/>
+    </w:rPr>
+  </w:style>
+  <w:style w:type="paragraph" w:styleId="Titolo1">
+    <w:name w:val="heading 1"/>
+    <w:basedOn w:val="Normale"/>
+    <w:next w:val="Normale"/>
+    <w:link w:val="Titolo1Carattere"/>
+    <w:uiPriority w:val="9"/>
+    <w:qFormat/>
+    <w:rsid w:val="001E4CE6"/>
+    <w:pPr>
+      <w:keepNext/>
+      <w:keepLines/>
+      <w:spacing w:before="480"/>
+      <w:outlineLvl w:val="0"/>
+    </w:pPr>
+    <w:rPr>
+      <w:rFonts w:asciiTheme="majorHAnsi" w:eastAsiaTheme="majorEastAsia" w:hAnsiTheme="majorHAnsi" w:cstheme="majorBidi"/>
+      <w:b/>
+      <w:bCs/>
+      <w:color w:val="2F5496" w:themeColor="accent1" w:themeShade="BF"/>
+      <w:sz w:val="28"/>
+      <w:szCs w:val="28"/>
+    </w:rPr>
+  </w:style>
+  <w:style w:type="character" w:default="1" w:styleId="Carpredefinitoparagrafo">
+    <w:name w:val="Default Paragraph Font"/>
+    <w:uiPriority w:val="1"/>
+    <w:semiHidden/>
+    <w:unhideWhenUsed/>
+  </w:style>
+  <w:style w:type="table" w:default="1" w:styleId="Tabellanormale">
+    <w:name w:val="Normal Table"/>
+    <w:uiPriority w:val="99"/>
+    <w:semiHidden/>
+    <w:unhideWhenUsed/>
+    <w:tblPr>
+      <w:tblInd w:w="0" w:type="dxa"/>
+      <w:tblCellMar>
+        <w:top w:w="0" w:type="dxa"/>
+        <w:left w:w="108" w:type="dxa"/>
+        <w:bottom w:w="0" w:type="dxa"/>
+        <w:right w:w="108" w:type="dxa"/>
+      </w:tblCellMar>
+    </w:tblPr>
+  </w:style>
+  <w:style w:type="numbering" w:default="1" w:styleId="Nessunelenco">
+    <w:name w:val="No List"/>
+    <w:uiPriority w:val="99"/>
+    <w:semiHidden/>
+    <w:unhideWhenUsed/>
+  </w:style>
+  <w:style w:type="character" w:customStyle="1" w:styleId="CollegamentoInternet">
+    <w:name w:val="Collegamento Internet"/>
+    <w:rPr>
+      <w:u w:val="single" w:color="FFFFFF"/>
+    </w:rPr>
+  </w:style>
+  <w:style w:type="character" w:customStyle="1" w:styleId="Punti">
+    <w:name w:val="Punti"/>
+    <w:qFormat/>
+    <w:rPr>
+      <w:rFonts w:ascii="OpenSymbol" w:eastAsia="OpenSymbol" w:hAnsi="OpenSymbol" w:cs="OpenSymbol"/>
+    </w:rPr>
+  </w:style>
+  <w:style w:type="character" w:customStyle="1" w:styleId="Caratteridinumerazione">
+    <w:name w:val="Caratteri di numerazione"/>
+    <w:qFormat/>
+  </w:style>
+  <w:style w:type="paragraph" w:styleId="Titolo">
+    <w:name w:val="Title"/>
+    <w:basedOn w:val="Normale"/>
+    <w:next w:val="Corpotesto"/>
+    <w:uiPriority w:val="10"/>
+    <w:qFormat/>
+    <w:pPr>
+      <w:keepNext/>
+      <w:spacing w:before="240" w:after="120"/>
+    </w:pPr>
+    <w:rPr>
+      <w:rFonts w:ascii="Liberation Sans" w:eastAsia="Microsoft YaHei" w:hAnsi="Liberation Sans" w:cs="Arial"/>
+      <w:sz w:val="28"/>
+      <w:szCs w:val="28"/>
+    </w:rPr>
+  </w:style>
+  <w:style w:type="paragraph" w:styleId="Corpotesto">
+    <w:name w:val="Body Text"/>
+    <w:basedOn w:val="Normale"/>
+    <w:pPr>
+      <w:spacing w:after="140" w:line="276" w:lineRule="auto"/>
+    </w:pPr>
+  </w:style>
+  <w:style w:type="paragraph" w:styleId="Elenco">
+    <w:name w:val="List"/>
+    <w:basedOn w:val="Corpotesto"/>
+    <w:rPr>
+      <w:rFonts w:cs="Arial"/>
+    </w:rPr>
+  </w:style>
+  <w:style w:type="paragraph" w:styleId="Didascalia">
+    <w:name w:val="caption"/>
+    <w:basedOn w:val="Normale"/>
+    <w:qFormat/>
+    <w:pPr>
+      <w:suppressLineNumbers/>
+      <w:spacing w:before="120" w:after="120"/>
+    </w:pPr>
+    <w:rPr>
+      <w:rFonts w:cs="Arial"/>
+      <w:i/>
+      <w:iCs/>
+    </w:rPr>
+  </w:style>
+  <w:style w:type="paragraph" w:customStyle="1" w:styleId="Indice">
+    <w:name w:val="Indice"/>
+    <w:basedOn w:val="Normale"/>
+    <w:qFormat/>
+    <w:pPr>
+      <w:suppressLineNumbers/>
+    </w:pPr>
+    <w:rPr>
+      <w:rFonts w:cs="Arial"/>
+    </w:rPr>
+  </w:style>
+  <w:style w:type="paragraph" w:customStyle="1" w:styleId="Intestazioneepipagina">
+    <w:name w:val="Intestazione e piè pagina"/>
+    <w:qFormat/>
+    <w:pPr>
+      <w:tabs>
+        <w:tab w:val="right" w:pos="9020"/>
+      </w:tabs>
+    </w:pPr>
+    <w:rPr>
+      <w:rFonts w:ascii="Helvetica Neue" w:hAnsi="Helvetica Neue" w:cs="Arial Unicode MS"/>
+      <w:color w:val="000000"/>
+      <w:sz w:val="24"/>
+      <w:szCs w:val="24"/>
+      <w:u w:color="FFFFFF"/>
+      <w14:textOutline w14:w="0" w14:cap="flat" w14:cmpd="sng" w14:algn="ctr">
+        <w14:noFill/>
+        <w14:prstDash w14:val="solid"/>
+        <w14:bevel/>
+      </w14:textOutline>
+    </w:rPr>
+  </w:style>
+  <w:style w:type="paragraph" w:customStyle="1" w:styleId="Corpo">
+    <w:name w:val="Corpo"/>
+    <w:qFormat/>
+    <w:pPr>
+      <w:spacing w:after="160" w:line="259" w:lineRule="auto"/>
+    </w:pPr>
+    <w:rPr>
+      <w:rFonts w:ascii="Calibri" w:hAnsi="Calibri" w:cs="Arial Unicode MS"/>
+      <w:color w:val="000000"/>
+      <w:sz w:val="22"/>
+      <w:szCs w:val="22"/>
+      <w:u w:color="000000"/>
+      <w14:textOutline w14:w="0" w14:cap="flat" w14:cmpd="sng" w14:algn="ctr">
+        <w14:noFill/>
+        <w14:prstDash w14:val="solid"/>
+        <w14:bevel/>
+      </w14:textOutline>
+    </w:rPr>
+  </w:style>
+  <w:style w:type="paragraph" w:styleId="Sottotitolo">
+    <w:name w:val="Subtitle"/>
+    <w:next w:val="Corpo"/>
+    <w:uiPriority w:val="11"/>
+    <w:qFormat/>
+    <w:pPr>
+      <w:keepNext/>
+    </w:pPr>
+    <w:rPr>
+      <w:rFonts w:ascii="Helvetica Neue" w:eastAsia="Helvetica Neue" w:hAnsi="Helvetica Neue" w:cs="Helvetica Neue"/>
+      <w:color w:val="000000"/>
+      <w:sz w:val="40"/>
+      <w:szCs w:val="40"/>
+      <w:u w:color="FFFFFF"/>
+      <w14:textOutline w14:w="0" w14:cap="flat" w14:cmpd="sng" w14:algn="ctr">
+        <w14:noFill/>
+        <w14:prstDash w14:val="solid"/>
+        <w14:bevel/>
+      </w14:textOutline>
+    </w:rPr>
+  </w:style>
+  <w:style w:type="paragraph" w:customStyle="1" w:styleId="Didefault">
+    <w:name w:val="Di default"/>
+    <w:qFormat/>
+    <w:rPr>
+      <w:rFonts w:ascii="Helvetica Neue" w:eastAsia="Helvetica Neue" w:hAnsi="Helvetica Neue" w:cs="Helvetica Neue"/>
+      <w:color w:val="000000"/>
+      <w:sz w:val="22"/>
+      <w:szCs w:val="22"/>
+      <w:u w:color="FFFFFF"/>
+      <w14:textOutline w14:w="0" w14:cap="flat" w14:cmpd="sng" w14:algn="ctr">
+        <w14:noFill/>
+        <w14:prstDash w14:val="solid"/>
+        <w14:bevel/>
+      </w14:textOutline>
+    </w:rPr>
+  </w:style>
+  <w:style w:type="paragraph" w:customStyle="1" w:styleId="Intestazioneepidipagina">
+    <w:name w:val="Intestazione e piè di pagina"/>
+    <w:basedOn w:val="Normale"/>
+    <w:qFormat/>
+  </w:style>
+  <w:style w:type="paragraph" w:styleId="Intestazione">
+    <w:name w:val="header"/>
+    <w:basedOn w:val="Intestazioneepidipagina"/>
+  </w:style>
+  <w:style w:type="paragraph" w:styleId="Pidipagina">
+    <w:name w:val="footer"/>
+    <w:basedOn w:val="Intestazioneepidipagina"/>
+  </w:style>
+  <w:style w:type="paragraph" w:customStyle="1" w:styleId="Corpo2">
+    <w:name w:val="Corpo 2"/>
+    <w:qFormat/>
+    <w:pPr>
+      <w:spacing w:after="80" w:line="288" w:lineRule="auto"/>
+    </w:pPr>
+    <w:rPr>
+      <w:rFonts w:ascii="Baskerville" w:hAnsi="Baskerville" w:cs="Arial Unicode MS"/>
+      <w:color w:val="444444"/>
+      <w:sz w:val="24"/>
+      <w:szCs w:val="24"/>
+      <w:u w:color="FFFFFF"/>
+      <w14:textOutline w14:w="0" w14:cap="flat" w14:cmpd="sng" w14:algn="ctr">
+        <w14:noFill/>
+        <w14:prstDash w14:val="solid"/>
+        <w14:bevel/>
+      </w14:textOutline>
+    </w:rPr>
+  </w:style>
+  <w:style w:type="paragraph" w:customStyle="1" w:styleId="Testopreformattato">
+    <w:name w:val="Testo preformattato"/>
+    <w:basedOn w:val="Normale"/>
+    <w:qFormat/>
+    <w:rPr>
+      <w:rFonts w:ascii="Liberation Mono" w:eastAsia="NSimSun" w:hAnsi="Liberation Mono" w:cs="Liberation Mono"/>
+      <w:sz w:val="20"/>
+      <w:szCs w:val="20"/>
+    </w:rPr>
+  </w:style>
+  <w:style w:type="paragraph" w:customStyle="1" w:styleId="Contenutotabella">
+    <w:name w:val="Contenuto tabella"/>
+    <w:basedOn w:val="Normale"/>
+    <w:qFormat/>
+    <w:pPr>
+      <w:suppressLineNumbers/>
+    </w:pPr>
+  </w:style>
+  <w:style w:type="numbering" w:customStyle="1" w:styleId="Stileimportato1">
+    <w:name w:val="Stile importato 1"/>
+    <w:qFormat/>
+  </w:style>
+  <w:style w:type="table" w:customStyle="1" w:styleId="TableNormal">
+    <w:name w:val="Table Normal"/>
+    <w:tblPr>
+      <w:tblInd w:w="0" w:type="dxa"/>
+      <w:tblCellMar>
+        <w:top w:w="0" w:type="dxa"/>
+        <w:left w:w="0" w:type="dxa"/>
+        <w:bottom w:w="0" w:type="dxa"/>
+        <w:right w:w="0" w:type="dxa"/>
+      </w:tblCellMar>
+    </w:tblPr>
+  </w:style>
+  <w:style w:type="paragraph" w:styleId="Paragrafoelenco">
+    <w:name w:val="List Paragraph"/>
+    <w:basedOn w:val="Normale"/>
+    <w:uiPriority w:val="34"/>
+    <w:qFormat/>
+    <w:rsid w:val="000877C4"/>
+    <w:pPr>
+      <w:spacing w:after="200" w:line="276" w:lineRule="auto"/>
+      <w:ind w:left="720"/>
+      <w:contextualSpacing/>
+    </w:pPr>
+    <w:rPr>
+      <w:rFonts w:asciiTheme="minorHAnsi" w:eastAsiaTheme="minorHAnsi" w:hAnsiTheme="minorHAnsi" w:cstheme="minorBidi"/>
+      <w:sz w:val="22"/>
+      <w:szCs w:val="22"/>
+    </w:rPr>
+  </w:style>
+  <w:style w:type="table" w:styleId="Grigliatabella">
+    <w:name w:val="Table Grid"/>
+    <w:basedOn w:val="Tabellanormale"/>
+    <w:uiPriority w:val="39"/>
+    <w:rsid w:val="000877C4"/>
+    <w:rPr>
+      <w:rFonts w:asciiTheme="minorHAnsi" w:eastAsiaTheme="minorHAnsi" w:hAnsiTheme="minorHAnsi" w:cstheme="minorBidi"/>
+      <w:sz w:val="22"/>
+      <w:szCs w:val="22"/>
+      <w:lang w:eastAsia="en-US" w:bidi="ar-SA"/>
+    </w:rPr>
+    <w:tblPr>
+      <w:tblInd w:w="0" w:type="dxa"/>
+      <w:tblBorders>
+        <w:top w:val="single" w:sz="4" w:space="0" w:color="auto"/>
+        <w:left w:val="single" w:sz="4" w:space="0" w:color="auto"/>
+        <w:bottom w:val="single" w:sz="4" w:space="0" w:color="auto"/>
+        <w:right w:val="single" w:sz="4" w:space="0" w:color="auto"/>
+        <w:insideH w:val="single" w:sz="4" w:space="0" w:color="auto"/>
+        <w:insideV w:val="single" w:sz="4" w:space="0" w:color="auto"/>
+      </w:tblBorders>
+      <w:tblCellMar>
+        <w:top w:w="0" w:type="dxa"/>
+        <w:left w:w="108" w:type="dxa"/>
+        <w:bottom w:w="0" w:type="dxa"/>
+        <w:right w:w="108" w:type="dxa"/>
+      </w:tblCellMar>
     </w:tblPr>
   </w:style>
   <w:style w:type="character" w:customStyle="1" w:styleId="Titolo1Carattere">
@@ -10369,7 +13370,7 @@
 </file>
 
 <file path=customXml/itemProps1.xml><?xml version="1.0" encoding="utf-8"?>
-<ds:datastoreItem xmlns:ds="http://schemas.openxmlformats.org/officeDocument/2006/customXml" ds:itemID="{770AF014-6C73-400E-AE80-F4986824E621}">
+<ds:datastoreItem xmlns:ds="http://schemas.openxmlformats.org/officeDocument/2006/customXml" ds:itemID="{76DAAD1D-71F9-4C8C-87FA-104102BB5017}">
   <ds:schemaRefs>
     <ds:schemaRef ds:uri="http://schemas.openxmlformats.org/officeDocument/2006/bibliography"/>
   </ds:schemaRefs>

</xml_diff>